<commit_message>
Section 2 Added with all the error
</commit_message>
<xml_diff>
--- a/All/delivery 3/CI.docx
+++ b/All/delivery 3/CI.docx
@@ -1,6 +1,6 @@
 
 <file path=word/document.xml><?xml version="1.0" encoding="utf-8"?>
-<w:document xmlns:wpc="http://schemas.microsoft.com/office/word/2010/wordprocessingCanvas" xmlns:mo="http://schemas.microsoft.com/office/mac/office/2008/main" xmlns:mc="http://schemas.openxmlformats.org/markup-compatibility/2006" xmlns:mv="urn:schemas-microsoft-com:mac:vml" xmlns:o="urn:schemas-microsoft-com:office:office" xmlns:r="http://schemas.openxmlformats.org/officeDocument/2006/relationships" xmlns:m="http://schemas.openxmlformats.org/officeDocument/2006/math" xmlns:v="urn:schemas-microsoft-com:vml" xmlns:wp14="http://schemas.microsoft.com/office/word/2010/wordprocessingDrawing" xmlns:wp="http://schemas.openxmlformats.org/drawingml/2006/wordprocessingDrawing" xmlns:w10="urn:schemas-microsoft-com:office:word" xmlns:w="http://schemas.openxmlformats.org/wordprocessingml/2006/main" xmlns:w14="http://schemas.microsoft.com/office/word/2010/wordml" xmlns:w15="http://schemas.microsoft.com/office/word/2012/wordml" xmlns:wpg="http://schemas.microsoft.com/office/word/2010/wordprocessingGroup" xmlns:wpi="http://schemas.microsoft.com/office/word/2010/wordprocessingInk" xmlns:wne="http://schemas.microsoft.com/office/word/2006/wordml" xmlns:wps="http://schemas.microsoft.com/office/word/2010/wordprocessingShape" mc:Ignorable="w14 w15 wp14">
+<w:document xmlns:wpc="http://schemas.microsoft.com/office/word/2010/wordprocessingCanvas" xmlns:mc="http://schemas.openxmlformats.org/markup-compatibility/2006" xmlns:o="urn:schemas-microsoft-com:office:office" xmlns:r="http://schemas.openxmlformats.org/officeDocument/2006/relationships" xmlns:m="http://schemas.openxmlformats.org/officeDocument/2006/math" xmlns:v="urn:schemas-microsoft-com:vml" xmlns:wp14="http://schemas.microsoft.com/office/word/2010/wordprocessingDrawing" xmlns:wp="http://schemas.openxmlformats.org/drawingml/2006/wordprocessingDrawing" xmlns:w10="urn:schemas-microsoft-com:office:word" xmlns:w="http://schemas.openxmlformats.org/wordprocessingml/2006/main" xmlns:w14="http://schemas.microsoft.com/office/word/2010/wordml" xmlns:w15="http://schemas.microsoft.com/office/word/2012/wordml" xmlns:wpg="http://schemas.microsoft.com/office/word/2010/wordprocessingGroup" xmlns:wpi="http://schemas.microsoft.com/office/word/2010/wordprocessingInk" xmlns:wne="http://schemas.microsoft.com/office/word/2006/wordml" xmlns:wps="http://schemas.microsoft.com/office/word/2010/wordprocessingShape" mc:Ignorable="w14 w15 wp14">
   <w:body>
     <w:sdt>
       <w:sdtPr>
@@ -82,7 +82,7 @@
                               </a:ln>
                               <a:extLst>
                                 <a:ext uri="{909E8E84-426E-40dd-AFC4-6F175D3DCCD1}">
-                                  <a14:hiddenFill xmlns:arto="http://schemas.microsoft.com/office/word/2006/arto" xmlns="" xmlns:o="urn:schemas-microsoft-com:office:office" xmlns:v="urn:schemas-microsoft-com:vml" xmlns:w10="urn:schemas-microsoft-com:office:word" xmlns:w="http://schemas.openxmlformats.org/wordprocessingml/2006/main" xmlns:a14="http://schemas.microsoft.com/office/drawing/2010/main">
+                                  <a14:hiddenFill xmlns:mo="http://schemas.microsoft.com/office/mac/office/2008/main" xmlns:mv="urn:schemas-microsoft-com:mac:vml" xmlns:arto="http://schemas.microsoft.com/office/word/2006/arto" xmlns="" xmlns:o="urn:schemas-microsoft-com:office:office" xmlns:v="urn:schemas-microsoft-com:vml" xmlns:w10="urn:schemas-microsoft-com:office:word" xmlns:w="http://schemas.openxmlformats.org/wordprocessingml/2006/main" xmlns:a14="http://schemas.microsoft.com/office/drawing/2010/main">
                                     <a:noFill/>
                                   </a14:hiddenFill>
                                 </a:ext>
@@ -114,7 +114,7 @@
                               </a:ln>
                               <a:extLst>
                                 <a:ext uri="{909E8E84-426E-40dd-AFC4-6F175D3DCCD1}">
-                                  <a14:hiddenFill xmlns:arto="http://schemas.microsoft.com/office/word/2006/arto" xmlns="" xmlns:o="urn:schemas-microsoft-com:office:office" xmlns:v="urn:schemas-microsoft-com:vml" xmlns:w10="urn:schemas-microsoft-com:office:word" xmlns:w="http://schemas.openxmlformats.org/wordprocessingml/2006/main" xmlns:a14="http://schemas.microsoft.com/office/drawing/2010/main">
+                                  <a14:hiddenFill xmlns:mo="http://schemas.microsoft.com/office/mac/office/2008/main" xmlns:mv="urn:schemas-microsoft-com:mac:vml" xmlns:arto="http://schemas.microsoft.com/office/word/2006/arto" xmlns="" xmlns:o="urn:schemas-microsoft-com:office:office" xmlns:v="urn:schemas-microsoft-com:vml" xmlns:w10="urn:schemas-microsoft-com:office:word" xmlns:w="http://schemas.openxmlformats.org/wordprocessingml/2006/main" xmlns:a14="http://schemas.microsoft.com/office/drawing/2010/main">
                                     <a:noFill/>
                                   </a14:hiddenFill>
                                 </a:ext>
@@ -136,13 +136,13 @@
               </mc:Choice>
               <mc:Fallback>
                 <w:pict>
-                  <v:group w14:anchorId="34530713" id="Group_x0020_9" o:spid="_x0000_s1026" style="position:absolute;margin-left:21.75pt;margin-top:751.5pt;width:552.25pt;height:54pt;z-index:-251660800;mso-position-horizontal-relative:page;mso-position-vertical-relative:page" coordorigin="432,13608" coordsize="11376,1081" o:gfxdata="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" o:allowincell="f">
-                    <v:shapetype id="_x0000_t32" coordsize="21600,21600" o:spt="32" o:oned="t" path="m0,0l21600,21600e" filled="f">
+                  <v:group w14:anchorId="228CD0EF" id="Group 9" o:spid="_x0000_s1026" style="position:absolute;margin-left:21.75pt;margin-top:751.5pt;width:552.25pt;height:54pt;z-index:-251660800;mso-position-horizontal-relative:page;mso-position-vertical-relative:page" coordorigin="432,13608" coordsize="11376,1081" o:gfxdata="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" o:allowincell="f">
+                    <v:shapetype id="_x0000_t32" coordsize="21600,21600" o:spt="32" o:oned="t" path="m,l21600,21600e" filled="f">
                       <v:path arrowok="t" fillok="f" o:connecttype="none"/>
                       <o:lock v:ext="edit" shapetype="t"/>
                     </v:shapetype>
-                    <v:shape id="AutoShape_x0020_10" o:spid="_x0000_s1027" type="#_x0000_t32" style="position:absolute;left:432;top:13608;width:11376;height:0;visibility:visible;mso-wrap-style:square" o:connectortype="straight" o:gfxdata="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" strokecolor="gray"/>
-                    <v:shape id="AutoShape_x0020_11" o:spid="_x0000_s1028" type="#_x0000_t32" style="position:absolute;left:432;top:14689;width:11376;height:0;visibility:visible;mso-wrap-style:square" o:connectortype="straight" o:gfxdata="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" strokecolor="gray"/>
+                    <v:shape id="AutoShape 10" o:spid="_x0000_s1027" type="#_x0000_t32" style="position:absolute;left:432;top:13608;width:11376;height:0;visibility:visible;mso-wrap-style:square" o:connectortype="straight" o:gfxdata="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" strokecolor="gray"/>
+                    <v:shape id="AutoShape 11" o:spid="_x0000_s1028" type="#_x0000_t32" style="position:absolute;left:432;top:14689;width:11376;height:0;visibility:visible;mso-wrap-style:square" o:connectortype="straight" o:gfxdata="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" strokecolor="gray"/>
                     <w10:wrap anchorx="page" anchory="page"/>
                     <w10:anchorlock/>
                   </v:group>
@@ -274,28 +274,15 @@
               <w:rFonts w:cs="SFRM1728"/>
               <w:sz w:val="40"/>
               <w:szCs w:val="32"/>
-              <w:lang w:val="en-GB"/>
             </w:rPr>
           </w:pPr>
-          <w:proofErr w:type="spellStart"/>
           <w:r>
             <w:rPr>
               <w:rFonts w:cs="SFRM1728"/>
               <w:sz w:val="40"/>
               <w:szCs w:val="32"/>
-              <w:lang w:val="en-GB"/>
             </w:rPr>
-            <w:t>Politecnico</w:t>
-          </w:r>
-          <w:proofErr w:type="spellEnd"/>
-          <w:r>
-            <w:rPr>
-              <w:rFonts w:cs="SFRM1728"/>
-              <w:sz w:val="40"/>
-              <w:szCs w:val="32"/>
-              <w:lang w:val="en-GB"/>
-            </w:rPr>
-            <w:t xml:space="preserve"> di Milano</w:t>
+            <w:t>Politecnico di Milano</w:t>
           </w:r>
         </w:p>
         <w:p>
@@ -308,7 +295,6 @@
               <w:rFonts w:cs="SFRM1728"/>
               <w:sz w:val="40"/>
               <w:szCs w:val="32"/>
-              <w:lang w:val="en-GB"/>
             </w:rPr>
           </w:pPr>
           <w:r>
@@ -316,7 +302,6 @@
               <w:rFonts w:cs="SFRM1728"/>
               <w:sz w:val="40"/>
               <w:szCs w:val="32"/>
-              <w:lang w:val="en-GB"/>
             </w:rPr>
             <w:t>A.A. 2015-2016</w:t>
           </w:r>
@@ -341,27 +326,7 @@
               <w:szCs w:val="32"/>
               <w:lang w:val="en-GB"/>
             </w:rPr>
-            <w:t>Software Engineering 2: “</w:t>
-          </w:r>
-          <w:proofErr w:type="spellStart"/>
-          <w:r>
-            <w:rPr>
-              <w:rFonts w:cs="SFRM1728"/>
-              <w:sz w:val="40"/>
-              <w:szCs w:val="32"/>
-              <w:lang w:val="en-GB"/>
-            </w:rPr>
-            <w:t>MyTaxi</w:t>
-          </w:r>
-          <w:proofErr w:type="spellEnd"/>
-          <w:r>
-            <w:rPr>
-              <w:rFonts w:cs="SFRM1728"/>
-              <w:sz w:val="40"/>
-              <w:szCs w:val="32"/>
-              <w:lang w:val="en-GB"/>
-            </w:rPr>
-            <w:t>”</w:t>
+            <w:t>Software Engineering 2: “MyTaxi”</w:t>
           </w:r>
         </w:p>
         <w:p>
@@ -408,7 +373,6 @@
               <w:lang w:val="en-GB"/>
             </w:rPr>
           </w:pPr>
-          <w:proofErr w:type="spellStart"/>
           <w:r>
             <w:rPr>
               <w:rFonts w:cs="SFRM1728"/>
@@ -416,17 +380,7 @@
               <w:szCs w:val="32"/>
               <w:lang w:val="en-GB"/>
             </w:rPr>
-            <w:t>Manzi</w:t>
-          </w:r>
-          <w:proofErr w:type="spellEnd"/>
-          <w:r>
-            <w:rPr>
-              <w:rFonts w:cs="SFRM1728"/>
-              <w:sz w:val="40"/>
-              <w:szCs w:val="32"/>
-              <w:lang w:val="en-GB"/>
-            </w:rPr>
-            <w:t xml:space="preserve"> Giuseppe</w:t>
+            <w:t>Manzi Giuseppe</w:t>
           </w:r>
           <w:r>
             <w:rPr>
@@ -466,7 +420,6 @@
               <w:lang w:val="en-GB"/>
             </w:rPr>
           </w:pPr>
-          <w:proofErr w:type="spellStart"/>
           <w:r>
             <w:rPr>
               <w:rFonts w:cs="SFRM1728"/>
@@ -474,17 +427,7 @@
               <w:szCs w:val="32"/>
               <w:lang w:val="en-GB"/>
             </w:rPr>
-            <w:t>Nicolini</w:t>
-          </w:r>
-          <w:proofErr w:type="spellEnd"/>
-          <w:r>
-            <w:rPr>
-              <w:rFonts w:cs="SFRM1728"/>
-              <w:sz w:val="40"/>
-              <w:szCs w:val="32"/>
-              <w:lang w:val="en-GB"/>
-            </w:rPr>
-            <w:t xml:space="preserve"> Alessandro</w:t>
+            <w:t>Nicolini Alessandro</w:t>
           </w:r>
           <w:r>
             <w:rPr>
@@ -1195,6 +1138,7 @@
         <w:rPr>
           <w:lang w:val="en-GB"/>
         </w:rPr>
+        <w:lastRenderedPageBreak/>
         <w:t xml:space="preserve">1. </w:t>
       </w:r>
       <w:r>
@@ -1217,7 +1161,6 @@
         </w:rPr>
         <w:t xml:space="preserve">All the code that was assigned to us belongs to the same class, that is the class </w:t>
       </w:r>
-      <w:proofErr w:type="spellStart"/>
       <w:r>
         <w:rPr>
           <w:b/>
@@ -1225,7 +1168,6 @@
         </w:rPr>
         <w:t>ExtensionValidator</w:t>
       </w:r>
-      <w:proofErr w:type="spellEnd"/>
       <w:r>
         <w:rPr>
           <w:lang w:val="en-GB"/>
@@ -1416,7 +1358,6 @@
         </w:rPr>
         <w:t xml:space="preserve">: </w:t>
       </w:r>
-      <w:proofErr w:type="spellStart"/>
       <w:r>
         <w:rPr>
           <w:rFonts w:cs="SFRM1000"/>
@@ -1425,7 +1366,6 @@
         </w:rPr>
         <w:t>validateApplication</w:t>
       </w:r>
-      <w:proofErr w:type="spellEnd"/>
       <w:r>
         <w:rPr>
           <w:rFonts w:cs="SFRM1000"/>
@@ -1483,7 +1423,6 @@
         </w:rPr>
         <w:t xml:space="preserve">: </w:t>
       </w:r>
-      <w:proofErr w:type="spellStart"/>
       <w:r>
         <w:rPr>
           <w:rFonts w:cs="SFRM1000"/>
@@ -1492,7 +1431,6 @@
         </w:rPr>
         <w:t>validateManifestResources</w:t>
       </w:r>
-      <w:proofErr w:type="spellEnd"/>
       <w:r>
         <w:rPr>
           <w:rFonts w:cs="SFRM1000"/>
@@ -1540,21 +1478,7 @@
         <w:rPr>
           <w:lang w:val="en-GB"/>
         </w:rPr>
-        <w:t xml:space="preserve">The class has to check the resources </w:t>
-      </w:r>
-      <w:proofErr w:type="spellStart"/>
-      <w:r>
-        <w:rPr>
-          <w:lang w:val="en-GB"/>
-        </w:rPr>
-        <w:t>extentions</w:t>
-      </w:r>
-      <w:proofErr w:type="spellEnd"/>
-      <w:r>
-        <w:rPr>
-          <w:lang w:val="en-GB"/>
-        </w:rPr>
-        <w:t>, to ensures that all the needed resources are available.</w:t>
+        <w:t>The class has to check the resources extentions, to ensures that all the needed resources are available.</w:t>
       </w:r>
     </w:p>
     <w:p>
@@ -1640,35 +1564,7 @@
         <w:rPr>
           <w:lang w:val="en-GB"/>
         </w:rPr>
-        <w:t xml:space="preserve">two lists, that contains the manifest resources, from which we can extract the extensions of the needed resources, and the available </w:t>
-      </w:r>
-      <w:proofErr w:type="spellStart"/>
-      <w:r>
-        <w:rPr>
-          <w:lang w:val="en-GB"/>
-        </w:rPr>
-        <w:t>extentions</w:t>
-      </w:r>
-      <w:proofErr w:type="spellEnd"/>
-      <w:r>
-        <w:rPr>
-          <w:lang w:val="en-GB"/>
-        </w:rPr>
-        <w:t xml:space="preserve">. These lists are declared as </w:t>
-      </w:r>
-      <w:proofErr w:type="spellStart"/>
-      <w:r>
-        <w:rPr>
-          <w:lang w:val="en-GB"/>
-        </w:rPr>
-        <w:t>attribiutes</w:t>
-      </w:r>
-      <w:proofErr w:type="spellEnd"/>
-      <w:r>
-        <w:rPr>
-          <w:lang w:val="en-GB"/>
-        </w:rPr>
-        <w:t xml:space="preserve"> in the following code:</w:t>
+        <w:t>two lists, that contains the manifest resources, from which we can extract the extensions of the needed resources, and the available extentions. These lists are declared as attribiutes in the following code:</w:t>
       </w:r>
     </w:p>
     <w:p>
@@ -1788,7 +1684,6 @@
         </w:rPr>
         <w:t xml:space="preserve">add the manifest resources of the contained jar files in </w:t>
       </w:r>
-      <w:proofErr w:type="spellStart"/>
       <w:r>
         <w:rPr>
           <w:i/>
@@ -1796,14 +1691,12 @@
         </w:rPr>
         <w:t>containerManifestResources</w:t>
       </w:r>
-      <w:proofErr w:type="spellEnd"/>
       <w:r>
         <w:rPr>
           <w:lang w:val="en-GB"/>
         </w:rPr>
         <w:t xml:space="preserve"> using </w:t>
       </w:r>
-      <w:proofErr w:type="spellStart"/>
       <w:r>
         <w:rPr>
           <w:i/>
@@ -1811,7 +1704,6 @@
         </w:rPr>
         <w:t>addSystemResource</w:t>
       </w:r>
-      <w:proofErr w:type="spellEnd"/>
       <w:r>
         <w:rPr>
           <w:lang w:val="en-GB"/>
@@ -1852,7 +1744,6 @@
         </w:rPr>
         <w:t xml:space="preserve">is the </w:t>
       </w:r>
-      <w:proofErr w:type="spellStart"/>
       <w:r>
         <w:rPr>
           <w:i/>
@@ -1860,7 +1751,6 @@
         </w:rPr>
         <w:t>ValidateAppication</w:t>
       </w:r>
-      <w:proofErr w:type="spellEnd"/>
       <w:r>
         <w:rPr>
           <w:lang w:val="en-GB"/>
@@ -1918,7 +1808,6 @@
         </w:rPr>
         <w:t xml:space="preserve"> is the </w:t>
       </w:r>
-      <w:proofErr w:type="spellStart"/>
       <w:r>
         <w:rPr>
           <w:i/>
@@ -1926,7 +1815,6 @@
         </w:rPr>
         <w:t>ValidateManifestResources</w:t>
       </w:r>
-      <w:proofErr w:type="spellEnd"/>
       <w:r>
         <w:rPr>
           <w:lang w:val="en-GB"/>
@@ -1989,6 +1877,7 @@
         <w:rPr>
           <w:lang w:val="en-GB"/>
         </w:rPr>
+        <w:lastRenderedPageBreak/>
         <w:t>3</w:t>
       </w:r>
       <w:r>
@@ -2497,27 +2386,11 @@
           <w:lang w:val="en-GB"/>
         </w:rPr>
       </w:pPr>
-      <w:proofErr w:type="gramStart"/>
-      <w:r>
-        <w:rPr>
-          <w:lang w:val="en-GB"/>
-        </w:rPr>
-        <w:t>if(</w:t>
-      </w:r>
-      <w:proofErr w:type="spellStart"/>
-      <w:proofErr w:type="gramEnd"/>
-      <w:r>
-        <w:rPr>
-          <w:lang w:val="en-GB"/>
-        </w:rPr>
-        <w:t>extensionsDir</w:t>
-      </w:r>
-      <w:proofErr w:type="spellEnd"/>
-      <w:r>
-        <w:rPr>
-          <w:lang w:val="en-GB"/>
-        </w:rPr>
-        <w:t xml:space="preserve"> != null</w:t>
+      <w:r>
+        <w:rPr>
+          <w:lang w:val="en-GB"/>
+        </w:rPr>
+        <w:t>if(extensionsDir != null</w:t>
       </w:r>
       <w:r>
         <w:rPr>
@@ -2666,8 +2539,6 @@
         </w:rPr>
         <w:t>3.2.4.1</w:t>
       </w:r>
-      <w:bookmarkStart w:id="5" w:name="_GoBack"/>
-      <w:bookmarkEnd w:id="5"/>
     </w:p>
     <w:p>
       <w:pPr>
@@ -2900,255 +2771,25 @@
     </w:p>
     <w:p>
       <w:pPr>
-        <w:pStyle w:val="Titolo2"/>
-      </w:pPr>
-      <w:bookmarkStart w:id="6" w:name="_Toc439520418"/>
-      <w:r>
-        <w:t>3.3 Section 2</w:t>
-      </w:r>
-      <w:bookmarkEnd w:id="6"/>
-      <w:r>
-        <w:t xml:space="preserve"> </w:t>
-      </w:r>
-    </w:p>
-    <w:p>
-      <w:pPr>
-        <w:autoSpaceDE w:val="0"/>
-        <w:autoSpaceDN w:val="0"/>
-        <w:adjustRightInd w:val="0"/>
-        <w:spacing w:before="240"/>
-        <w:jc w:val="both"/>
-        <w:rPr>
-          <w:rFonts w:asciiTheme="majorHAnsi" w:eastAsiaTheme="majorEastAsia" w:hAnsiTheme="majorHAnsi" w:cstheme="majorBidi"/>
-          <w:b/>
-          <w:bCs/>
-          <w:color w:val="4F81BD" w:themeColor="accent1"/>
-          <w:sz w:val="26"/>
-          <w:szCs w:val="26"/>
-          <w:lang w:val="en-GB"/>
-        </w:rPr>
-      </w:pPr>
-      <w:r>
-        <w:rPr>
-          <w:rFonts w:asciiTheme="majorHAnsi" w:eastAsiaTheme="majorEastAsia" w:hAnsiTheme="majorHAnsi" w:cstheme="majorBidi"/>
-          <w:b/>
-          <w:bCs/>
-          <w:color w:val="4F81BD" w:themeColor="accent1"/>
-          <w:sz w:val="26"/>
-          <w:szCs w:val="26"/>
-          <w:lang w:val="en-GB"/>
-        </w:rPr>
-        <w:t>3.3.1 Description</w:t>
-      </w:r>
-    </w:p>
-    <w:p>
-      <w:pPr>
-        <w:rPr>
-          <w:lang w:val="en-GB"/>
-        </w:rPr>
-      </w:pPr>
-      <w:proofErr w:type="spellStart"/>
-      <w:proofErr w:type="gramStart"/>
-      <w:r>
-        <w:rPr>
-          <w:lang w:val="en-GB"/>
-        </w:rPr>
-        <w:t>ValidateApplication</w:t>
-      </w:r>
-      <w:proofErr w:type="spellEnd"/>
-      <w:r>
-        <w:rPr>
-          <w:lang w:val="en-GB"/>
-        </w:rPr>
-        <w:t>(</w:t>
-      </w:r>
-      <w:proofErr w:type="spellStart"/>
-      <w:proofErr w:type="gramEnd"/>
-      <w:r>
-        <w:rPr>
-          <w:lang w:val="en-GB"/>
-        </w:rPr>
-        <w:t>DirContext</w:t>
-      </w:r>
-      <w:proofErr w:type="spellEnd"/>
-      <w:r>
-        <w:rPr>
-          <w:lang w:val="en-GB"/>
-        </w:rPr>
-        <w:t xml:space="preserve"> </w:t>
-      </w:r>
-      <w:proofErr w:type="spellStart"/>
-      <w:r>
-        <w:rPr>
-          <w:lang w:val="en-GB"/>
-        </w:rPr>
-        <w:t>dirContext</w:t>
-      </w:r>
-      <w:proofErr w:type="spellEnd"/>
-      <w:r>
-        <w:rPr>
-          <w:lang w:val="en-GB"/>
-        </w:rPr>
-        <w:t xml:space="preserve">, </w:t>
-      </w:r>
-      <w:proofErr w:type="spellStart"/>
-      <w:r>
-        <w:rPr>
-          <w:lang w:val="en-GB"/>
-        </w:rPr>
-        <w:t>StandardContext</w:t>
-      </w:r>
-      <w:proofErr w:type="spellEnd"/>
-      <w:r>
-        <w:rPr>
-          <w:lang w:val="en-GB"/>
-        </w:rPr>
-        <w:t xml:space="preserve"> context</w:t>
-      </w:r>
-      <w:r>
-        <w:rPr>
-          <w:lang w:val="en-GB"/>
-        </w:rPr>
-        <w:t>)</w:t>
-      </w:r>
-      <w:r>
-        <w:rPr>
-          <w:lang w:val="en-GB"/>
-        </w:rPr>
-        <w:t xml:space="preserve"> method.</w:t>
-      </w:r>
-    </w:p>
-    <w:p>
-      <w:pPr>
-        <w:autoSpaceDE w:val="0"/>
-        <w:autoSpaceDN w:val="0"/>
-        <w:adjustRightInd w:val="0"/>
-        <w:spacing w:before="240"/>
-        <w:jc w:val="both"/>
-        <w:rPr>
-          <w:rFonts w:asciiTheme="majorHAnsi" w:eastAsiaTheme="majorEastAsia" w:hAnsiTheme="majorHAnsi" w:cstheme="majorBidi"/>
-          <w:b/>
-          <w:bCs/>
-          <w:color w:val="4F81BD" w:themeColor="accent1"/>
-          <w:sz w:val="26"/>
-          <w:szCs w:val="26"/>
-          <w:lang w:val="en-GB"/>
-        </w:rPr>
-      </w:pPr>
-      <w:r>
-        <w:rPr>
-          <w:rFonts w:asciiTheme="majorHAnsi" w:eastAsiaTheme="majorEastAsia" w:hAnsiTheme="majorHAnsi" w:cstheme="majorBidi"/>
-          <w:b/>
-          <w:bCs/>
-          <w:color w:val="4F81BD" w:themeColor="accent1"/>
-          <w:sz w:val="26"/>
-          <w:szCs w:val="26"/>
-          <w:lang w:val="en-GB"/>
-        </w:rPr>
-        <w:t>3.3.2 Lines</w:t>
-      </w:r>
-    </w:p>
-    <w:p>
-      <w:pPr>
-        <w:rPr>
-          <w:lang w:val="en-GB"/>
-        </w:rPr>
-      </w:pPr>
-      <w:r>
-        <w:rPr>
-          <w:lang w:val="en-GB"/>
-        </w:rPr>
-        <w:t>From 215 to 292.</w:t>
-      </w:r>
-    </w:p>
-    <w:p>
-      <w:pPr>
-        <w:autoSpaceDE w:val="0"/>
-        <w:autoSpaceDN w:val="0"/>
-        <w:adjustRightInd w:val="0"/>
-        <w:spacing w:before="240"/>
-        <w:jc w:val="both"/>
-        <w:rPr>
-          <w:rFonts w:asciiTheme="majorHAnsi" w:eastAsiaTheme="majorEastAsia" w:hAnsiTheme="majorHAnsi" w:cstheme="majorBidi"/>
-          <w:b/>
-          <w:bCs/>
-          <w:color w:val="4F81BD" w:themeColor="accent1"/>
-          <w:sz w:val="26"/>
-          <w:szCs w:val="26"/>
-          <w:lang w:val="en-GB"/>
-        </w:rPr>
-      </w:pPr>
-      <w:r>
-        <w:rPr>
-          <w:rFonts w:asciiTheme="majorHAnsi" w:eastAsiaTheme="majorEastAsia" w:hAnsiTheme="majorHAnsi" w:cstheme="majorBidi"/>
-          <w:b/>
-          <w:bCs/>
-          <w:color w:val="4F81BD" w:themeColor="accent1"/>
-          <w:sz w:val="26"/>
-          <w:szCs w:val="26"/>
-          <w:lang w:val="en-GB"/>
-        </w:rPr>
-        <w:t>3.3.3 Location</w:t>
-      </w:r>
-    </w:p>
-    <w:p>
-      <w:pPr>
-        <w:rPr>
-          <w:lang w:val="en-GB"/>
-        </w:rPr>
-      </w:pPr>
-      <w:r>
-        <w:rPr>
-          <w:lang w:val="en-GB"/>
-        </w:rPr>
-        <w:t>appserver/web/web-core/src/main/java/org/apache/catalina/util/ExtensionValidator.java</w:t>
-      </w:r>
-    </w:p>
-    <w:p>
-      <w:pPr>
-        <w:autoSpaceDE w:val="0"/>
-        <w:autoSpaceDN w:val="0"/>
-        <w:adjustRightInd w:val="0"/>
-        <w:spacing w:before="240"/>
-        <w:jc w:val="both"/>
-        <w:rPr>
-          <w:rFonts w:asciiTheme="majorHAnsi" w:eastAsiaTheme="majorEastAsia" w:hAnsiTheme="majorHAnsi" w:cstheme="majorBidi"/>
-          <w:b/>
-          <w:bCs/>
-          <w:color w:val="4F81BD" w:themeColor="accent1"/>
-          <w:sz w:val="26"/>
-          <w:szCs w:val="26"/>
-          <w:lang w:val="en-GB"/>
-        </w:rPr>
-      </w:pPr>
-      <w:r>
-        <w:rPr>
-          <w:rFonts w:asciiTheme="majorHAnsi" w:eastAsiaTheme="majorEastAsia" w:hAnsiTheme="majorHAnsi" w:cstheme="majorBidi"/>
-          <w:b/>
-          <w:bCs/>
-          <w:color w:val="4F81BD" w:themeColor="accent1"/>
-          <w:sz w:val="26"/>
-          <w:szCs w:val="26"/>
-          <w:lang w:val="en-GB"/>
-        </w:rPr>
-        <w:t>3.3.4 Issues</w:t>
-      </w:r>
-    </w:p>
-    <w:p>
-      <w:pPr>
         <w:pStyle w:val="Titolo4"/>
-        <w:ind w:left="708"/>
-        <w:rPr>
-          <w:color w:val="95B3D7" w:themeColor="accent1" w:themeTint="99"/>
-          <w:lang w:val="en-GB"/>
-        </w:rPr>
-      </w:pPr>
-      <w:r>
-        <w:rPr>
-          <w:color w:val="95B3D7" w:themeColor="accent1" w:themeTint="99"/>
-          <w:lang w:val="en-GB"/>
-        </w:rPr>
-        <w:t>3.3.4.1</w:t>
+        <w:rPr>
+          <w:highlight w:val="green"/>
+          <w:lang w:val="en-GB"/>
+        </w:rPr>
+      </w:pPr>
+      <w:r>
+        <w:rPr>
+          <w:lang w:val="en-GB"/>
+        </w:rPr>
+        <w:lastRenderedPageBreak/>
+        <w:tab/>
+      </w:r>
+      <w:r>
+        <w:rPr>
+          <w:highlight w:val="green"/>
+          <w:lang w:val="en-GB"/>
+        </w:rPr>
+        <w:t>3.2.4.2</w:t>
       </w:r>
     </w:p>
     <w:p>
@@ -3166,31 +2807,26 @@
         <w:rPr>
           <w:rFonts w:cs="SFRM1000"/>
           <w:b/>
-          <w:lang w:val="en-GB"/>
-        </w:rPr>
-      </w:pPr>
-      <w:r>
-        <w:rPr>
-          <w:rFonts w:cs="SFRM1000"/>
-          <w:b/>
-          <w:lang w:val="en-GB"/>
-        </w:rPr>
-        <w:t>Lines</w:t>
-      </w:r>
-      <w:r>
-        <w:rPr>
-          <w:rFonts w:cs="SFRM1000"/>
-          <w:b/>
-          <w:lang w:val="en-GB"/>
-        </w:rPr>
-        <w:t xml:space="preserve">: </w:t>
-      </w:r>
-      <w:r>
-        <w:rPr>
-          <w:rFonts w:cs="SFRM1000"/>
-          <w:lang w:val="en-GB"/>
-        </w:rPr>
-        <w:t>226</w:t>
+          <w:highlight w:val="green"/>
+          <w:lang w:val="en-GB"/>
+        </w:rPr>
+      </w:pPr>
+      <w:r>
+        <w:rPr>
+          <w:rFonts w:cs="SFRM1000"/>
+          <w:b/>
+          <w:highlight w:val="green"/>
+          <w:lang w:val="en-GB"/>
+        </w:rPr>
+        <w:t xml:space="preserve">Lines: </w:t>
+      </w:r>
+      <w:r>
+        <w:rPr>
+          <w:rFonts w:cs="SFRM1000"/>
+          <w:highlight w:val="green"/>
+          <w:lang w:val="en-GB"/>
+        </w:rPr>
+        <w:t>170 to 171</w:t>
       </w:r>
     </w:p>
     <w:p>
@@ -3208,43 +2844,47 @@
         <w:rPr>
           <w:rFonts w:cs="SFRM1000"/>
           <w:b/>
-          <w:lang w:val="en-GB"/>
-        </w:rPr>
-      </w:pPr>
-      <w:r>
-        <w:rPr>
-          <w:rFonts w:cs="SFRM1000"/>
-          <w:b/>
-          <w:lang w:val="en-GB"/>
-        </w:rPr>
-        <w:t>Rule</w:t>
-      </w:r>
-      <w:r>
-        <w:rPr>
-          <w:rFonts w:cs="SFRM1000"/>
-          <w:b/>
-          <w:lang w:val="en-GB"/>
-        </w:rPr>
-        <w:t xml:space="preserve"> (Kind of rule)</w:t>
-      </w:r>
-      <w:r>
-        <w:rPr>
-          <w:rFonts w:cs="SFRM1000"/>
-          <w:b/>
-          <w:lang w:val="en-GB"/>
-        </w:rPr>
-        <w:t xml:space="preserve">: </w:t>
-      </w:r>
-      <w:r>
-        <w:rPr>
-          <w:rFonts w:cs="SFRM1000"/>
-          <w:lang w:val="en-GB"/>
-        </w:rPr>
-        <w:t>11 (Braces</w:t>
-      </w:r>
-      <w:r>
-        <w:rPr>
-          <w:rFonts w:cs="SFRM1000"/>
+          <w:highlight w:val="green"/>
+          <w:lang w:val="en-GB"/>
+        </w:rPr>
+      </w:pPr>
+      <w:r>
+        <w:rPr>
+          <w:rFonts w:cs="SFRM1000"/>
+          <w:b/>
+          <w:highlight w:val="green"/>
+          <w:lang w:val="en-GB"/>
+        </w:rPr>
+        <w:t xml:space="preserve">Rule (Kind of rule): </w:t>
+      </w:r>
+      <w:r>
+        <w:rPr>
+          <w:rFonts w:cs="SFRM1000"/>
+          <w:highlight w:val="green"/>
+          <w:lang w:val="en-GB"/>
+        </w:rPr>
+        <w:t>15</w:t>
+      </w:r>
+      <w:r>
+        <w:rPr>
+          <w:rFonts w:cs="SFRM1000"/>
+          <w:highlight w:val="green"/>
+          <w:lang w:val="en-GB"/>
+        </w:rPr>
+        <w:t xml:space="preserve"> (</w:t>
+      </w:r>
+      <w:r>
+        <w:rPr>
+          <w:rFonts w:cs="SFRM1000"/>
+          <w:highlight w:val="green"/>
+          <w:lang w:val="en-GB"/>
+        </w:rPr>
+        <w:t>Line Break</w:t>
+      </w:r>
+      <w:r>
+        <w:rPr>
+          <w:rFonts w:cs="SFRM1000"/>
+          <w:highlight w:val="green"/>
           <w:lang w:val="en-GB"/>
         </w:rPr>
         <w:t>)</w:t>
@@ -3265,13 +2905,15 @@
         <w:rPr>
           <w:rFonts w:cs="SFRM1000"/>
           <w:b/>
-          <w:lang w:val="en-GB"/>
-        </w:rPr>
-      </w:pPr>
-      <w:r>
-        <w:rPr>
-          <w:rFonts w:cs="SFRM1000"/>
-          <w:b/>
+          <w:highlight w:val="green"/>
+          <w:lang w:val="en-GB"/>
+        </w:rPr>
+      </w:pPr>
+      <w:r>
+        <w:rPr>
+          <w:rFonts w:cs="SFRM1000"/>
+          <w:b/>
+          <w:highlight w:val="green"/>
           <w:lang w:val="en-GB"/>
         </w:rPr>
         <w:t xml:space="preserve">Description: </w:t>
@@ -3279,9 +2921,10 @@
       <w:r>
         <w:rPr>
           <w:rFonts w:cs="SFRM1000"/>
-          <w:lang w:val="en-GB"/>
-        </w:rPr>
-        <w:t>If without braces</w:t>
+          <w:highlight w:val="green"/>
+          <w:lang w:val="en-GB"/>
+        </w:rPr>
+        <w:t>Static and final attributes should be all capitals</w:t>
       </w:r>
     </w:p>
     <w:p>
@@ -3299,6 +2942,573 @@
         <w:rPr>
           <w:rFonts w:cs="SFRM1000"/>
           <w:b/>
+          <w:highlight w:val="green"/>
+          <w:lang w:val="en-GB"/>
+        </w:rPr>
+      </w:pPr>
+      <w:r>
+        <w:rPr>
+          <w:rFonts w:cs="SFRM1000"/>
+          <w:b/>
+          <w:highlight w:val="green"/>
+          <w:lang w:val="en-GB"/>
+        </w:rPr>
+        <w:t xml:space="preserve">Code: </w:t>
+      </w:r>
+    </w:p>
+    <w:p>
+      <w:pPr>
+        <w:pStyle w:val="Titolo2"/>
+      </w:pPr>
+      <w:bookmarkStart w:id="5" w:name="_Toc439520418"/>
+      <w:r>
+        <w:t>3.3 Section 2</w:t>
+      </w:r>
+      <w:bookmarkEnd w:id="5"/>
+      <w:r>
+        <w:t xml:space="preserve"> </w:t>
+      </w:r>
+    </w:p>
+    <w:p>
+      <w:pPr>
+        <w:autoSpaceDE w:val="0"/>
+        <w:autoSpaceDN w:val="0"/>
+        <w:adjustRightInd w:val="0"/>
+        <w:spacing w:before="240"/>
+        <w:jc w:val="both"/>
+        <w:rPr>
+          <w:rFonts w:asciiTheme="majorHAnsi" w:eastAsiaTheme="majorEastAsia" w:hAnsiTheme="majorHAnsi" w:cstheme="majorBidi"/>
+          <w:b/>
+          <w:bCs/>
+          <w:color w:val="4F81BD" w:themeColor="accent1"/>
+          <w:sz w:val="26"/>
+          <w:szCs w:val="26"/>
+          <w:lang w:val="en-GB"/>
+        </w:rPr>
+      </w:pPr>
+      <w:r>
+        <w:rPr>
+          <w:rFonts w:asciiTheme="majorHAnsi" w:eastAsiaTheme="majorEastAsia" w:hAnsiTheme="majorHAnsi" w:cstheme="majorBidi"/>
+          <w:b/>
+          <w:bCs/>
+          <w:color w:val="4F81BD" w:themeColor="accent1"/>
+          <w:sz w:val="26"/>
+          <w:szCs w:val="26"/>
+          <w:lang w:val="en-GB"/>
+        </w:rPr>
+        <w:t>3.3.1 Description</w:t>
+      </w:r>
+    </w:p>
+    <w:p>
+      <w:pPr>
+        <w:rPr>
+          <w:lang w:val="en-GB"/>
+        </w:rPr>
+      </w:pPr>
+      <w:r>
+        <w:rPr>
+          <w:lang w:val="en-GB"/>
+        </w:rPr>
+        <w:t>ValidateApplication(DirContext dirContext, StandardContext context</w:t>
+      </w:r>
+      <w:r>
+        <w:rPr>
+          <w:lang w:val="en-GB"/>
+        </w:rPr>
+        <w:t>)</w:t>
+      </w:r>
+      <w:r>
+        <w:rPr>
+          <w:lang w:val="en-GB"/>
+        </w:rPr>
+        <w:t xml:space="preserve"> method.</w:t>
+      </w:r>
+      <w:r>
+        <w:rPr>
+          <w:lang w:val="en-GB"/>
+        </w:rPr>
+        <w:br/>
+      </w:r>
+    </w:p>
+    <w:p>
+      <w:pPr>
+        <w:tabs>
+          <w:tab w:val="left" w:pos="916"/>
+          <w:tab w:val="left" w:pos="1832"/>
+          <w:tab w:val="left" w:pos="2748"/>
+          <w:tab w:val="left" w:pos="3664"/>
+          <w:tab w:val="left" w:pos="4580"/>
+          <w:tab w:val="left" w:pos="5496"/>
+          <w:tab w:val="left" w:pos="6412"/>
+          <w:tab w:val="left" w:pos="7328"/>
+          <w:tab w:val="left" w:pos="8244"/>
+          <w:tab w:val="left" w:pos="9160"/>
+          <w:tab w:val="left" w:pos="10076"/>
+          <w:tab w:val="left" w:pos="10992"/>
+          <w:tab w:val="left" w:pos="11908"/>
+          <w:tab w:val="left" w:pos="12824"/>
+          <w:tab w:val="left" w:pos="13740"/>
+          <w:tab w:val="left" w:pos="14656"/>
+        </w:tabs>
+        <w:spacing w:line="270" w:lineRule="atLeast"/>
+        <w:rPr>
+          <w:highlight w:val="green"/>
+          <w:lang w:val="en-GB"/>
+        </w:rPr>
+      </w:pPr>
+      <w:r>
+        <w:rPr>
+          <w:highlight w:val="green"/>
+          <w:lang w:val="en-GB"/>
+        </w:rPr>
+        <w:t>This method start when there will be a runtime validation of a Web Application.</w:t>
+      </w:r>
+    </w:p>
+    <w:p>
+      <w:pPr>
+        <w:tabs>
+          <w:tab w:val="left" w:pos="916"/>
+          <w:tab w:val="left" w:pos="1832"/>
+          <w:tab w:val="left" w:pos="2748"/>
+          <w:tab w:val="left" w:pos="3664"/>
+          <w:tab w:val="left" w:pos="4580"/>
+          <w:tab w:val="left" w:pos="5496"/>
+          <w:tab w:val="left" w:pos="6412"/>
+          <w:tab w:val="left" w:pos="7328"/>
+          <w:tab w:val="left" w:pos="8244"/>
+          <w:tab w:val="left" w:pos="9160"/>
+          <w:tab w:val="left" w:pos="10076"/>
+          <w:tab w:val="left" w:pos="10992"/>
+          <w:tab w:val="left" w:pos="11908"/>
+          <w:tab w:val="left" w:pos="12824"/>
+          <w:tab w:val="left" w:pos="13740"/>
+          <w:tab w:val="left" w:pos="14656"/>
+        </w:tabs>
+        <w:spacing w:line="270" w:lineRule="atLeast"/>
+        <w:rPr>
+          <w:highlight w:val="green"/>
+          <w:lang w:val="en-GB"/>
+        </w:rPr>
+      </w:pPr>
+    </w:p>
+    <w:p>
+      <w:pPr>
+        <w:tabs>
+          <w:tab w:val="left" w:pos="916"/>
+          <w:tab w:val="left" w:pos="1832"/>
+          <w:tab w:val="left" w:pos="2748"/>
+          <w:tab w:val="left" w:pos="3664"/>
+          <w:tab w:val="left" w:pos="4580"/>
+          <w:tab w:val="left" w:pos="5496"/>
+          <w:tab w:val="left" w:pos="6412"/>
+          <w:tab w:val="left" w:pos="7328"/>
+          <w:tab w:val="left" w:pos="8244"/>
+          <w:tab w:val="left" w:pos="9160"/>
+          <w:tab w:val="left" w:pos="10076"/>
+          <w:tab w:val="left" w:pos="10992"/>
+          <w:tab w:val="left" w:pos="11908"/>
+          <w:tab w:val="left" w:pos="12824"/>
+          <w:tab w:val="left" w:pos="13740"/>
+          <w:tab w:val="left" w:pos="14656"/>
+        </w:tabs>
+        <w:spacing w:line="270" w:lineRule="atLeast"/>
+        <w:rPr>
+          <w:lang w:val="en-GB"/>
+        </w:rPr>
+      </w:pPr>
+      <w:r>
+        <w:rPr>
+          <w:highlight w:val="green"/>
+          <w:lang w:val="en-GB"/>
+        </w:rPr>
+        <w:t xml:space="preserve">This method uses JNDI to look up the resources located under a </w:t>
+      </w:r>
+      <w:r>
+        <w:rPr>
+          <w:b/>
+          <w:highlight w:val="green"/>
+          <w:lang w:val="en-GB"/>
+        </w:rPr>
+        <w:t>DirContext</w:t>
+      </w:r>
+      <w:r>
+        <w:rPr>
+          <w:highlight w:val="green"/>
+          <w:lang w:val="en-GB"/>
+        </w:rPr>
+        <w:t xml:space="preserve">. It locates Web Application MANIFEST.MF file in the </w:t>
+      </w:r>
+      <w:r>
+        <w:rPr>
+          <w:i/>
+          <w:highlight w:val="green"/>
+          <w:lang w:val="en-GB"/>
+        </w:rPr>
+        <w:t>/META-INF/</w:t>
+      </w:r>
+      <w:r>
+        <w:rPr>
+          <w:highlight w:val="green"/>
+          <w:lang w:val="en-GB"/>
+        </w:rPr>
+        <w:t xml:space="preserve"> directory of the application and all MANIFEST.MF files</w:t>
+      </w:r>
+      <w:bookmarkStart w:id="6" w:name="_GoBack"/>
+      <w:bookmarkEnd w:id="6"/>
+      <w:r>
+        <w:rPr>
+          <w:highlight w:val="green"/>
+          <w:lang w:val="en-GB"/>
+        </w:rPr>
+        <w:t xml:space="preserve"> in each JAR file located in the </w:t>
+      </w:r>
+      <w:r>
+        <w:rPr>
+          <w:i/>
+          <w:highlight w:val="green"/>
+          <w:lang w:val="en-GB"/>
+        </w:rPr>
+        <w:t xml:space="preserve">WEB-INF/lib </w:t>
+      </w:r>
+      <w:r>
+        <w:rPr>
+          <w:highlight w:val="green"/>
+          <w:lang w:val="en-GB"/>
+        </w:rPr>
+        <w:t xml:space="preserve">directory and creates an </w:t>
+      </w:r>
+      <w:r>
+        <w:rPr>
+          <w:b/>
+          <w:highlight w:val="green"/>
+          <w:lang w:val="en-GB"/>
+        </w:rPr>
+        <w:t>ArrayList</w:t>
+      </w:r>
+      <w:r>
+        <w:rPr>
+          <w:highlight w:val="green"/>
+          <w:lang w:val="en-GB"/>
+        </w:rPr>
+        <w:t xml:space="preserve"> of </w:t>
+      </w:r>
+      <w:r>
+        <w:rPr>
+          <w:b/>
+          <w:highlight w:val="green"/>
+          <w:lang w:val="en-GB"/>
+        </w:rPr>
+        <w:t>ManifestResorce</w:t>
+      </w:r>
+      <w:r>
+        <w:rPr>
+          <w:highlight w:val="green"/>
+          <w:lang w:val="en-GB"/>
+        </w:rPr>
+        <w:t xml:space="preserve"> objects. These objects are</w:t>
+      </w:r>
+      <w:r>
+        <w:rPr>
+          <w:highlight w:val="green"/>
+          <w:lang w:val="en-GB"/>
+        </w:rPr>
+        <w:t xml:space="preserve"> passed </w:t>
+      </w:r>
+      <w:r>
+        <w:rPr>
+          <w:highlight w:val="green"/>
+          <w:lang w:val="en-GB"/>
+        </w:rPr>
+        <w:t xml:space="preserve">then </w:t>
+      </w:r>
+      <w:r>
+        <w:rPr>
+          <w:highlight w:val="green"/>
+          <w:lang w:val="en-GB"/>
+        </w:rPr>
+        <w:t xml:space="preserve">to the </w:t>
+      </w:r>
+      <w:r>
+        <w:rPr>
+          <w:b/>
+          <w:highlight w:val="green"/>
+          <w:lang w:val="en-GB"/>
+        </w:rPr>
+        <w:t>validateManifestResources</w:t>
+      </w:r>
+      <w:r>
+        <w:rPr>
+          <w:highlight w:val="green"/>
+          <w:lang w:val="en-GB"/>
+        </w:rPr>
+        <w:t xml:space="preserve"> method for validation.</w:t>
+      </w:r>
+    </w:p>
+    <w:p>
+      <w:pPr>
+        <w:rPr>
+          <w:lang w:val="en-GB"/>
+        </w:rPr>
+      </w:pPr>
+    </w:p>
+    <w:p>
+      <w:pPr>
+        <w:autoSpaceDE w:val="0"/>
+        <w:autoSpaceDN w:val="0"/>
+        <w:adjustRightInd w:val="0"/>
+        <w:spacing w:before="240"/>
+        <w:jc w:val="both"/>
+        <w:rPr>
+          <w:rFonts w:asciiTheme="majorHAnsi" w:eastAsiaTheme="majorEastAsia" w:hAnsiTheme="majorHAnsi" w:cstheme="majorBidi"/>
+          <w:b/>
+          <w:bCs/>
+          <w:color w:val="4F81BD" w:themeColor="accent1"/>
+          <w:sz w:val="26"/>
+          <w:szCs w:val="26"/>
+          <w:lang w:val="en-GB"/>
+        </w:rPr>
+      </w:pPr>
+      <w:r>
+        <w:rPr>
+          <w:rFonts w:asciiTheme="majorHAnsi" w:eastAsiaTheme="majorEastAsia" w:hAnsiTheme="majorHAnsi" w:cstheme="majorBidi"/>
+          <w:b/>
+          <w:bCs/>
+          <w:color w:val="4F81BD" w:themeColor="accent1"/>
+          <w:sz w:val="26"/>
+          <w:szCs w:val="26"/>
+          <w:lang w:val="en-GB"/>
+        </w:rPr>
+        <w:t>3.3.2 Lines</w:t>
+      </w:r>
+    </w:p>
+    <w:p>
+      <w:pPr>
+        <w:rPr>
+          <w:lang w:val="en-GB"/>
+        </w:rPr>
+      </w:pPr>
+      <w:r>
+        <w:rPr>
+          <w:lang w:val="en-GB"/>
+        </w:rPr>
+        <w:t>From 215 to 292.</w:t>
+      </w:r>
+    </w:p>
+    <w:p>
+      <w:pPr>
+        <w:autoSpaceDE w:val="0"/>
+        <w:autoSpaceDN w:val="0"/>
+        <w:adjustRightInd w:val="0"/>
+        <w:spacing w:before="240"/>
+        <w:jc w:val="both"/>
+        <w:rPr>
+          <w:rFonts w:asciiTheme="majorHAnsi" w:eastAsiaTheme="majorEastAsia" w:hAnsiTheme="majorHAnsi" w:cstheme="majorBidi"/>
+          <w:b/>
+          <w:bCs/>
+          <w:color w:val="4F81BD" w:themeColor="accent1"/>
+          <w:sz w:val="26"/>
+          <w:szCs w:val="26"/>
+          <w:lang w:val="en-GB"/>
+        </w:rPr>
+      </w:pPr>
+      <w:r>
+        <w:rPr>
+          <w:rFonts w:asciiTheme="majorHAnsi" w:eastAsiaTheme="majorEastAsia" w:hAnsiTheme="majorHAnsi" w:cstheme="majorBidi"/>
+          <w:b/>
+          <w:bCs/>
+          <w:color w:val="4F81BD" w:themeColor="accent1"/>
+          <w:sz w:val="26"/>
+          <w:szCs w:val="26"/>
+          <w:lang w:val="en-GB"/>
+        </w:rPr>
+        <w:t>3.3.3 Location</w:t>
+      </w:r>
+    </w:p>
+    <w:p>
+      <w:pPr>
+        <w:rPr>
+          <w:lang w:val="en-GB"/>
+        </w:rPr>
+      </w:pPr>
+      <w:r>
+        <w:rPr>
+          <w:lang w:val="en-GB"/>
+        </w:rPr>
+        <w:t>appserver/web/web-core/src/main/java/org/apache/catalina/util/ExtensionValidator.java</w:t>
+      </w:r>
+    </w:p>
+    <w:p>
+      <w:pPr>
+        <w:autoSpaceDE w:val="0"/>
+        <w:autoSpaceDN w:val="0"/>
+        <w:adjustRightInd w:val="0"/>
+        <w:spacing w:before="240"/>
+        <w:jc w:val="both"/>
+        <w:rPr>
+          <w:rFonts w:asciiTheme="majorHAnsi" w:eastAsiaTheme="majorEastAsia" w:hAnsiTheme="majorHAnsi" w:cstheme="majorBidi"/>
+          <w:b/>
+          <w:bCs/>
+          <w:color w:val="4F81BD" w:themeColor="accent1"/>
+          <w:sz w:val="26"/>
+          <w:szCs w:val="26"/>
+          <w:lang w:val="en-GB"/>
+        </w:rPr>
+      </w:pPr>
+      <w:r>
+        <w:rPr>
+          <w:rFonts w:asciiTheme="majorHAnsi" w:eastAsiaTheme="majorEastAsia" w:hAnsiTheme="majorHAnsi" w:cstheme="majorBidi"/>
+          <w:b/>
+          <w:bCs/>
+          <w:color w:val="4F81BD" w:themeColor="accent1"/>
+          <w:sz w:val="26"/>
+          <w:szCs w:val="26"/>
+          <w:lang w:val="en-GB"/>
+        </w:rPr>
+        <w:t>3.3.4 Issues</w:t>
+      </w:r>
+    </w:p>
+    <w:p>
+      <w:pPr>
+        <w:pStyle w:val="Titolo4"/>
+        <w:ind w:left="708"/>
+        <w:rPr>
+          <w:color w:val="95B3D7" w:themeColor="accent1" w:themeTint="99"/>
+          <w:lang w:val="en-GB"/>
+        </w:rPr>
+      </w:pPr>
+      <w:r>
+        <w:rPr>
+          <w:color w:val="95B3D7" w:themeColor="accent1" w:themeTint="99"/>
+          <w:lang w:val="en-GB"/>
+        </w:rPr>
+        <w:t>3.3.4.1</w:t>
+      </w:r>
+    </w:p>
+    <w:p>
+      <w:pPr>
+        <w:pStyle w:val="Paragrafoelenco"/>
+        <w:numPr>
+          <w:ilvl w:val="0"/>
+          <w:numId w:val="48"/>
+        </w:numPr>
+        <w:autoSpaceDE w:val="0"/>
+        <w:autoSpaceDN w:val="0"/>
+        <w:adjustRightInd w:val="0"/>
+        <w:ind w:left="1134"/>
+        <w:jc w:val="both"/>
+        <w:rPr>
+          <w:rFonts w:cs="SFRM1000"/>
+          <w:b/>
+          <w:lang w:val="en-GB"/>
+        </w:rPr>
+      </w:pPr>
+      <w:r>
+        <w:rPr>
+          <w:rFonts w:cs="SFRM1000"/>
+          <w:b/>
+          <w:lang w:val="en-GB"/>
+        </w:rPr>
+        <w:t>Lines</w:t>
+      </w:r>
+      <w:r>
+        <w:rPr>
+          <w:rFonts w:cs="SFRM1000"/>
+          <w:b/>
+          <w:lang w:val="en-GB"/>
+        </w:rPr>
+        <w:t xml:space="preserve">: </w:t>
+      </w:r>
+      <w:r>
+        <w:rPr>
+          <w:rFonts w:cs="SFRM1000"/>
+          <w:lang w:val="en-GB"/>
+        </w:rPr>
+        <w:t>217</w:t>
+      </w:r>
+    </w:p>
+    <w:p>
+      <w:pPr>
+        <w:pStyle w:val="Paragrafoelenco"/>
+        <w:numPr>
+          <w:ilvl w:val="0"/>
+          <w:numId w:val="48"/>
+        </w:numPr>
+        <w:autoSpaceDE w:val="0"/>
+        <w:autoSpaceDN w:val="0"/>
+        <w:adjustRightInd w:val="0"/>
+        <w:ind w:left="1134"/>
+        <w:jc w:val="both"/>
+        <w:rPr>
+          <w:rFonts w:cs="SFRM1000"/>
+          <w:b/>
+          <w:lang w:val="en-GB"/>
+        </w:rPr>
+      </w:pPr>
+      <w:r>
+        <w:rPr>
+          <w:rFonts w:cs="SFRM1000"/>
+          <w:b/>
+          <w:lang w:val="en-GB"/>
+        </w:rPr>
+        <w:t xml:space="preserve">Rule (Kind of rule): </w:t>
+      </w:r>
+      <w:r>
+        <w:rPr>
+          <w:rFonts w:cs="SFRM1000"/>
+          <w:lang w:val="en-GB"/>
+        </w:rPr>
+        <w:t>1 (Name)</w:t>
+      </w:r>
+    </w:p>
+    <w:p>
+      <w:pPr>
+        <w:pStyle w:val="Paragrafoelenco"/>
+        <w:numPr>
+          <w:ilvl w:val="0"/>
+          <w:numId w:val="48"/>
+        </w:numPr>
+        <w:autoSpaceDE w:val="0"/>
+        <w:autoSpaceDN w:val="0"/>
+        <w:adjustRightInd w:val="0"/>
+        <w:ind w:left="1134"/>
+        <w:jc w:val="both"/>
+        <w:rPr>
+          <w:rFonts w:cs="SFRM1000"/>
+          <w:b/>
+          <w:lang w:val="en-GB"/>
+        </w:rPr>
+      </w:pPr>
+      <w:r>
+        <w:rPr>
+          <w:rFonts w:cs="SFRM1000"/>
+          <w:b/>
+          <w:lang w:val="en-GB"/>
+        </w:rPr>
+        <w:t xml:space="preserve">Description: </w:t>
+      </w:r>
+      <w:r>
+        <w:rPr>
+          <w:rFonts w:cs="SFRM1000"/>
+          <w:lang w:val="en-GB"/>
+        </w:rPr>
+        <w:t>Incorrect name</w:t>
+      </w:r>
+    </w:p>
+    <w:p>
+      <w:pPr>
+        <w:pStyle w:val="Paragrafoelenco"/>
+        <w:numPr>
+          <w:ilvl w:val="0"/>
+          <w:numId w:val="48"/>
+        </w:numPr>
+        <w:autoSpaceDE w:val="0"/>
+        <w:autoSpaceDN w:val="0"/>
+        <w:adjustRightInd w:val="0"/>
+        <w:ind w:left="1134"/>
+        <w:jc w:val="both"/>
+        <w:rPr>
+          <w:rFonts w:cs="SFRM1000"/>
+          <w:b/>
           <w:lang w:val="en-GB"/>
         </w:rPr>
       </w:pPr>
@@ -3310,6 +3520,813 @@
         </w:rPr>
         <w:t>Code:</w:t>
       </w:r>
+    </w:p>
+    <w:p>
+      <w:pPr>
+        <w:pStyle w:val="Titolo4"/>
+        <w:ind w:left="708"/>
+        <w:rPr>
+          <w:color w:val="95B3D7" w:themeColor="accent1" w:themeTint="99"/>
+          <w:lang w:val="en-GB"/>
+        </w:rPr>
+      </w:pPr>
+      <w:r>
+        <w:rPr>
+          <w:color w:val="95B3D7" w:themeColor="accent1" w:themeTint="99"/>
+          <w:lang w:val="en-GB"/>
+        </w:rPr>
+        <w:t>3.3.4.2</w:t>
+      </w:r>
+    </w:p>
+    <w:p>
+      <w:pPr>
+        <w:pStyle w:val="Paragrafoelenco"/>
+        <w:numPr>
+          <w:ilvl w:val="0"/>
+          <w:numId w:val="48"/>
+        </w:numPr>
+        <w:autoSpaceDE w:val="0"/>
+        <w:autoSpaceDN w:val="0"/>
+        <w:adjustRightInd w:val="0"/>
+        <w:ind w:left="1134"/>
+        <w:jc w:val="both"/>
+        <w:rPr>
+          <w:rFonts w:cs="SFRM1000"/>
+          <w:b/>
+          <w:lang w:val="en-GB"/>
+        </w:rPr>
+      </w:pPr>
+      <w:r>
+        <w:rPr>
+          <w:rFonts w:cs="SFRM1000"/>
+          <w:b/>
+          <w:lang w:val="en-GB"/>
+        </w:rPr>
+        <w:t>Lines</w:t>
+      </w:r>
+      <w:r>
+        <w:rPr>
+          <w:rFonts w:cs="SFRM1000"/>
+          <w:b/>
+          <w:lang w:val="en-GB"/>
+        </w:rPr>
+        <w:t xml:space="preserve">: </w:t>
+      </w:r>
+      <w:r>
+        <w:rPr>
+          <w:rFonts w:cs="SFRM1000"/>
+          <w:lang w:val="en-GB"/>
+        </w:rPr>
+        <w:t>230</w:t>
+      </w:r>
+    </w:p>
+    <w:p>
+      <w:pPr>
+        <w:pStyle w:val="Paragrafoelenco"/>
+        <w:numPr>
+          <w:ilvl w:val="0"/>
+          <w:numId w:val="48"/>
+        </w:numPr>
+        <w:autoSpaceDE w:val="0"/>
+        <w:autoSpaceDN w:val="0"/>
+        <w:adjustRightInd w:val="0"/>
+        <w:ind w:left="1134"/>
+        <w:jc w:val="both"/>
+        <w:rPr>
+          <w:rFonts w:cs="SFRM1000"/>
+          <w:b/>
+          <w:lang w:val="en-GB"/>
+        </w:rPr>
+      </w:pPr>
+      <w:r>
+        <w:rPr>
+          <w:rFonts w:cs="SFRM1000"/>
+          <w:b/>
+          <w:lang w:val="en-GB"/>
+        </w:rPr>
+        <w:t xml:space="preserve">Rule (Kind of rule): </w:t>
+      </w:r>
+      <w:r>
+        <w:rPr>
+          <w:rFonts w:cs="SFRM1000"/>
+          <w:lang w:val="en-GB"/>
+        </w:rPr>
+        <w:t>1 (Name)</w:t>
+      </w:r>
+    </w:p>
+    <w:p>
+      <w:pPr>
+        <w:pStyle w:val="Paragrafoelenco"/>
+        <w:numPr>
+          <w:ilvl w:val="0"/>
+          <w:numId w:val="48"/>
+        </w:numPr>
+        <w:autoSpaceDE w:val="0"/>
+        <w:autoSpaceDN w:val="0"/>
+        <w:adjustRightInd w:val="0"/>
+        <w:ind w:left="1134"/>
+        <w:jc w:val="both"/>
+        <w:rPr>
+          <w:rFonts w:cs="SFRM1000"/>
+          <w:b/>
+          <w:lang w:val="en-GB"/>
+        </w:rPr>
+      </w:pPr>
+      <w:r>
+        <w:rPr>
+          <w:rFonts w:cs="SFRM1000"/>
+          <w:b/>
+          <w:lang w:val="en-GB"/>
+        </w:rPr>
+        <w:t xml:space="preserve">Description: </w:t>
+      </w:r>
+      <w:r>
+        <w:rPr>
+          <w:rFonts w:cs="SFRM1000"/>
+          <w:lang w:val="en-GB"/>
+        </w:rPr>
+        <w:t>Incorrect name</w:t>
+      </w:r>
+    </w:p>
+    <w:p>
+      <w:pPr>
+        <w:pStyle w:val="Paragrafoelenco"/>
+        <w:numPr>
+          <w:ilvl w:val="0"/>
+          <w:numId w:val="48"/>
+        </w:numPr>
+        <w:autoSpaceDE w:val="0"/>
+        <w:autoSpaceDN w:val="0"/>
+        <w:adjustRightInd w:val="0"/>
+        <w:ind w:left="1134"/>
+        <w:jc w:val="both"/>
+        <w:rPr>
+          <w:rFonts w:cs="SFRM1000"/>
+          <w:b/>
+          <w:lang w:val="en-GB"/>
+        </w:rPr>
+      </w:pPr>
+      <w:r>
+        <w:rPr>
+          <w:rFonts w:cs="SFRM1000"/>
+          <w:b/>
+          <w:lang w:val="en-GB"/>
+        </w:rPr>
+        <w:t>Code:</w:t>
+      </w:r>
+    </w:p>
+    <w:p>
+      <w:pPr>
+        <w:pStyle w:val="Titolo4"/>
+        <w:ind w:left="708"/>
+        <w:rPr>
+          <w:color w:val="95B3D7" w:themeColor="accent1" w:themeTint="99"/>
+          <w:lang w:val="en-GB"/>
+        </w:rPr>
+      </w:pPr>
+      <w:r>
+        <w:rPr>
+          <w:color w:val="95B3D7" w:themeColor="accent1" w:themeTint="99"/>
+          <w:lang w:val="en-GB"/>
+        </w:rPr>
+        <w:t>3.3.4.3</w:t>
+      </w:r>
+    </w:p>
+    <w:p>
+      <w:pPr>
+        <w:pStyle w:val="Paragrafoelenco"/>
+        <w:numPr>
+          <w:ilvl w:val="0"/>
+          <w:numId w:val="48"/>
+        </w:numPr>
+        <w:autoSpaceDE w:val="0"/>
+        <w:autoSpaceDN w:val="0"/>
+        <w:adjustRightInd w:val="0"/>
+        <w:ind w:left="1134"/>
+        <w:jc w:val="both"/>
+        <w:rPr>
+          <w:rFonts w:cs="SFRM1000"/>
+          <w:b/>
+          <w:lang w:val="en-GB"/>
+        </w:rPr>
+      </w:pPr>
+      <w:r>
+        <w:rPr>
+          <w:rFonts w:cs="SFRM1000"/>
+          <w:b/>
+          <w:lang w:val="en-GB"/>
+        </w:rPr>
+        <w:t>Lines</w:t>
+      </w:r>
+      <w:r>
+        <w:rPr>
+          <w:rFonts w:cs="SFRM1000"/>
+          <w:b/>
+          <w:lang w:val="en-GB"/>
+        </w:rPr>
+        <w:t xml:space="preserve">: </w:t>
+      </w:r>
+      <w:r>
+        <w:rPr>
+          <w:rFonts w:cs="SFRM1000"/>
+          <w:lang w:val="en-GB"/>
+        </w:rPr>
+        <w:t>242</w:t>
+      </w:r>
+    </w:p>
+    <w:p>
+      <w:pPr>
+        <w:pStyle w:val="Paragrafoelenco"/>
+        <w:numPr>
+          <w:ilvl w:val="0"/>
+          <w:numId w:val="48"/>
+        </w:numPr>
+        <w:autoSpaceDE w:val="0"/>
+        <w:autoSpaceDN w:val="0"/>
+        <w:adjustRightInd w:val="0"/>
+        <w:ind w:left="1134"/>
+        <w:jc w:val="both"/>
+        <w:rPr>
+          <w:rFonts w:cs="SFRM1000"/>
+          <w:b/>
+          <w:lang w:val="en-GB"/>
+        </w:rPr>
+      </w:pPr>
+      <w:r>
+        <w:rPr>
+          <w:rFonts w:cs="SFRM1000"/>
+          <w:b/>
+          <w:lang w:val="en-GB"/>
+        </w:rPr>
+        <w:t xml:space="preserve">Rule (Kind of rule): </w:t>
+      </w:r>
+      <w:r>
+        <w:rPr>
+          <w:rFonts w:cs="SFRM1000"/>
+          <w:lang w:val="en-GB"/>
+        </w:rPr>
+        <w:t>1 (Name)</w:t>
+      </w:r>
+    </w:p>
+    <w:p>
+      <w:pPr>
+        <w:pStyle w:val="Paragrafoelenco"/>
+        <w:numPr>
+          <w:ilvl w:val="0"/>
+          <w:numId w:val="48"/>
+        </w:numPr>
+        <w:autoSpaceDE w:val="0"/>
+        <w:autoSpaceDN w:val="0"/>
+        <w:adjustRightInd w:val="0"/>
+        <w:ind w:left="1134"/>
+        <w:jc w:val="both"/>
+        <w:rPr>
+          <w:rFonts w:cs="SFRM1000"/>
+          <w:b/>
+          <w:lang w:val="en-GB"/>
+        </w:rPr>
+      </w:pPr>
+      <w:r>
+        <w:rPr>
+          <w:rFonts w:cs="SFRM1000"/>
+          <w:b/>
+          <w:lang w:val="en-GB"/>
+        </w:rPr>
+        <w:t xml:space="preserve">Description: </w:t>
+      </w:r>
+      <w:r>
+        <w:rPr>
+          <w:rFonts w:cs="SFRM1000"/>
+          <w:lang w:val="en-GB"/>
+        </w:rPr>
+        <w:t>Incorrect name (mre -&gt; manifestResource)</w:t>
+      </w:r>
+    </w:p>
+    <w:p>
+      <w:pPr>
+        <w:pStyle w:val="Paragrafoelenco"/>
+        <w:numPr>
+          <w:ilvl w:val="0"/>
+          <w:numId w:val="48"/>
+        </w:numPr>
+        <w:autoSpaceDE w:val="0"/>
+        <w:autoSpaceDN w:val="0"/>
+        <w:adjustRightInd w:val="0"/>
+        <w:ind w:left="1134"/>
+        <w:jc w:val="both"/>
+        <w:rPr>
+          <w:rFonts w:cs="SFRM1000"/>
+          <w:b/>
+          <w:lang w:val="en-GB"/>
+        </w:rPr>
+      </w:pPr>
+      <w:r>
+        <w:rPr>
+          <w:rFonts w:cs="SFRM1000"/>
+          <w:b/>
+          <w:lang w:val="en-GB"/>
+        </w:rPr>
+        <w:t>Code:</w:t>
+      </w:r>
+    </w:p>
+    <w:p>
+      <w:pPr>
+        <w:pStyle w:val="Titolo4"/>
+        <w:ind w:left="708"/>
+        <w:rPr>
+          <w:color w:val="95B3D7" w:themeColor="accent1" w:themeTint="99"/>
+          <w:lang w:val="en-GB"/>
+        </w:rPr>
+      </w:pPr>
+      <w:r>
+        <w:rPr>
+          <w:color w:val="95B3D7" w:themeColor="accent1" w:themeTint="99"/>
+          <w:lang w:val="en-GB"/>
+        </w:rPr>
+        <w:lastRenderedPageBreak/>
+        <w:t>3.3.4.4</w:t>
+      </w:r>
+    </w:p>
+    <w:p>
+      <w:pPr>
+        <w:pStyle w:val="Paragrafoelenco"/>
+        <w:numPr>
+          <w:ilvl w:val="0"/>
+          <w:numId w:val="48"/>
+        </w:numPr>
+        <w:autoSpaceDE w:val="0"/>
+        <w:autoSpaceDN w:val="0"/>
+        <w:adjustRightInd w:val="0"/>
+        <w:ind w:left="1134"/>
+        <w:jc w:val="both"/>
+        <w:rPr>
+          <w:rFonts w:cs="SFRM1000"/>
+          <w:b/>
+          <w:lang w:val="en-GB"/>
+        </w:rPr>
+      </w:pPr>
+      <w:r>
+        <w:rPr>
+          <w:rFonts w:cs="SFRM1000"/>
+          <w:b/>
+          <w:lang w:val="en-GB"/>
+        </w:rPr>
+        <w:t>Lines</w:t>
+      </w:r>
+      <w:r>
+        <w:rPr>
+          <w:rFonts w:cs="SFRM1000"/>
+          <w:b/>
+          <w:lang w:val="en-GB"/>
+        </w:rPr>
+        <w:t xml:space="preserve">: </w:t>
+      </w:r>
+      <w:r>
+        <w:rPr>
+          <w:rFonts w:cs="SFRM1000"/>
+          <w:lang w:val="en-GB"/>
+        </w:rPr>
+        <w:t>262</w:t>
+      </w:r>
+    </w:p>
+    <w:p>
+      <w:pPr>
+        <w:pStyle w:val="Paragrafoelenco"/>
+        <w:numPr>
+          <w:ilvl w:val="0"/>
+          <w:numId w:val="48"/>
+        </w:numPr>
+        <w:autoSpaceDE w:val="0"/>
+        <w:autoSpaceDN w:val="0"/>
+        <w:adjustRightInd w:val="0"/>
+        <w:ind w:left="1134"/>
+        <w:jc w:val="both"/>
+        <w:rPr>
+          <w:rFonts w:cs="SFRM1000"/>
+          <w:b/>
+          <w:lang w:val="en-GB"/>
+        </w:rPr>
+      </w:pPr>
+      <w:r>
+        <w:rPr>
+          <w:rFonts w:cs="SFRM1000"/>
+          <w:b/>
+          <w:lang w:val="en-GB"/>
+        </w:rPr>
+        <w:t xml:space="preserve">Rule (Kind of rule): </w:t>
+      </w:r>
+      <w:r>
+        <w:rPr>
+          <w:rFonts w:cs="SFRM1000"/>
+          <w:lang w:val="en-GB"/>
+        </w:rPr>
+        <w:t>1 (Name)</w:t>
+      </w:r>
+    </w:p>
+    <w:p>
+      <w:pPr>
+        <w:pStyle w:val="Paragrafoelenco"/>
+        <w:numPr>
+          <w:ilvl w:val="0"/>
+          <w:numId w:val="48"/>
+        </w:numPr>
+        <w:autoSpaceDE w:val="0"/>
+        <w:autoSpaceDN w:val="0"/>
+        <w:adjustRightInd w:val="0"/>
+        <w:ind w:left="1134"/>
+        <w:jc w:val="both"/>
+        <w:rPr>
+          <w:rFonts w:cs="SFRM1000"/>
+          <w:b/>
+          <w:lang w:val="en-GB"/>
+        </w:rPr>
+      </w:pPr>
+      <w:r>
+        <w:rPr>
+          <w:rFonts w:cs="SFRM1000"/>
+          <w:b/>
+          <w:lang w:val="en-GB"/>
+        </w:rPr>
+        <w:t xml:space="preserve">Description: </w:t>
+      </w:r>
+      <w:r>
+        <w:rPr>
+          <w:rFonts w:cs="SFRM1000"/>
+          <w:lang w:val="en-GB"/>
+        </w:rPr>
+        <w:t>Incorrect name (ne-&gt; namingEnumeration)</w:t>
+      </w:r>
+    </w:p>
+    <w:p>
+      <w:pPr>
+        <w:pStyle w:val="Paragrafoelenco"/>
+        <w:numPr>
+          <w:ilvl w:val="0"/>
+          <w:numId w:val="48"/>
+        </w:numPr>
+        <w:autoSpaceDE w:val="0"/>
+        <w:autoSpaceDN w:val="0"/>
+        <w:adjustRightInd w:val="0"/>
+        <w:ind w:left="1134"/>
+        <w:jc w:val="both"/>
+        <w:rPr>
+          <w:rFonts w:cs="SFRM1000"/>
+          <w:b/>
+          <w:lang w:val="en-GB"/>
+        </w:rPr>
+      </w:pPr>
+      <w:r>
+        <w:rPr>
+          <w:rFonts w:cs="SFRM1000"/>
+          <w:b/>
+          <w:lang w:val="en-GB"/>
+        </w:rPr>
+        <w:t>Code:</w:t>
+      </w:r>
+    </w:p>
+    <w:p>
+      <w:pPr>
+        <w:pStyle w:val="Titolo4"/>
+        <w:ind w:left="708"/>
+        <w:rPr>
+          <w:color w:val="95B3D7" w:themeColor="accent1" w:themeTint="99"/>
+          <w:lang w:val="en-GB"/>
+        </w:rPr>
+      </w:pPr>
+      <w:r>
+        <w:rPr>
+          <w:color w:val="95B3D7" w:themeColor="accent1" w:themeTint="99"/>
+          <w:lang w:val="en-GB"/>
+        </w:rPr>
+        <w:t>3</w:t>
+      </w:r>
+      <w:r>
+        <w:rPr>
+          <w:color w:val="95B3D7" w:themeColor="accent1" w:themeTint="99"/>
+          <w:lang w:val="en-GB"/>
+        </w:rPr>
+        <w:t>.3.4.5</w:t>
+      </w:r>
+    </w:p>
+    <w:p>
+      <w:pPr>
+        <w:pStyle w:val="Paragrafoelenco"/>
+        <w:numPr>
+          <w:ilvl w:val="0"/>
+          <w:numId w:val="48"/>
+        </w:numPr>
+        <w:autoSpaceDE w:val="0"/>
+        <w:autoSpaceDN w:val="0"/>
+        <w:adjustRightInd w:val="0"/>
+        <w:ind w:left="1134"/>
+        <w:jc w:val="both"/>
+        <w:rPr>
+          <w:rFonts w:cs="SFRM1000"/>
+          <w:b/>
+          <w:lang w:val="en-GB"/>
+        </w:rPr>
+      </w:pPr>
+      <w:r>
+        <w:rPr>
+          <w:rFonts w:cs="SFRM1000"/>
+          <w:b/>
+          <w:lang w:val="en-GB"/>
+        </w:rPr>
+        <w:t>Lines</w:t>
+      </w:r>
+      <w:r>
+        <w:rPr>
+          <w:rFonts w:cs="SFRM1000"/>
+          <w:b/>
+          <w:lang w:val="en-GB"/>
+        </w:rPr>
+        <w:t xml:space="preserve">: </w:t>
+      </w:r>
+      <w:r>
+        <w:rPr>
+          <w:rFonts w:cs="SFRM1000"/>
+          <w:lang w:val="en-GB"/>
+        </w:rPr>
+        <w:t>277</w:t>
+      </w:r>
+    </w:p>
+    <w:p>
+      <w:pPr>
+        <w:pStyle w:val="Paragrafoelenco"/>
+        <w:numPr>
+          <w:ilvl w:val="0"/>
+          <w:numId w:val="48"/>
+        </w:numPr>
+        <w:autoSpaceDE w:val="0"/>
+        <w:autoSpaceDN w:val="0"/>
+        <w:adjustRightInd w:val="0"/>
+        <w:ind w:left="1134"/>
+        <w:jc w:val="both"/>
+        <w:rPr>
+          <w:rFonts w:cs="SFRM1000"/>
+          <w:b/>
+          <w:lang w:val="en-GB"/>
+        </w:rPr>
+      </w:pPr>
+      <w:r>
+        <w:rPr>
+          <w:rFonts w:cs="SFRM1000"/>
+          <w:b/>
+          <w:lang w:val="en-GB"/>
+        </w:rPr>
+        <w:t>Rule</w:t>
+      </w:r>
+      <w:r>
+        <w:rPr>
+          <w:rFonts w:cs="SFRM1000"/>
+          <w:b/>
+          <w:lang w:val="en-GB"/>
+        </w:rPr>
+        <w:t xml:space="preserve"> (Kind of rule)</w:t>
+      </w:r>
+      <w:r>
+        <w:rPr>
+          <w:rFonts w:cs="SFRM1000"/>
+          <w:b/>
+          <w:lang w:val="en-GB"/>
+        </w:rPr>
+        <w:t xml:space="preserve">: </w:t>
+      </w:r>
+      <w:r>
+        <w:rPr>
+          <w:rFonts w:cs="SFRM1000"/>
+          <w:lang w:val="en-GB"/>
+        </w:rPr>
+        <w:t>1 (Name)</w:t>
+      </w:r>
+    </w:p>
+    <w:p>
+      <w:pPr>
+        <w:pStyle w:val="Paragrafoelenco"/>
+        <w:numPr>
+          <w:ilvl w:val="0"/>
+          <w:numId w:val="48"/>
+        </w:numPr>
+        <w:autoSpaceDE w:val="0"/>
+        <w:autoSpaceDN w:val="0"/>
+        <w:adjustRightInd w:val="0"/>
+        <w:ind w:left="1134"/>
+        <w:jc w:val="both"/>
+        <w:rPr>
+          <w:rFonts w:cs="SFRM1000"/>
+          <w:b/>
+          <w:lang w:val="en-GB"/>
+        </w:rPr>
+      </w:pPr>
+      <w:r>
+        <w:rPr>
+          <w:rFonts w:cs="SFRM1000"/>
+          <w:b/>
+          <w:lang w:val="en-GB"/>
+        </w:rPr>
+        <w:t xml:space="preserve">Description: </w:t>
+      </w:r>
+      <w:r>
+        <w:rPr>
+          <w:rFonts w:cs="SFRM1000"/>
+          <w:lang w:val="en-GB"/>
+        </w:rPr>
+        <w:t>Incorrect name</w:t>
+      </w:r>
+    </w:p>
+    <w:p>
+      <w:pPr>
+        <w:pStyle w:val="Paragrafoelenco"/>
+        <w:numPr>
+          <w:ilvl w:val="0"/>
+          <w:numId w:val="48"/>
+        </w:numPr>
+        <w:autoSpaceDE w:val="0"/>
+        <w:autoSpaceDN w:val="0"/>
+        <w:adjustRightInd w:val="0"/>
+        <w:ind w:left="1134"/>
+        <w:jc w:val="both"/>
+        <w:rPr>
+          <w:rFonts w:cs="SFRM1000"/>
+          <w:b/>
+          <w:lang w:val="en-GB"/>
+        </w:rPr>
+      </w:pPr>
+      <w:r>
+        <w:rPr>
+          <w:rFonts w:cs="SFRM1000"/>
+          <w:b/>
+          <w:lang w:val="en-GB"/>
+        </w:rPr>
+        <w:t>Code:</w:t>
+      </w:r>
+    </w:p>
+    <w:p>
+      <w:pPr>
+        <w:pStyle w:val="Titolo4"/>
+        <w:ind w:left="708"/>
+        <w:rPr>
+          <w:color w:val="95B3D7" w:themeColor="accent1" w:themeTint="99"/>
+          <w:lang w:val="en-GB"/>
+        </w:rPr>
+      </w:pPr>
+      <w:r>
+        <w:rPr>
+          <w:color w:val="95B3D7" w:themeColor="accent1" w:themeTint="99"/>
+          <w:lang w:val="en-GB"/>
+        </w:rPr>
+        <w:t>3.3.4.6</w:t>
+      </w:r>
+    </w:p>
+    <w:p>
+      <w:pPr>
+        <w:pStyle w:val="Paragrafoelenco"/>
+        <w:numPr>
+          <w:ilvl w:val="0"/>
+          <w:numId w:val="48"/>
+        </w:numPr>
+        <w:autoSpaceDE w:val="0"/>
+        <w:autoSpaceDN w:val="0"/>
+        <w:adjustRightInd w:val="0"/>
+        <w:ind w:left="1134"/>
+        <w:jc w:val="both"/>
+        <w:rPr>
+          <w:rFonts w:cs="SFRM1000"/>
+          <w:b/>
+          <w:lang w:val="en-GB"/>
+        </w:rPr>
+      </w:pPr>
+      <w:r>
+        <w:rPr>
+          <w:rFonts w:cs="SFRM1000"/>
+          <w:b/>
+          <w:lang w:val="en-GB"/>
+        </w:rPr>
+        <w:t>Lines</w:t>
+      </w:r>
+      <w:r>
+        <w:rPr>
+          <w:rFonts w:cs="SFRM1000"/>
+          <w:b/>
+          <w:lang w:val="en-GB"/>
+        </w:rPr>
+        <w:t xml:space="preserve">: </w:t>
+      </w:r>
+      <w:r>
+        <w:rPr>
+          <w:rFonts w:cs="SFRM1000"/>
+          <w:lang w:val="en-GB"/>
+        </w:rPr>
+        <w:t>226</w:t>
+      </w:r>
+    </w:p>
+    <w:p>
+      <w:pPr>
+        <w:pStyle w:val="Paragrafoelenco"/>
+        <w:numPr>
+          <w:ilvl w:val="0"/>
+          <w:numId w:val="48"/>
+        </w:numPr>
+        <w:autoSpaceDE w:val="0"/>
+        <w:autoSpaceDN w:val="0"/>
+        <w:adjustRightInd w:val="0"/>
+        <w:ind w:left="1134"/>
+        <w:jc w:val="both"/>
+        <w:rPr>
+          <w:rFonts w:cs="SFRM1000"/>
+          <w:b/>
+          <w:lang w:val="en-GB"/>
+        </w:rPr>
+      </w:pPr>
+      <w:r>
+        <w:rPr>
+          <w:rFonts w:cs="SFRM1000"/>
+          <w:b/>
+          <w:lang w:val="en-GB"/>
+        </w:rPr>
+        <w:t xml:space="preserve">Rule (Kind of rule): </w:t>
+      </w:r>
+      <w:r>
+        <w:rPr>
+          <w:rFonts w:cs="SFRM1000"/>
+          <w:lang w:val="en-GB"/>
+        </w:rPr>
+        <w:t>11 (Braces)</w:t>
+      </w:r>
+    </w:p>
+    <w:p>
+      <w:pPr>
+        <w:pStyle w:val="Paragrafoelenco"/>
+        <w:numPr>
+          <w:ilvl w:val="0"/>
+          <w:numId w:val="48"/>
+        </w:numPr>
+        <w:autoSpaceDE w:val="0"/>
+        <w:autoSpaceDN w:val="0"/>
+        <w:adjustRightInd w:val="0"/>
+        <w:ind w:left="1134"/>
+        <w:jc w:val="both"/>
+        <w:rPr>
+          <w:rFonts w:cs="SFRM1000"/>
+          <w:b/>
+          <w:lang w:val="en-GB"/>
+        </w:rPr>
+      </w:pPr>
+      <w:r>
+        <w:rPr>
+          <w:rFonts w:cs="SFRM1000"/>
+          <w:b/>
+          <w:lang w:val="en-GB"/>
+        </w:rPr>
+        <w:t xml:space="preserve">Description: </w:t>
+      </w:r>
+      <w:r>
+        <w:rPr>
+          <w:rFonts w:cs="SFRM1000"/>
+          <w:lang w:val="en-GB"/>
+        </w:rPr>
+        <w:t>If without braces</w:t>
+      </w:r>
+    </w:p>
+    <w:p>
+      <w:pPr>
+        <w:pStyle w:val="Paragrafoelenco"/>
+        <w:numPr>
+          <w:ilvl w:val="0"/>
+          <w:numId w:val="48"/>
+        </w:numPr>
+        <w:autoSpaceDE w:val="0"/>
+        <w:autoSpaceDN w:val="0"/>
+        <w:adjustRightInd w:val="0"/>
+        <w:ind w:left="1134"/>
+        <w:jc w:val="both"/>
+        <w:rPr>
+          <w:rFonts w:cs="SFRM1000"/>
+          <w:b/>
+          <w:lang w:val="en-GB"/>
+        </w:rPr>
+      </w:pPr>
+      <w:r>
+        <w:rPr>
+          <w:rFonts w:cs="SFRM1000"/>
+          <w:b/>
+          <w:lang w:val="en-GB"/>
+        </w:rPr>
+        <w:t>Code:</w:t>
+      </w:r>
+    </w:p>
+    <w:p>
+      <w:pPr>
+        <w:autoSpaceDE w:val="0"/>
+        <w:autoSpaceDN w:val="0"/>
+        <w:adjustRightInd w:val="0"/>
+        <w:jc w:val="both"/>
+        <w:rPr>
+          <w:rFonts w:cs="SFRM1000"/>
+          <w:b/>
+          <w:lang w:val="en-GB"/>
+        </w:rPr>
+      </w:pPr>
     </w:p>
     <w:p>
       <w:pPr>
@@ -3376,8 +4393,773 @@
     </w:p>
     <w:p>
       <w:pPr>
-        <w:rPr>
-          <w:lang w:val="en-GB"/>
+        <w:pStyle w:val="Titolo4"/>
+        <w:ind w:left="708"/>
+        <w:rPr>
+          <w:color w:val="95B3D7" w:themeColor="accent1" w:themeTint="99"/>
+          <w:lang w:val="en-GB"/>
+        </w:rPr>
+      </w:pPr>
+      <w:r>
+        <w:rPr>
+          <w:lang w:val="en-GB"/>
+        </w:rPr>
+        <w:br/>
+      </w:r>
+      <w:r>
+        <w:rPr>
+          <w:color w:val="95B3D7" w:themeColor="accent1" w:themeTint="99"/>
+          <w:lang w:val="en-GB"/>
+        </w:rPr>
+        <w:t>3.3.4.7</w:t>
+      </w:r>
+    </w:p>
+    <w:p>
+      <w:pPr>
+        <w:pStyle w:val="Paragrafoelenco"/>
+        <w:numPr>
+          <w:ilvl w:val="0"/>
+          <w:numId w:val="48"/>
+        </w:numPr>
+        <w:autoSpaceDE w:val="0"/>
+        <w:autoSpaceDN w:val="0"/>
+        <w:adjustRightInd w:val="0"/>
+        <w:ind w:left="1134"/>
+        <w:jc w:val="both"/>
+        <w:rPr>
+          <w:rFonts w:cs="SFRM1000"/>
+          <w:b/>
+          <w:lang w:val="en-GB"/>
+        </w:rPr>
+      </w:pPr>
+      <w:r>
+        <w:rPr>
+          <w:rFonts w:cs="SFRM1000"/>
+          <w:b/>
+          <w:lang w:val="en-GB"/>
+        </w:rPr>
+        <w:t>Lines</w:t>
+      </w:r>
+      <w:r>
+        <w:rPr>
+          <w:rFonts w:cs="SFRM1000"/>
+          <w:b/>
+          <w:lang w:val="en-GB"/>
+        </w:rPr>
+        <w:t xml:space="preserve">: </w:t>
+      </w:r>
+      <w:r>
+        <w:rPr>
+          <w:rFonts w:cs="SFRM1000"/>
+          <w:lang w:val="en-GB"/>
+        </w:rPr>
+        <w:t>215 – 242 - 279</w:t>
+      </w:r>
+    </w:p>
+    <w:p>
+      <w:pPr>
+        <w:pStyle w:val="Paragrafoelenco"/>
+        <w:numPr>
+          <w:ilvl w:val="0"/>
+          <w:numId w:val="48"/>
+        </w:numPr>
+        <w:autoSpaceDE w:val="0"/>
+        <w:autoSpaceDN w:val="0"/>
+        <w:adjustRightInd w:val="0"/>
+        <w:ind w:left="1134"/>
+        <w:jc w:val="both"/>
+        <w:rPr>
+          <w:rFonts w:cs="SFRM1000"/>
+          <w:b/>
+          <w:lang w:val="en-GB"/>
+        </w:rPr>
+      </w:pPr>
+      <w:r>
+        <w:rPr>
+          <w:rFonts w:cs="SFRM1000"/>
+          <w:b/>
+          <w:lang w:val="en-GB"/>
+        </w:rPr>
+        <w:t xml:space="preserve">Rule (Kind of rule): </w:t>
+      </w:r>
+      <w:r>
+        <w:rPr>
+          <w:rFonts w:cs="SFRM1000"/>
+          <w:lang w:val="en-GB"/>
+        </w:rPr>
+        <w:t>15 (Line Break</w:t>
+      </w:r>
+      <w:r>
+        <w:rPr>
+          <w:rFonts w:cs="SFRM1000"/>
+          <w:lang w:val="en-GB"/>
+        </w:rPr>
+        <w:t>)</w:t>
+      </w:r>
+    </w:p>
+    <w:p>
+      <w:pPr>
+        <w:pStyle w:val="Paragrafoelenco"/>
+        <w:numPr>
+          <w:ilvl w:val="0"/>
+          <w:numId w:val="48"/>
+        </w:numPr>
+        <w:autoSpaceDE w:val="0"/>
+        <w:autoSpaceDN w:val="0"/>
+        <w:adjustRightInd w:val="0"/>
+        <w:ind w:left="1134"/>
+        <w:jc w:val="both"/>
+        <w:rPr>
+          <w:rFonts w:cs="SFRM1000"/>
+          <w:b/>
+          <w:lang w:val="en-GB"/>
+        </w:rPr>
+      </w:pPr>
+      <w:r>
+        <w:rPr>
+          <w:rFonts w:cs="SFRM1000"/>
+          <w:b/>
+          <w:lang w:val="en-GB"/>
+        </w:rPr>
+        <w:t xml:space="preserve">Description: </w:t>
+      </w:r>
+      <w:r>
+        <w:rPr>
+          <w:rFonts w:cs="SFRM1000"/>
+          <w:lang w:val="en-GB"/>
+        </w:rPr>
+        <w:t>Incorrect Line Breack</w:t>
+      </w:r>
+    </w:p>
+    <w:p>
+      <w:pPr>
+        <w:pStyle w:val="Paragrafoelenco"/>
+        <w:numPr>
+          <w:ilvl w:val="0"/>
+          <w:numId w:val="48"/>
+        </w:numPr>
+        <w:autoSpaceDE w:val="0"/>
+        <w:autoSpaceDN w:val="0"/>
+        <w:adjustRightInd w:val="0"/>
+        <w:ind w:left="1134"/>
+        <w:jc w:val="both"/>
+        <w:rPr>
+          <w:rFonts w:cs="SFRM1000"/>
+          <w:b/>
+          <w:lang w:val="en-GB"/>
+        </w:rPr>
+      </w:pPr>
+      <w:r>
+        <w:rPr>
+          <w:rFonts w:cs="SFRM1000"/>
+          <w:b/>
+          <w:lang w:val="en-GB"/>
+        </w:rPr>
+        <w:t>Code:</w:t>
+      </w:r>
+    </w:p>
+    <w:p>
+      <w:pPr>
+        <w:pStyle w:val="Titolo4"/>
+        <w:ind w:left="708"/>
+        <w:rPr>
+          <w:color w:val="95B3D7" w:themeColor="accent1" w:themeTint="99"/>
+          <w:lang w:val="en-GB"/>
+        </w:rPr>
+      </w:pPr>
+      <w:r>
+        <w:rPr>
+          <w:color w:val="95B3D7" w:themeColor="accent1" w:themeTint="99"/>
+          <w:lang w:val="en-GB"/>
+        </w:rPr>
+        <w:t>3.3.4.8</w:t>
+      </w:r>
+    </w:p>
+    <w:p>
+      <w:pPr>
+        <w:pStyle w:val="Paragrafoelenco"/>
+        <w:numPr>
+          <w:ilvl w:val="0"/>
+          <w:numId w:val="48"/>
+        </w:numPr>
+        <w:autoSpaceDE w:val="0"/>
+        <w:autoSpaceDN w:val="0"/>
+        <w:adjustRightInd w:val="0"/>
+        <w:ind w:left="1134"/>
+        <w:jc w:val="both"/>
+        <w:rPr>
+          <w:rFonts w:cs="SFRM1000"/>
+          <w:b/>
+          <w:lang w:val="en-GB"/>
+        </w:rPr>
+      </w:pPr>
+      <w:r>
+        <w:rPr>
+          <w:rFonts w:cs="SFRM1000"/>
+          <w:b/>
+          <w:lang w:val="en-GB"/>
+        </w:rPr>
+        <w:t>Lines</w:t>
+      </w:r>
+      <w:r>
+        <w:rPr>
+          <w:rFonts w:cs="SFRM1000"/>
+          <w:b/>
+          <w:lang w:val="en-GB"/>
+        </w:rPr>
+        <w:t xml:space="preserve">: </w:t>
+      </w:r>
+      <w:r>
+        <w:rPr>
+          <w:rFonts w:cs="SFRM1000"/>
+          <w:lang w:val="en-GB"/>
+        </w:rPr>
+        <w:t>2</w:t>
+      </w:r>
+      <w:r>
+        <w:rPr>
+          <w:rFonts w:cs="SFRM1000"/>
+          <w:lang w:val="en-GB"/>
+        </w:rPr>
+        <w:t>40</w:t>
+      </w:r>
+    </w:p>
+    <w:p>
+      <w:pPr>
+        <w:pStyle w:val="Paragrafoelenco"/>
+        <w:numPr>
+          <w:ilvl w:val="0"/>
+          <w:numId w:val="48"/>
+        </w:numPr>
+        <w:autoSpaceDE w:val="0"/>
+        <w:autoSpaceDN w:val="0"/>
+        <w:adjustRightInd w:val="0"/>
+        <w:ind w:left="1134"/>
+        <w:jc w:val="both"/>
+        <w:rPr>
+          <w:rFonts w:cs="SFRM1000"/>
+          <w:b/>
+          <w:lang w:val="en-GB"/>
+        </w:rPr>
+      </w:pPr>
+      <w:r>
+        <w:rPr>
+          <w:rFonts w:cs="SFRM1000"/>
+          <w:b/>
+          <w:lang w:val="en-GB"/>
+        </w:rPr>
+        <w:t xml:space="preserve">Rule (Kind of rule): </w:t>
+      </w:r>
+      <w:r>
+        <w:rPr>
+          <w:rFonts w:cs="SFRM1000"/>
+          <w:lang w:val="en-GB"/>
+        </w:rPr>
+        <w:t>1</w:t>
+      </w:r>
+      <w:r>
+        <w:rPr>
+          <w:rFonts w:cs="SFRM1000"/>
+          <w:lang w:val="en-GB"/>
+        </w:rPr>
+        <w:t>8</w:t>
+      </w:r>
+      <w:r>
+        <w:rPr>
+          <w:rFonts w:cs="SFRM1000"/>
+          <w:lang w:val="en-GB"/>
+        </w:rPr>
+        <w:t xml:space="preserve"> (</w:t>
+      </w:r>
+      <w:r>
+        <w:rPr>
+          <w:rFonts w:cs="SFRM1000"/>
+          <w:lang w:val="en-GB"/>
+        </w:rPr>
+        <w:t>Comments</w:t>
+      </w:r>
+      <w:r>
+        <w:rPr>
+          <w:rFonts w:cs="SFRM1000"/>
+          <w:lang w:val="en-GB"/>
+        </w:rPr>
+        <w:t>)</w:t>
+      </w:r>
+    </w:p>
+    <w:p>
+      <w:pPr>
+        <w:pStyle w:val="Paragrafoelenco"/>
+        <w:numPr>
+          <w:ilvl w:val="0"/>
+          <w:numId w:val="48"/>
+        </w:numPr>
+        <w:autoSpaceDE w:val="0"/>
+        <w:autoSpaceDN w:val="0"/>
+        <w:adjustRightInd w:val="0"/>
+        <w:ind w:left="1134"/>
+        <w:jc w:val="both"/>
+        <w:rPr>
+          <w:rFonts w:cs="SFRM1000"/>
+          <w:b/>
+          <w:lang w:val="en-GB"/>
+        </w:rPr>
+      </w:pPr>
+      <w:r>
+        <w:rPr>
+          <w:rFonts w:cs="SFRM1000"/>
+          <w:b/>
+          <w:lang w:val="en-GB"/>
+        </w:rPr>
+        <w:t xml:space="preserve">Description: </w:t>
+      </w:r>
+      <w:r>
+        <w:rPr>
+          <w:rFonts w:cs="SFRM1000"/>
+          <w:lang w:val="en-GB"/>
+        </w:rPr>
+        <w:t>Useless Comment (//Can we do like this?)</w:t>
+      </w:r>
+    </w:p>
+    <w:p>
+      <w:pPr>
+        <w:pStyle w:val="Paragrafoelenco"/>
+        <w:numPr>
+          <w:ilvl w:val="0"/>
+          <w:numId w:val="48"/>
+        </w:numPr>
+        <w:autoSpaceDE w:val="0"/>
+        <w:autoSpaceDN w:val="0"/>
+        <w:adjustRightInd w:val="0"/>
+        <w:ind w:left="1134"/>
+        <w:jc w:val="both"/>
+        <w:rPr>
+          <w:rFonts w:cs="SFRM1000"/>
+          <w:b/>
+          <w:lang w:val="en-GB"/>
+        </w:rPr>
+      </w:pPr>
+      <w:r>
+        <w:rPr>
+          <w:rFonts w:cs="SFRM1000"/>
+          <w:b/>
+          <w:lang w:val="en-GB"/>
+        </w:rPr>
+        <w:t>Code:</w:t>
+      </w:r>
+    </w:p>
+    <w:p>
+      <w:pPr>
+        <w:pStyle w:val="Titolo4"/>
+        <w:ind w:left="708"/>
+        <w:rPr>
+          <w:color w:val="95B3D7" w:themeColor="accent1" w:themeTint="99"/>
+          <w:lang w:val="en-GB"/>
+        </w:rPr>
+      </w:pPr>
+      <w:r>
+        <w:rPr>
+          <w:color w:val="95B3D7" w:themeColor="accent1" w:themeTint="99"/>
+          <w:lang w:val="en-GB"/>
+        </w:rPr>
+        <w:t>3.3.4.9</w:t>
+      </w:r>
+    </w:p>
+    <w:p>
+      <w:pPr>
+        <w:pStyle w:val="Paragrafoelenco"/>
+        <w:numPr>
+          <w:ilvl w:val="0"/>
+          <w:numId w:val="48"/>
+        </w:numPr>
+        <w:autoSpaceDE w:val="0"/>
+        <w:autoSpaceDN w:val="0"/>
+        <w:adjustRightInd w:val="0"/>
+        <w:ind w:left="1134"/>
+        <w:jc w:val="both"/>
+        <w:rPr>
+          <w:rFonts w:cs="SFRM1000"/>
+          <w:b/>
+          <w:lang w:val="en-GB"/>
+        </w:rPr>
+      </w:pPr>
+      <w:r>
+        <w:rPr>
+          <w:rFonts w:cs="SFRM1000"/>
+          <w:b/>
+          <w:lang w:val="en-GB"/>
+        </w:rPr>
+        <w:t>Lines</w:t>
+      </w:r>
+      <w:r>
+        <w:rPr>
+          <w:rFonts w:cs="SFRM1000"/>
+          <w:b/>
+          <w:lang w:val="en-GB"/>
+        </w:rPr>
+        <w:t xml:space="preserve">: </w:t>
+      </w:r>
+      <w:r>
+        <w:rPr>
+          <w:rFonts w:cs="SFRM1000"/>
+          <w:lang w:val="en-GB"/>
+        </w:rPr>
+        <w:t>250</w:t>
+      </w:r>
+    </w:p>
+    <w:p>
+      <w:pPr>
+        <w:pStyle w:val="Paragrafoelenco"/>
+        <w:numPr>
+          <w:ilvl w:val="0"/>
+          <w:numId w:val="48"/>
+        </w:numPr>
+        <w:autoSpaceDE w:val="0"/>
+        <w:autoSpaceDN w:val="0"/>
+        <w:adjustRightInd w:val="0"/>
+        <w:ind w:left="1134"/>
+        <w:jc w:val="both"/>
+        <w:rPr>
+          <w:rFonts w:cs="SFRM1000"/>
+          <w:b/>
+          <w:lang w:val="en-GB"/>
+        </w:rPr>
+      </w:pPr>
+      <w:r>
+        <w:rPr>
+          <w:rFonts w:cs="SFRM1000"/>
+          <w:b/>
+          <w:lang w:val="en-GB"/>
+        </w:rPr>
+        <w:t xml:space="preserve">Rule (Kind of rule): </w:t>
+      </w:r>
+      <w:r>
+        <w:rPr>
+          <w:rFonts w:cs="SFRM1000"/>
+          <w:lang w:val="en-GB"/>
+        </w:rPr>
+        <w:t>52 (Exception</w:t>
+      </w:r>
+      <w:r>
+        <w:rPr>
+          <w:rFonts w:cs="SFRM1000"/>
+          <w:lang w:val="en-GB"/>
+        </w:rPr>
+        <w:t>)</w:t>
+      </w:r>
+    </w:p>
+    <w:p>
+      <w:pPr>
+        <w:pStyle w:val="Paragrafoelenco"/>
+        <w:numPr>
+          <w:ilvl w:val="0"/>
+          <w:numId w:val="48"/>
+        </w:numPr>
+        <w:autoSpaceDE w:val="0"/>
+        <w:autoSpaceDN w:val="0"/>
+        <w:adjustRightInd w:val="0"/>
+        <w:ind w:left="1134"/>
+        <w:jc w:val="both"/>
+        <w:rPr>
+          <w:rFonts w:cs="SFRM1000"/>
+          <w:b/>
+          <w:lang w:val="en-GB"/>
+        </w:rPr>
+      </w:pPr>
+      <w:r>
+        <w:rPr>
+          <w:rFonts w:cs="SFRM1000"/>
+          <w:b/>
+          <w:lang w:val="en-GB"/>
+        </w:rPr>
+        <w:t xml:space="preserve">Description: </w:t>
+      </w:r>
+      <w:r>
+        <w:rPr>
+          <w:rFonts w:cs="SFRM1000"/>
+          <w:lang w:val="en-GB"/>
+        </w:rPr>
+        <w:t>Missing Exception (IndexOutOfBoundsException and IOException)</w:t>
+      </w:r>
+    </w:p>
+    <w:p>
+      <w:pPr>
+        <w:pStyle w:val="Paragrafoelenco"/>
+        <w:numPr>
+          <w:ilvl w:val="0"/>
+          <w:numId w:val="48"/>
+        </w:numPr>
+        <w:autoSpaceDE w:val="0"/>
+        <w:autoSpaceDN w:val="0"/>
+        <w:adjustRightInd w:val="0"/>
+        <w:ind w:left="1134"/>
+        <w:jc w:val="both"/>
+        <w:rPr>
+          <w:rFonts w:cs="SFRM1000"/>
+          <w:b/>
+          <w:lang w:val="en-GB"/>
+        </w:rPr>
+      </w:pPr>
+      <w:r>
+        <w:rPr>
+          <w:rFonts w:cs="SFRM1000"/>
+          <w:b/>
+          <w:lang w:val="en-GB"/>
+        </w:rPr>
+        <w:t>Code:</w:t>
+      </w:r>
+      <w:r>
+        <w:rPr>
+          <w:rFonts w:cs="SFRM1000"/>
+          <w:b/>
+          <w:lang w:val="en-GB"/>
+        </w:rPr>
+        <w:t xml:space="preserve"> </w:t>
+      </w:r>
+      <w:r>
+        <w:rPr>
+          <w:lang w:val="en-GB"/>
+        </w:rPr>
+        <w:t>File</w:t>
+      </w:r>
+      <w:r>
+        <w:rPr>
+          <w:lang w:val="en-GB"/>
+        </w:rPr>
+        <w:t>Reader.readLine throwing an IOException</w:t>
+      </w:r>
+    </w:p>
+    <w:p>
+      <w:pPr>
+        <w:pStyle w:val="Titolo4"/>
+        <w:ind w:left="708"/>
+        <w:rPr>
+          <w:color w:val="95B3D7" w:themeColor="accent1" w:themeTint="99"/>
+          <w:lang w:val="en-GB"/>
+        </w:rPr>
+      </w:pPr>
+      <w:r>
+        <w:rPr>
+          <w:color w:val="95B3D7" w:themeColor="accent1" w:themeTint="99"/>
+          <w:lang w:val="en-GB"/>
+        </w:rPr>
+        <w:t>3.3.4.9</w:t>
+      </w:r>
+    </w:p>
+    <w:p>
+      <w:pPr>
+        <w:pStyle w:val="Paragrafoelenco"/>
+        <w:numPr>
+          <w:ilvl w:val="0"/>
+          <w:numId w:val="48"/>
+        </w:numPr>
+        <w:autoSpaceDE w:val="0"/>
+        <w:autoSpaceDN w:val="0"/>
+        <w:adjustRightInd w:val="0"/>
+        <w:ind w:left="1134"/>
+        <w:jc w:val="both"/>
+        <w:rPr>
+          <w:rFonts w:cs="SFRM1000"/>
+          <w:b/>
+          <w:lang w:val="en-GB"/>
+        </w:rPr>
+      </w:pPr>
+      <w:r>
+        <w:rPr>
+          <w:rFonts w:cs="SFRM1000"/>
+          <w:b/>
+          <w:lang w:val="en-GB"/>
+        </w:rPr>
+        <w:t>Lines</w:t>
+      </w:r>
+      <w:r>
+        <w:rPr>
+          <w:rFonts w:cs="SFRM1000"/>
+          <w:b/>
+          <w:lang w:val="en-GB"/>
+        </w:rPr>
+        <w:t xml:space="preserve">: </w:t>
+      </w:r>
+      <w:r>
+        <w:rPr>
+          <w:rFonts w:cs="SFRM1000"/>
+          <w:lang w:val="en-GB"/>
+        </w:rPr>
+        <w:t>2</w:t>
+      </w:r>
+      <w:r>
+        <w:rPr>
+          <w:rFonts w:cs="SFRM1000"/>
+          <w:lang w:val="en-GB"/>
+        </w:rPr>
+        <w:t>90</w:t>
+      </w:r>
+    </w:p>
+    <w:p>
+      <w:pPr>
+        <w:pStyle w:val="Paragrafoelenco"/>
+        <w:numPr>
+          <w:ilvl w:val="0"/>
+          <w:numId w:val="48"/>
+        </w:numPr>
+        <w:autoSpaceDE w:val="0"/>
+        <w:autoSpaceDN w:val="0"/>
+        <w:adjustRightInd w:val="0"/>
+        <w:ind w:left="1134"/>
+        <w:jc w:val="both"/>
+        <w:rPr>
+          <w:rFonts w:cs="SFRM1000"/>
+          <w:b/>
+          <w:lang w:val="en-GB"/>
+        </w:rPr>
+      </w:pPr>
+      <w:r>
+        <w:rPr>
+          <w:rFonts w:cs="SFRM1000"/>
+          <w:b/>
+          <w:lang w:val="en-GB"/>
+        </w:rPr>
+        <w:t xml:space="preserve">Rule (Kind of rule): </w:t>
+      </w:r>
+      <w:r>
+        <w:rPr>
+          <w:rFonts w:cs="SFRM1000"/>
+          <w:lang w:val="en-GB"/>
+        </w:rPr>
+        <w:t>52 (Exception)</w:t>
+      </w:r>
+    </w:p>
+    <w:p>
+      <w:pPr>
+        <w:pStyle w:val="Paragrafoelenco"/>
+        <w:numPr>
+          <w:ilvl w:val="0"/>
+          <w:numId w:val="48"/>
+        </w:numPr>
+        <w:autoSpaceDE w:val="0"/>
+        <w:autoSpaceDN w:val="0"/>
+        <w:adjustRightInd w:val="0"/>
+        <w:ind w:left="1134"/>
+        <w:jc w:val="both"/>
+        <w:rPr>
+          <w:rFonts w:cs="SFRM1000"/>
+          <w:b/>
+          <w:lang w:val="en-GB"/>
+        </w:rPr>
+      </w:pPr>
+      <w:r>
+        <w:rPr>
+          <w:rFonts w:cs="SFRM1000"/>
+          <w:b/>
+          <w:lang w:val="en-GB"/>
+        </w:rPr>
+        <w:t xml:space="preserve">Description: </w:t>
+      </w:r>
+      <w:r>
+        <w:rPr>
+          <w:rFonts w:cs="SFRM1000"/>
+          <w:lang w:val="en-GB"/>
+        </w:rPr>
+        <w:t>Missing Exception (IndexOutOfBoundsException and IOException)</w:t>
+      </w:r>
+    </w:p>
+    <w:p>
+      <w:pPr>
+        <w:pStyle w:val="Paragrafoelenco"/>
+        <w:numPr>
+          <w:ilvl w:val="0"/>
+          <w:numId w:val="48"/>
+        </w:numPr>
+        <w:autoSpaceDE w:val="0"/>
+        <w:autoSpaceDN w:val="0"/>
+        <w:adjustRightInd w:val="0"/>
+        <w:ind w:left="1134"/>
+        <w:jc w:val="both"/>
+        <w:rPr>
+          <w:rFonts w:cs="SFRM1000"/>
+          <w:b/>
+          <w:lang w:val="en-GB"/>
+        </w:rPr>
+      </w:pPr>
+      <w:r>
+        <w:rPr>
+          <w:rFonts w:cs="SFRM1000"/>
+          <w:b/>
+          <w:lang w:val="en-GB"/>
+        </w:rPr>
+        <w:t>Code:</w:t>
+      </w:r>
+      <w:r>
+        <w:rPr>
+          <w:rFonts w:cs="SFRM1000"/>
+          <w:b/>
+          <w:lang w:val="en-GB"/>
+        </w:rPr>
+        <w:t xml:space="preserve"> </w:t>
+      </w:r>
+      <w:r>
+        <w:rPr>
+          <w:lang w:val="en-GB"/>
+        </w:rPr>
+        <w:t>File</w:t>
+      </w:r>
+      <w:r>
+        <w:rPr>
+          <w:lang w:val="en-GB"/>
+        </w:rPr>
+        <w:t>Reader.readLine throwing an IOException</w:t>
+      </w:r>
+    </w:p>
+    <w:p>
+      <w:pPr>
+        <w:autoSpaceDE w:val="0"/>
+        <w:autoSpaceDN w:val="0"/>
+        <w:adjustRightInd w:val="0"/>
+        <w:jc w:val="both"/>
+        <w:rPr>
+          <w:rFonts w:cs="SFRM1000"/>
+          <w:highlight w:val="green"/>
+          <w:lang w:val="en-GB"/>
+        </w:rPr>
+      </w:pPr>
+      <w:r>
+        <w:rPr>
+          <w:rFonts w:cs="SFRM1000"/>
+          <w:b/>
+          <w:lang w:val="en-GB"/>
+        </w:rPr>
+        <w:br/>
+      </w:r>
+      <w:r>
+        <w:rPr>
+          <w:rFonts w:cs="SFRM1000"/>
+          <w:b/>
+          <w:highlight w:val="green"/>
+          <w:lang w:val="en-GB"/>
+        </w:rPr>
+        <w:t>Other:</w:t>
+      </w:r>
+    </w:p>
+    <w:p>
+      <w:pPr>
+        <w:autoSpaceDE w:val="0"/>
+        <w:autoSpaceDN w:val="0"/>
+        <w:adjustRightInd w:val="0"/>
+      </w:pPr>
+      <w:r>
+        <w:rPr>
+          <w:highlight w:val="green"/>
+        </w:rPr>
+        <w:lastRenderedPageBreak/>
+        <w:t>Line 240 String resourceName = "Web Application Manifest" dovrebbe esserci un binding.getName()</w:t>
+      </w:r>
+    </w:p>
+    <w:p>
+      <w:pPr>
+        <w:autoSpaceDE w:val="0"/>
+        <w:autoSpaceDN w:val="0"/>
+        <w:adjustRightInd w:val="0"/>
+        <w:rPr>
+          <w:rFonts w:cs="SFRM1000"/>
         </w:rPr>
       </w:pPr>
     </w:p>
@@ -3430,8 +5212,6 @@
           <w:lang w:val="en-GB"/>
         </w:rPr>
       </w:pPr>
-      <w:proofErr w:type="spellStart"/>
-      <w:proofErr w:type="gramStart"/>
       <w:r>
         <w:rPr>
           <w:lang w:val="en-GB"/>
@@ -3442,69 +5222,19 @@
         <w:rPr>
           <w:lang w:val="en-GB"/>
         </w:rPr>
-        <w:t>alidateManifestResources</w:t>
-      </w:r>
-      <w:proofErr w:type="spellEnd"/>
-      <w:r>
-        <w:rPr>
-          <w:lang w:val="en-GB"/>
-        </w:rPr>
-        <w:t>(</w:t>
-      </w:r>
-      <w:proofErr w:type="gramEnd"/>
-      <w:r>
-        <w:rPr>
-          <w:lang w:val="en-GB"/>
-        </w:rPr>
-        <w:t>Stri</w:t>
-      </w:r>
-      <w:r>
-        <w:rPr>
-          <w:lang w:val="en-GB"/>
-        </w:rPr>
-        <w:t xml:space="preserve">ng </w:t>
-      </w:r>
-      <w:proofErr w:type="spellStart"/>
-      <w:r>
-        <w:rPr>
-          <w:lang w:val="en-GB"/>
-        </w:rPr>
-        <w:t>appName</w:t>
-      </w:r>
-      <w:proofErr w:type="spellEnd"/>
-      <w:r>
-        <w:rPr>
-          <w:lang w:val="en-GB"/>
-        </w:rPr>
-        <w:t xml:space="preserve">, </w:t>
-      </w:r>
-      <w:proofErr w:type="spellStart"/>
-      <w:r>
-        <w:rPr>
-          <w:lang w:val="en-GB"/>
-        </w:rPr>
-        <w:t>ArrayList</w:t>
-      </w:r>
-      <w:proofErr w:type="spellEnd"/>
-      <w:r>
-        <w:rPr>
-          <w:lang w:val="en-GB"/>
-        </w:rPr>
-        <w:t>&lt;</w:t>
-      </w:r>
-      <w:proofErr w:type="spellStart"/>
-      <w:r>
-        <w:rPr>
-          <w:lang w:val="en-GB"/>
-        </w:rPr>
-        <w:t>ManifestResource</w:t>
-      </w:r>
-      <w:proofErr w:type="spellEnd"/>
-      <w:r>
-        <w:rPr>
-          <w:lang w:val="en-GB"/>
-        </w:rPr>
-        <w:t>&gt; resources)</w:t>
+        <w:t>alidateManifestResources(Stri</w:t>
+      </w:r>
+      <w:r>
+        <w:rPr>
+          <w:lang w:val="en-GB"/>
+        </w:rPr>
+        <w:t xml:space="preserve">ng appName, </w:t>
+      </w:r>
+      <w:r>
+        <w:rPr>
+          <w:lang w:val="en-GB"/>
+        </w:rPr>
+        <w:t>ArrayList&lt;ManifestResource&gt; resources)</w:t>
       </w:r>
       <w:r>
         <w:rPr>
@@ -4357,7 +6087,7 @@
 </file>
 
 <file path=word/endnotes.xml><?xml version="1.0" encoding="utf-8"?>
-<w:endnotes xmlns:wpc="http://schemas.microsoft.com/office/word/2010/wordprocessingCanvas" xmlns:mo="http://schemas.microsoft.com/office/mac/office/2008/main" xmlns:mc="http://schemas.openxmlformats.org/markup-compatibility/2006" xmlns:mv="urn:schemas-microsoft-com:mac:vml" xmlns:o="urn:schemas-microsoft-com:office:office" xmlns:r="http://schemas.openxmlformats.org/officeDocument/2006/relationships" xmlns:m="http://schemas.openxmlformats.org/officeDocument/2006/math" xmlns:v="urn:schemas-microsoft-com:vml" xmlns:wp14="http://schemas.microsoft.com/office/word/2010/wordprocessingDrawing" xmlns:wp="http://schemas.openxmlformats.org/drawingml/2006/wordprocessingDrawing" xmlns:w10="urn:schemas-microsoft-com:office:word" xmlns:w="http://schemas.openxmlformats.org/wordprocessingml/2006/main" xmlns:w14="http://schemas.microsoft.com/office/word/2010/wordml" xmlns:w15="http://schemas.microsoft.com/office/word/2012/wordml" xmlns:wpg="http://schemas.microsoft.com/office/word/2010/wordprocessingGroup" xmlns:wpi="http://schemas.microsoft.com/office/word/2010/wordprocessingInk" xmlns:wne="http://schemas.microsoft.com/office/word/2006/wordml" xmlns:wps="http://schemas.microsoft.com/office/word/2010/wordprocessingShape" mc:Ignorable="w14 w15 wp14">
+<w:endnotes xmlns:wpc="http://schemas.microsoft.com/office/word/2010/wordprocessingCanvas" xmlns:mc="http://schemas.openxmlformats.org/markup-compatibility/2006" xmlns:o="urn:schemas-microsoft-com:office:office" xmlns:r="http://schemas.openxmlformats.org/officeDocument/2006/relationships" xmlns:m="http://schemas.openxmlformats.org/officeDocument/2006/math" xmlns:v="urn:schemas-microsoft-com:vml" xmlns:wp14="http://schemas.microsoft.com/office/word/2010/wordprocessingDrawing" xmlns:wp="http://schemas.openxmlformats.org/drawingml/2006/wordprocessingDrawing" xmlns:w10="urn:schemas-microsoft-com:office:word" xmlns:w="http://schemas.openxmlformats.org/wordprocessingml/2006/main" xmlns:w14="http://schemas.microsoft.com/office/word/2010/wordml" xmlns:w15="http://schemas.microsoft.com/office/word/2012/wordml" xmlns:wpg="http://schemas.microsoft.com/office/word/2010/wordprocessingGroup" xmlns:wpi="http://schemas.microsoft.com/office/word/2010/wordprocessingInk" xmlns:wne="http://schemas.microsoft.com/office/word/2006/wordml" xmlns:wps="http://schemas.microsoft.com/office/word/2010/wordprocessingShape" mc:Ignorable="w14 w15 wp14">
   <w:endnote w:type="separator" w:id="-1">
     <w:p>
       <w:r>
@@ -4376,7 +6106,7 @@
 </file>
 
 <file path=word/footer1.xml><?xml version="1.0" encoding="utf-8"?>
-<w:ftr xmlns:wpc="http://schemas.microsoft.com/office/word/2010/wordprocessingCanvas" xmlns:mo="http://schemas.microsoft.com/office/mac/office/2008/main" xmlns:mc="http://schemas.openxmlformats.org/markup-compatibility/2006" xmlns:mv="urn:schemas-microsoft-com:mac:vml" xmlns:o="urn:schemas-microsoft-com:office:office" xmlns:r="http://schemas.openxmlformats.org/officeDocument/2006/relationships" xmlns:m="http://schemas.openxmlformats.org/officeDocument/2006/math" xmlns:v="urn:schemas-microsoft-com:vml" xmlns:wp14="http://schemas.microsoft.com/office/word/2010/wordprocessingDrawing" xmlns:wp="http://schemas.openxmlformats.org/drawingml/2006/wordprocessingDrawing" xmlns:w10="urn:schemas-microsoft-com:office:word" xmlns:w="http://schemas.openxmlformats.org/wordprocessingml/2006/main" xmlns:w14="http://schemas.microsoft.com/office/word/2010/wordml" xmlns:w15="http://schemas.microsoft.com/office/word/2012/wordml" xmlns:wpg="http://schemas.microsoft.com/office/word/2010/wordprocessingGroup" xmlns:wpi="http://schemas.microsoft.com/office/word/2010/wordprocessingInk" xmlns:wne="http://schemas.microsoft.com/office/word/2006/wordml" xmlns:wps="http://schemas.microsoft.com/office/word/2010/wordprocessingShape" mc:Ignorable="w14 w15 wp14">
+<w:ftr xmlns:wpc="http://schemas.microsoft.com/office/word/2010/wordprocessingCanvas" xmlns:mc="http://schemas.openxmlformats.org/markup-compatibility/2006" xmlns:o="urn:schemas-microsoft-com:office:office" xmlns:r="http://schemas.openxmlformats.org/officeDocument/2006/relationships" xmlns:m="http://schemas.openxmlformats.org/officeDocument/2006/math" xmlns:v="urn:schemas-microsoft-com:vml" xmlns:wp14="http://schemas.microsoft.com/office/word/2010/wordprocessingDrawing" xmlns:wp="http://schemas.openxmlformats.org/drawingml/2006/wordprocessingDrawing" xmlns:w10="urn:schemas-microsoft-com:office:word" xmlns:w="http://schemas.openxmlformats.org/wordprocessingml/2006/main" xmlns:w14="http://schemas.microsoft.com/office/word/2010/wordml" xmlns:w15="http://schemas.microsoft.com/office/word/2012/wordml" xmlns:wpg="http://schemas.microsoft.com/office/word/2010/wordprocessingGroup" xmlns:wpi="http://schemas.microsoft.com/office/word/2010/wordprocessingInk" xmlns:wne="http://schemas.microsoft.com/office/word/2006/wordml" xmlns:wps="http://schemas.microsoft.com/office/word/2010/wordprocessingShape" mc:Ignorable="w14 w15 wp14">
   <w:p>
     <w:pPr>
       <w:pStyle w:val="Pidipagina"/>
@@ -4414,7 +6144,7 @@
 </file>
 
 <file path=word/footer2.xml><?xml version="1.0" encoding="utf-8"?>
-<w:ftr xmlns:wpc="http://schemas.microsoft.com/office/word/2010/wordprocessingCanvas" xmlns:mo="http://schemas.microsoft.com/office/mac/office/2008/main" xmlns:mc="http://schemas.openxmlformats.org/markup-compatibility/2006" xmlns:mv="urn:schemas-microsoft-com:mac:vml" xmlns:o="urn:schemas-microsoft-com:office:office" xmlns:r="http://schemas.openxmlformats.org/officeDocument/2006/relationships" xmlns:m="http://schemas.openxmlformats.org/officeDocument/2006/math" xmlns:v="urn:schemas-microsoft-com:vml" xmlns:wp14="http://schemas.microsoft.com/office/word/2010/wordprocessingDrawing" xmlns:wp="http://schemas.openxmlformats.org/drawingml/2006/wordprocessingDrawing" xmlns:w10="urn:schemas-microsoft-com:office:word" xmlns:w="http://schemas.openxmlformats.org/wordprocessingml/2006/main" xmlns:w14="http://schemas.microsoft.com/office/word/2010/wordml" xmlns:w15="http://schemas.microsoft.com/office/word/2012/wordml" xmlns:wpg="http://schemas.microsoft.com/office/word/2010/wordprocessingGroup" xmlns:wpi="http://schemas.microsoft.com/office/word/2010/wordprocessingInk" xmlns:wne="http://schemas.microsoft.com/office/word/2006/wordml" xmlns:wps="http://schemas.microsoft.com/office/word/2010/wordprocessingShape" mc:Ignorable="w14 w15 wp14">
+<w:ftr xmlns:wpc="http://schemas.microsoft.com/office/word/2010/wordprocessingCanvas" xmlns:mc="http://schemas.openxmlformats.org/markup-compatibility/2006" xmlns:o="urn:schemas-microsoft-com:office:office" xmlns:r="http://schemas.openxmlformats.org/officeDocument/2006/relationships" xmlns:m="http://schemas.openxmlformats.org/officeDocument/2006/math" xmlns:v="urn:schemas-microsoft-com:vml" xmlns:wp14="http://schemas.microsoft.com/office/word/2010/wordprocessingDrawing" xmlns:wp="http://schemas.openxmlformats.org/drawingml/2006/wordprocessingDrawing" xmlns:w10="urn:schemas-microsoft-com:office:word" xmlns:w="http://schemas.openxmlformats.org/wordprocessingml/2006/main" xmlns:w14="http://schemas.microsoft.com/office/word/2010/wordml" xmlns:w15="http://schemas.microsoft.com/office/word/2012/wordml" xmlns:wpg="http://schemas.microsoft.com/office/word/2010/wordprocessingGroup" xmlns:wpi="http://schemas.microsoft.com/office/word/2010/wordprocessingInk" xmlns:wne="http://schemas.microsoft.com/office/word/2006/wordml" xmlns:wps="http://schemas.microsoft.com/office/word/2010/wordprocessingShape" mc:Ignorable="w14 w15 wp14">
   <w:p>
     <w:pPr>
       <w:pStyle w:val="Pidipagina"/>
@@ -4465,7 +6195,7 @@
 </file>
 
 <file path=word/footnotes.xml><?xml version="1.0" encoding="utf-8"?>
-<w:footnotes xmlns:wpc="http://schemas.microsoft.com/office/word/2010/wordprocessingCanvas" xmlns:mo="http://schemas.microsoft.com/office/mac/office/2008/main" xmlns:mc="http://schemas.openxmlformats.org/markup-compatibility/2006" xmlns:mv="urn:schemas-microsoft-com:mac:vml" xmlns:o="urn:schemas-microsoft-com:office:office" xmlns:r="http://schemas.openxmlformats.org/officeDocument/2006/relationships" xmlns:m="http://schemas.openxmlformats.org/officeDocument/2006/math" xmlns:v="urn:schemas-microsoft-com:vml" xmlns:wp14="http://schemas.microsoft.com/office/word/2010/wordprocessingDrawing" xmlns:wp="http://schemas.openxmlformats.org/drawingml/2006/wordprocessingDrawing" xmlns:w10="urn:schemas-microsoft-com:office:word" xmlns:w="http://schemas.openxmlformats.org/wordprocessingml/2006/main" xmlns:w14="http://schemas.microsoft.com/office/word/2010/wordml" xmlns:w15="http://schemas.microsoft.com/office/word/2012/wordml" xmlns:wpg="http://schemas.microsoft.com/office/word/2010/wordprocessingGroup" xmlns:wpi="http://schemas.microsoft.com/office/word/2010/wordprocessingInk" xmlns:wne="http://schemas.microsoft.com/office/word/2006/wordml" xmlns:wps="http://schemas.microsoft.com/office/word/2010/wordprocessingShape" mc:Ignorable="w14 w15 wp14">
+<w:footnotes xmlns:wpc="http://schemas.microsoft.com/office/word/2010/wordprocessingCanvas" xmlns:mc="http://schemas.openxmlformats.org/markup-compatibility/2006" xmlns:o="urn:schemas-microsoft-com:office:office" xmlns:r="http://schemas.openxmlformats.org/officeDocument/2006/relationships" xmlns:m="http://schemas.openxmlformats.org/officeDocument/2006/math" xmlns:v="urn:schemas-microsoft-com:vml" xmlns:wp14="http://schemas.microsoft.com/office/word/2010/wordprocessingDrawing" xmlns:wp="http://schemas.openxmlformats.org/drawingml/2006/wordprocessingDrawing" xmlns:w10="urn:schemas-microsoft-com:office:word" xmlns:w="http://schemas.openxmlformats.org/wordprocessingml/2006/main" xmlns:w14="http://schemas.microsoft.com/office/word/2010/wordml" xmlns:w15="http://schemas.microsoft.com/office/word/2012/wordml" xmlns:wpg="http://schemas.microsoft.com/office/word/2010/wordprocessingGroup" xmlns:wpi="http://schemas.microsoft.com/office/word/2010/wordprocessingInk" xmlns:wne="http://schemas.microsoft.com/office/word/2006/wordml" xmlns:wps="http://schemas.microsoft.com/office/word/2010/wordprocessingShape" mc:Ignorable="w14 w15 wp14">
   <w:footnote w:type="separator" w:id="-1">
     <w:p>
       <w:r>
@@ -4484,8 +6214,8 @@
 </file>
 
 <file path=word/numbering.xml><?xml version="1.0" encoding="utf-8"?>
-<w:numbering xmlns:wpc="http://schemas.microsoft.com/office/word/2010/wordprocessingCanvas" xmlns:mo="http://schemas.microsoft.com/office/mac/office/2008/main" xmlns:mc="http://schemas.openxmlformats.org/markup-compatibility/2006" xmlns:mv="urn:schemas-microsoft-com:mac:vml" xmlns:o="urn:schemas-microsoft-com:office:office" xmlns:r="http://schemas.openxmlformats.org/officeDocument/2006/relationships" xmlns:m="http://schemas.openxmlformats.org/officeDocument/2006/math" xmlns:v="urn:schemas-microsoft-com:vml" xmlns:wp14="http://schemas.microsoft.com/office/word/2010/wordprocessingDrawing" xmlns:wp="http://schemas.openxmlformats.org/drawingml/2006/wordprocessingDrawing" xmlns:w10="urn:schemas-microsoft-com:office:word" xmlns:w="http://schemas.openxmlformats.org/wordprocessingml/2006/main" xmlns:w14="http://schemas.microsoft.com/office/word/2010/wordml" xmlns:w15="http://schemas.microsoft.com/office/word/2012/wordml" xmlns:wpg="http://schemas.microsoft.com/office/word/2010/wordprocessingGroup" xmlns:wpi="http://schemas.microsoft.com/office/word/2010/wordprocessingInk" xmlns:wne="http://schemas.microsoft.com/office/word/2006/wordml" xmlns:wps="http://schemas.microsoft.com/office/word/2010/wordprocessingShape" mc:Ignorable="w14 w15 wp14">
-  <w:abstractNum w:abstractNumId="0">
+<w:numbering xmlns:wpc="http://schemas.microsoft.com/office/word/2010/wordprocessingCanvas" xmlns:mc="http://schemas.openxmlformats.org/markup-compatibility/2006" xmlns:o="urn:schemas-microsoft-com:office:office" xmlns:r="http://schemas.openxmlformats.org/officeDocument/2006/relationships" xmlns:m="http://schemas.openxmlformats.org/officeDocument/2006/math" xmlns:v="urn:schemas-microsoft-com:vml" xmlns:wp14="http://schemas.microsoft.com/office/word/2010/wordprocessingDrawing" xmlns:wp="http://schemas.openxmlformats.org/drawingml/2006/wordprocessingDrawing" xmlns:w10="urn:schemas-microsoft-com:office:word" xmlns:w="http://schemas.openxmlformats.org/wordprocessingml/2006/main" xmlns:w14="http://schemas.microsoft.com/office/word/2010/wordml" xmlns:w15="http://schemas.microsoft.com/office/word/2012/wordml" xmlns:wpg="http://schemas.microsoft.com/office/word/2010/wordprocessingGroup" xmlns:wpi="http://schemas.microsoft.com/office/word/2010/wordprocessingInk" xmlns:wne="http://schemas.microsoft.com/office/word/2006/wordml" xmlns:wps="http://schemas.microsoft.com/office/word/2010/wordprocessingShape" mc:Ignorable="w14 w15 wp14">
+  <w:abstractNum w:abstractNumId="0" w15:restartNumberingAfterBreak="0">
     <w:nsid w:val="00000001"/>
     <w:multiLevelType w:val="hybridMultilevel"/>
     <w:tmpl w:val="00000001"/>
@@ -4539,7 +6269,7 @@
       <w:lvlJc w:val="left"/>
     </w:lvl>
   </w:abstractNum>
-  <w:abstractNum w:abstractNumId="1">
+  <w:abstractNum w:abstractNumId="1" w15:restartNumberingAfterBreak="0">
     <w:nsid w:val="00000002"/>
     <w:multiLevelType w:val="hybridMultilevel"/>
     <w:tmpl w:val="00000002"/>
@@ -4593,7 +6323,7 @@
       <w:lvlJc w:val="left"/>
     </w:lvl>
   </w:abstractNum>
-  <w:abstractNum w:abstractNumId="2">
+  <w:abstractNum w:abstractNumId="2" w15:restartNumberingAfterBreak="0">
     <w:nsid w:val="00000003"/>
     <w:multiLevelType w:val="hybridMultilevel"/>
     <w:tmpl w:val="00000003"/>
@@ -4647,7 +6377,7 @@
       <w:lvlJc w:val="left"/>
     </w:lvl>
   </w:abstractNum>
-  <w:abstractNum w:abstractNumId="3">
+  <w:abstractNum w:abstractNumId="3" w15:restartNumberingAfterBreak="0">
     <w:nsid w:val="018860FC"/>
     <w:multiLevelType w:val="hybridMultilevel"/>
     <w:tmpl w:val="F30833E2"/>
@@ -4760,7 +6490,7 @@
       </w:rPr>
     </w:lvl>
   </w:abstractNum>
-  <w:abstractNum w:abstractNumId="4">
+  <w:abstractNum w:abstractNumId="4" w15:restartNumberingAfterBreak="0">
     <w:nsid w:val="043810D4"/>
     <w:multiLevelType w:val="hybridMultilevel"/>
     <w:tmpl w:val="6FCE8F1A"/>
@@ -4873,7 +6603,7 @@
       </w:rPr>
     </w:lvl>
   </w:abstractNum>
-  <w:abstractNum w:abstractNumId="5">
+  <w:abstractNum w:abstractNumId="5" w15:restartNumberingAfterBreak="0">
     <w:nsid w:val="0A324E25"/>
     <w:multiLevelType w:val="hybridMultilevel"/>
     <w:tmpl w:val="30745A12"/>
@@ -4986,7 +6716,7 @@
       </w:rPr>
     </w:lvl>
   </w:abstractNum>
-  <w:abstractNum w:abstractNumId="6">
+  <w:abstractNum w:abstractNumId="6" w15:restartNumberingAfterBreak="0">
     <w:nsid w:val="0ADE2241"/>
     <w:multiLevelType w:val="multilevel"/>
     <w:tmpl w:val="AC941824"/>
@@ -5107,7 +6837,7 @@
       </w:rPr>
     </w:lvl>
   </w:abstractNum>
-  <w:abstractNum w:abstractNumId="7">
+  <w:abstractNum w:abstractNumId="7" w15:restartNumberingAfterBreak="0">
     <w:nsid w:val="0B6427D7"/>
     <w:multiLevelType w:val="hybridMultilevel"/>
     <w:tmpl w:val="4FF025EA"/>
@@ -5220,7 +6950,7 @@
       </w:rPr>
     </w:lvl>
   </w:abstractNum>
-  <w:abstractNum w:abstractNumId="8">
+  <w:abstractNum w:abstractNumId="8" w15:restartNumberingAfterBreak="0">
     <w:nsid w:val="0E657045"/>
     <w:multiLevelType w:val="multilevel"/>
     <w:tmpl w:val="8CBA2E24"/>
@@ -5333,7 +7063,7 @@
       </w:rPr>
     </w:lvl>
   </w:abstractNum>
-  <w:abstractNum w:abstractNumId="9">
+  <w:abstractNum w:abstractNumId="9" w15:restartNumberingAfterBreak="0">
     <w:nsid w:val="10D73502"/>
     <w:multiLevelType w:val="hybridMultilevel"/>
     <w:tmpl w:val="7570B046"/>
@@ -5446,7 +7176,7 @@
       </w:rPr>
     </w:lvl>
   </w:abstractNum>
-  <w:abstractNum w:abstractNumId="10">
+  <w:abstractNum w:abstractNumId="10" w15:restartNumberingAfterBreak="0">
     <w:nsid w:val="10E13097"/>
     <w:multiLevelType w:val="hybridMultilevel"/>
     <w:tmpl w:val="35B6E1C8"/>
@@ -5560,7 +7290,7 @@
       </w:rPr>
     </w:lvl>
   </w:abstractNum>
-  <w:abstractNum w:abstractNumId="11">
+  <w:abstractNum w:abstractNumId="11" w15:restartNumberingAfterBreak="0">
     <w:nsid w:val="122244E4"/>
     <w:multiLevelType w:val="hybridMultilevel"/>
     <w:tmpl w:val="3C308726"/>
@@ -5673,7 +7403,7 @@
       </w:rPr>
     </w:lvl>
   </w:abstractNum>
-  <w:abstractNum w:abstractNumId="12">
+  <w:abstractNum w:abstractNumId="12" w15:restartNumberingAfterBreak="0">
     <w:nsid w:val="13BB2DB4"/>
     <w:multiLevelType w:val="multilevel"/>
     <w:tmpl w:val="7CE01D76"/>
@@ -5794,7 +7524,7 @@
       </w:rPr>
     </w:lvl>
   </w:abstractNum>
-  <w:abstractNum w:abstractNumId="13">
+  <w:abstractNum w:abstractNumId="13" w15:restartNumberingAfterBreak="0">
     <w:nsid w:val="13EA38F2"/>
     <w:multiLevelType w:val="hybridMultilevel"/>
     <w:tmpl w:val="8A544558"/>
@@ -5907,7 +7637,7 @@
       </w:rPr>
     </w:lvl>
   </w:abstractNum>
-  <w:abstractNum w:abstractNumId="14">
+  <w:abstractNum w:abstractNumId="14" w15:restartNumberingAfterBreak="0">
     <w:nsid w:val="1BA95403"/>
     <w:multiLevelType w:val="multilevel"/>
     <w:tmpl w:val="9724A794"/>
@@ -6020,7 +7750,7 @@
       </w:rPr>
     </w:lvl>
   </w:abstractNum>
-  <w:abstractNum w:abstractNumId="15">
+  <w:abstractNum w:abstractNumId="15" w15:restartNumberingAfterBreak="0">
     <w:nsid w:val="1BC33EEA"/>
     <w:multiLevelType w:val="hybridMultilevel"/>
     <w:tmpl w:val="8CD2F28C"/>
@@ -6133,7 +7863,7 @@
       </w:rPr>
     </w:lvl>
   </w:abstractNum>
-  <w:abstractNum w:abstractNumId="16">
+  <w:abstractNum w:abstractNumId="16" w15:restartNumberingAfterBreak="0">
     <w:nsid w:val="1DF85A60"/>
     <w:multiLevelType w:val="hybridMultilevel"/>
     <w:tmpl w:val="AB36A282"/>
@@ -6246,7 +7976,7 @@
       </w:rPr>
     </w:lvl>
   </w:abstractNum>
-  <w:abstractNum w:abstractNumId="17">
+  <w:abstractNum w:abstractNumId="17" w15:restartNumberingAfterBreak="0">
     <w:nsid w:val="220E3272"/>
     <w:multiLevelType w:val="multilevel"/>
     <w:tmpl w:val="187825A0"/>
@@ -6359,7 +8089,7 @@
       </w:rPr>
     </w:lvl>
   </w:abstractNum>
-  <w:abstractNum w:abstractNumId="18">
+  <w:abstractNum w:abstractNumId="18" w15:restartNumberingAfterBreak="0">
     <w:nsid w:val="225B2B15"/>
     <w:multiLevelType w:val="hybridMultilevel"/>
     <w:tmpl w:val="03484B16"/>
@@ -6472,7 +8202,7 @@
       </w:rPr>
     </w:lvl>
   </w:abstractNum>
-  <w:abstractNum w:abstractNumId="19">
+  <w:abstractNum w:abstractNumId="19" w15:restartNumberingAfterBreak="0">
     <w:nsid w:val="22FC4785"/>
     <w:multiLevelType w:val="hybridMultilevel"/>
     <w:tmpl w:val="F2983F7A"/>
@@ -6585,7 +8315,7 @@
       </w:rPr>
     </w:lvl>
   </w:abstractNum>
-  <w:abstractNum w:abstractNumId="20">
+  <w:abstractNum w:abstractNumId="20" w15:restartNumberingAfterBreak="0">
     <w:nsid w:val="28A04E6A"/>
     <w:multiLevelType w:val="hybridMultilevel"/>
     <w:tmpl w:val="E0387996"/>
@@ -6698,7 +8428,7 @@
       </w:rPr>
     </w:lvl>
   </w:abstractNum>
-  <w:abstractNum w:abstractNumId="21">
+  <w:abstractNum w:abstractNumId="21" w15:restartNumberingAfterBreak="0">
     <w:nsid w:val="299F60E7"/>
     <w:multiLevelType w:val="hybridMultilevel"/>
     <w:tmpl w:val="BE88119E"/>
@@ -6811,7 +8541,7 @@
       </w:rPr>
     </w:lvl>
   </w:abstractNum>
-  <w:abstractNum w:abstractNumId="22">
+  <w:abstractNum w:abstractNumId="22" w15:restartNumberingAfterBreak="0">
     <w:nsid w:val="2F797EFE"/>
     <w:multiLevelType w:val="multilevel"/>
     <w:tmpl w:val="43162964"/>
@@ -6924,7 +8654,7 @@
       </w:rPr>
     </w:lvl>
   </w:abstractNum>
-  <w:abstractNum w:abstractNumId="23">
+  <w:abstractNum w:abstractNumId="23" w15:restartNumberingAfterBreak="0">
     <w:nsid w:val="32941B74"/>
     <w:multiLevelType w:val="hybridMultilevel"/>
     <w:tmpl w:val="E39C6EEA"/>
@@ -7010,7 +8740,7 @@
       </w:pPr>
     </w:lvl>
   </w:abstractNum>
-  <w:abstractNum w:abstractNumId="24">
+  <w:abstractNum w:abstractNumId="24" w15:restartNumberingAfterBreak="0">
     <w:nsid w:val="34C2367D"/>
     <w:multiLevelType w:val="hybridMultilevel"/>
     <w:tmpl w:val="11E849C4"/>
@@ -7123,7 +8853,7 @@
       </w:rPr>
     </w:lvl>
   </w:abstractNum>
-  <w:abstractNum w:abstractNumId="25">
+  <w:abstractNum w:abstractNumId="25" w15:restartNumberingAfterBreak="0">
     <w:nsid w:val="34CB1698"/>
     <w:multiLevelType w:val="hybridMultilevel"/>
     <w:tmpl w:val="6EB48CE8"/>
@@ -7212,7 +8942,7 @@
       </w:pPr>
     </w:lvl>
   </w:abstractNum>
-  <w:abstractNum w:abstractNumId="26">
+  <w:abstractNum w:abstractNumId="26" w15:restartNumberingAfterBreak="0">
     <w:nsid w:val="376851D0"/>
     <w:multiLevelType w:val="hybridMultilevel"/>
     <w:tmpl w:val="B372BF82"/>
@@ -7325,7 +9055,7 @@
       </w:rPr>
     </w:lvl>
   </w:abstractNum>
-  <w:abstractNum w:abstractNumId="27">
+  <w:abstractNum w:abstractNumId="27" w15:restartNumberingAfterBreak="0">
     <w:nsid w:val="3B6712D0"/>
     <w:multiLevelType w:val="hybridMultilevel"/>
     <w:tmpl w:val="E8C2057E"/>
@@ -7438,7 +9168,7 @@
       </w:rPr>
     </w:lvl>
   </w:abstractNum>
-  <w:abstractNum w:abstractNumId="28">
+  <w:abstractNum w:abstractNumId="28" w15:restartNumberingAfterBreak="0">
     <w:nsid w:val="3BB54309"/>
     <w:multiLevelType w:val="hybridMultilevel"/>
     <w:tmpl w:val="41363D08"/>
@@ -7527,7 +9257,7 @@
       </w:pPr>
     </w:lvl>
   </w:abstractNum>
-  <w:abstractNum w:abstractNumId="29">
+  <w:abstractNum w:abstractNumId="29" w15:restartNumberingAfterBreak="0">
     <w:nsid w:val="3D7E3E13"/>
     <w:multiLevelType w:val="hybridMultilevel"/>
     <w:tmpl w:val="59F0C2A0"/>
@@ -7640,7 +9370,7 @@
       </w:rPr>
     </w:lvl>
   </w:abstractNum>
-  <w:abstractNum w:abstractNumId="30">
+  <w:abstractNum w:abstractNumId="30" w15:restartNumberingAfterBreak="0">
     <w:nsid w:val="3DA050BC"/>
     <w:multiLevelType w:val="hybridMultilevel"/>
     <w:tmpl w:val="16C4BEE0"/>
@@ -7753,7 +9483,7 @@
       </w:rPr>
     </w:lvl>
   </w:abstractNum>
-  <w:abstractNum w:abstractNumId="31">
+  <w:abstractNum w:abstractNumId="31" w15:restartNumberingAfterBreak="0">
     <w:nsid w:val="3ECD042B"/>
     <w:multiLevelType w:val="multilevel"/>
     <w:tmpl w:val="AC98CB72"/>
@@ -7866,7 +9596,7 @@
       </w:rPr>
     </w:lvl>
   </w:abstractNum>
-  <w:abstractNum w:abstractNumId="32">
+  <w:abstractNum w:abstractNumId="32" w15:restartNumberingAfterBreak="0">
     <w:nsid w:val="467943F2"/>
     <w:multiLevelType w:val="multilevel"/>
     <w:tmpl w:val="B4CC6D00"/>
@@ -7979,7 +9709,7 @@
       </w:pPr>
     </w:lvl>
   </w:abstractNum>
-  <w:abstractNum w:abstractNumId="33">
+  <w:abstractNum w:abstractNumId="33" w15:restartNumberingAfterBreak="0">
     <w:nsid w:val="4AAD0F00"/>
     <w:multiLevelType w:val="hybridMultilevel"/>
     <w:tmpl w:val="F648D0B8"/>
@@ -8092,7 +9822,7 @@
       </w:rPr>
     </w:lvl>
   </w:abstractNum>
-  <w:abstractNum w:abstractNumId="34">
+  <w:abstractNum w:abstractNumId="34" w15:restartNumberingAfterBreak="0">
     <w:nsid w:val="50AB094C"/>
     <w:multiLevelType w:val="hybridMultilevel"/>
     <w:tmpl w:val="11EA8C82"/>
@@ -8205,7 +9935,7 @@
       </w:rPr>
     </w:lvl>
   </w:abstractNum>
-  <w:abstractNum w:abstractNumId="35">
+  <w:abstractNum w:abstractNumId="35" w15:restartNumberingAfterBreak="0">
     <w:nsid w:val="55957D36"/>
     <w:multiLevelType w:val="multilevel"/>
     <w:tmpl w:val="0410001F"/>
@@ -8292,7 +10022,7 @@
       </w:pPr>
     </w:lvl>
   </w:abstractNum>
-  <w:abstractNum w:abstractNumId="36">
+  <w:abstractNum w:abstractNumId="36" w15:restartNumberingAfterBreak="0">
     <w:nsid w:val="55FD0E69"/>
     <w:multiLevelType w:val="hybridMultilevel"/>
     <w:tmpl w:val="229C1B7C"/>
@@ -8405,7 +10135,7 @@
       </w:rPr>
     </w:lvl>
   </w:abstractNum>
-  <w:abstractNum w:abstractNumId="37">
+  <w:abstractNum w:abstractNumId="37" w15:restartNumberingAfterBreak="0">
     <w:nsid w:val="5AD13B14"/>
     <w:multiLevelType w:val="hybridMultilevel"/>
     <w:tmpl w:val="6ED2E5F4"/>
@@ -8494,7 +10224,7 @@
       </w:pPr>
     </w:lvl>
   </w:abstractNum>
-  <w:abstractNum w:abstractNumId="38">
+  <w:abstractNum w:abstractNumId="38" w15:restartNumberingAfterBreak="0">
     <w:nsid w:val="601128A9"/>
     <w:multiLevelType w:val="hybridMultilevel"/>
     <w:tmpl w:val="F648D0B8"/>
@@ -8607,7 +10337,7 @@
       </w:rPr>
     </w:lvl>
   </w:abstractNum>
-  <w:abstractNum w:abstractNumId="39">
+  <w:abstractNum w:abstractNumId="39" w15:restartNumberingAfterBreak="0">
     <w:nsid w:val="654D7CAF"/>
     <w:multiLevelType w:val="hybridMultilevel"/>
     <w:tmpl w:val="CD92D540"/>
@@ -8720,7 +10450,7 @@
       </w:rPr>
     </w:lvl>
   </w:abstractNum>
-  <w:abstractNum w:abstractNumId="40">
+  <w:abstractNum w:abstractNumId="40" w15:restartNumberingAfterBreak="0">
     <w:nsid w:val="65D603BE"/>
     <w:multiLevelType w:val="multilevel"/>
     <w:tmpl w:val="0410001D"/>
@@ -8807,7 +10537,7 @@
       </w:pPr>
     </w:lvl>
   </w:abstractNum>
-  <w:abstractNum w:abstractNumId="41">
+  <w:abstractNum w:abstractNumId="41" w15:restartNumberingAfterBreak="0">
     <w:nsid w:val="66742CF0"/>
     <w:multiLevelType w:val="hybridMultilevel"/>
     <w:tmpl w:val="6024A89A"/>
@@ -8920,7 +10650,7 @@
       </w:rPr>
     </w:lvl>
   </w:abstractNum>
-  <w:abstractNum w:abstractNumId="42">
+  <w:abstractNum w:abstractNumId="42" w15:restartNumberingAfterBreak="0">
     <w:nsid w:val="68320A0B"/>
     <w:multiLevelType w:val="hybridMultilevel"/>
     <w:tmpl w:val="0B3C38FE"/>
@@ -9033,7 +10763,7 @@
       </w:rPr>
     </w:lvl>
   </w:abstractNum>
-  <w:abstractNum w:abstractNumId="43">
+  <w:abstractNum w:abstractNumId="43" w15:restartNumberingAfterBreak="0">
     <w:nsid w:val="684E534B"/>
     <w:multiLevelType w:val="hybridMultilevel"/>
     <w:tmpl w:val="7AF45E50"/>
@@ -9146,7 +10876,7 @@
       </w:rPr>
     </w:lvl>
   </w:abstractNum>
-  <w:abstractNum w:abstractNumId="44">
+  <w:abstractNum w:abstractNumId="44" w15:restartNumberingAfterBreak="0">
     <w:nsid w:val="6A546D56"/>
     <w:multiLevelType w:val="hybridMultilevel"/>
     <w:tmpl w:val="C21E99AA"/>
@@ -9259,7 +10989,7 @@
       </w:rPr>
     </w:lvl>
   </w:abstractNum>
-  <w:abstractNum w:abstractNumId="45">
+  <w:abstractNum w:abstractNumId="45" w15:restartNumberingAfterBreak="0">
     <w:nsid w:val="6E992ED1"/>
     <w:multiLevelType w:val="hybridMultilevel"/>
     <w:tmpl w:val="6A221544"/>
@@ -9372,7 +11102,7 @@
       </w:rPr>
     </w:lvl>
   </w:abstractNum>
-  <w:abstractNum w:abstractNumId="46">
+  <w:abstractNum w:abstractNumId="46" w15:restartNumberingAfterBreak="0">
     <w:nsid w:val="704675B3"/>
     <w:multiLevelType w:val="hybridMultilevel"/>
     <w:tmpl w:val="4F8AB90A"/>
@@ -9485,7 +11215,7 @@
       </w:rPr>
     </w:lvl>
   </w:abstractNum>
-  <w:abstractNum w:abstractNumId="47">
+  <w:abstractNum w:abstractNumId="47" w15:restartNumberingAfterBreak="0">
     <w:nsid w:val="714816A4"/>
     <w:multiLevelType w:val="hybridMultilevel"/>
     <w:tmpl w:val="AD226A0A"/>
@@ -9759,7 +11489,7 @@
     </w:rPrDefault>
     <w:pPrDefault/>
   </w:docDefaults>
-  <w:latentStyles w:defLockedState="0" w:defUIPriority="99" w:defSemiHidden="0" w:defUnhideWhenUsed="0" w:defQFormat="0" w:count="380">
+  <w:latentStyles w:defLockedState="0" w:defUIPriority="99" w:defSemiHidden="0" w:defUnhideWhenUsed="0" w:defQFormat="0" w:count="371">
     <w:lsdException w:name="Normal" w:uiPriority="0" w:qFormat="1"/>
     <w:lsdException w:name="heading 1" w:uiPriority="9" w:qFormat="1"/>
     <w:lsdException w:name="heading 2" w:semiHidden="1" w:uiPriority="9" w:unhideWhenUsed="1" w:qFormat="1"/>
@@ -10707,7 +12437,6 @@
     <w:uiPriority w:val="59"/>
     <w:rsid w:val="00DD0496"/>
     <w:tblPr>
-      <w:tblInd w:w="0" w:type="dxa"/>
       <w:tblBorders>
         <w:top w:val="single" w:sz="4" w:space="0" w:color="auto"/>
         <w:left w:val="single" w:sz="4" w:space="0" w:color="auto"/>
@@ -10716,12 +12445,6 @@
         <w:insideH w:val="single" w:sz="4" w:space="0" w:color="auto"/>
         <w:insideV w:val="single" w:sz="4" w:space="0" w:color="auto"/>
       </w:tblBorders>
-      <w:tblCellMar>
-        <w:top w:w="0" w:type="dxa"/>
-        <w:left w:w="108" w:type="dxa"/>
-        <w:bottom w:w="0" w:type="dxa"/>
-        <w:right w:w="108" w:type="dxa"/>
-      </w:tblCellMar>
     </w:tblPr>
   </w:style>
   <w:style w:type="table" w:styleId="Sfondochiaro-Colore1">
@@ -10735,17 +12458,10 @@
     <w:tblPr>
       <w:tblStyleRowBandSize w:val="1"/>
       <w:tblStyleColBandSize w:val="1"/>
-      <w:tblInd w:w="0" w:type="dxa"/>
       <w:tblBorders>
         <w:top w:val="single" w:sz="8" w:space="0" w:color="4F81BD" w:themeColor="accent1"/>
         <w:bottom w:val="single" w:sz="8" w:space="0" w:color="4F81BD" w:themeColor="accent1"/>
       </w:tblBorders>
-      <w:tblCellMar>
-        <w:top w:w="0" w:type="dxa"/>
-        <w:left w:w="108" w:type="dxa"/>
-        <w:bottom w:w="0" w:type="dxa"/>
-        <w:right w:w="108" w:type="dxa"/>
-      </w:tblCellMar>
     </w:tblPr>
     <w:tblStylePr w:type="firstRow">
       <w:pPr>
@@ -10900,7 +12616,6 @@
     <w:tblPr>
       <w:tblStyleRowBandSize w:val="1"/>
       <w:tblStyleColBandSize w:val="1"/>
-      <w:tblInd w:w="0" w:type="dxa"/>
       <w:tblBorders>
         <w:top w:val="single" w:sz="4" w:space="0" w:color="E5B8B7" w:themeColor="accent2" w:themeTint="66"/>
         <w:left w:val="single" w:sz="4" w:space="0" w:color="E5B8B7" w:themeColor="accent2" w:themeTint="66"/>
@@ -10909,12 +12624,6 @@
         <w:insideH w:val="single" w:sz="4" w:space="0" w:color="E5B8B7" w:themeColor="accent2" w:themeTint="66"/>
         <w:insideV w:val="single" w:sz="4" w:space="0" w:color="E5B8B7" w:themeColor="accent2" w:themeTint="66"/>
       </w:tblBorders>
-      <w:tblCellMar>
-        <w:top w:w="0" w:type="dxa"/>
-        <w:left w:w="108" w:type="dxa"/>
-        <w:bottom w:w="0" w:type="dxa"/>
-        <w:right w:w="108" w:type="dxa"/>
-      </w:tblCellMar>
     </w:tblPr>
     <w:tblStylePr w:type="firstRow">
       <w:rPr>
@@ -10957,13 +12666,12 @@
       </w:rPr>
     </w:tblStylePr>
   </w:style>
-  <w:style w:type="table" w:styleId="Tabellagrigliachiara">
+  <w:style w:type="table" w:styleId="Grigliatabellachiara">
     <w:name w:val="Grid Table Light"/>
     <w:basedOn w:val="Tabellanormale"/>
     <w:uiPriority w:val="40"/>
     <w:rsid w:val="00937BF4"/>
     <w:tblPr>
-      <w:tblInd w:w="0" w:type="dxa"/>
       <w:tblBorders>
         <w:top w:val="single" w:sz="4" w:space="0" w:color="BFBFBF" w:themeColor="background1" w:themeShade="BF"/>
         <w:left w:val="single" w:sz="4" w:space="0" w:color="BFBFBF" w:themeColor="background1" w:themeShade="BF"/>
@@ -10972,12 +12680,6 @@
         <w:insideH w:val="single" w:sz="4" w:space="0" w:color="BFBFBF" w:themeColor="background1" w:themeShade="BF"/>
         <w:insideV w:val="single" w:sz="4" w:space="0" w:color="BFBFBF" w:themeColor="background1" w:themeShade="BF"/>
       </w:tblBorders>
-      <w:tblCellMar>
-        <w:top w:w="0" w:type="dxa"/>
-        <w:left w:w="108" w:type="dxa"/>
-        <w:bottom w:w="0" w:type="dxa"/>
-        <w:right w:w="108" w:type="dxa"/>
-      </w:tblCellMar>
     </w:tblPr>
   </w:style>
   <w:style w:type="table" w:styleId="Tabellasemplice3">
@@ -10988,13 +12690,6 @@
     <w:tblPr>
       <w:tblStyleRowBandSize w:val="1"/>
       <w:tblStyleColBandSize w:val="1"/>
-      <w:tblInd w:w="0" w:type="dxa"/>
-      <w:tblCellMar>
-        <w:top w:w="0" w:type="dxa"/>
-        <w:left w:w="108" w:type="dxa"/>
-        <w:bottom w:w="0" w:type="dxa"/>
-        <w:right w:w="108" w:type="dxa"/>
-      </w:tblCellMar>
     </w:tblPr>
     <w:tblStylePr w:type="firstRow">
       <w:rPr>
@@ -11085,7 +12780,6 @@
     <w:tblPr>
       <w:tblStyleRowBandSize w:val="1"/>
       <w:tblStyleColBandSize w:val="1"/>
-      <w:tblInd w:w="0" w:type="dxa"/>
       <w:tblBorders>
         <w:top w:val="single" w:sz="4" w:space="0" w:color="95B3D7" w:themeColor="accent1" w:themeTint="99"/>
         <w:left w:val="single" w:sz="4" w:space="0" w:color="95B3D7" w:themeColor="accent1" w:themeTint="99"/>
@@ -11094,12 +12788,6 @@
         <w:insideH w:val="single" w:sz="4" w:space="0" w:color="95B3D7" w:themeColor="accent1" w:themeTint="99"/>
         <w:insideV w:val="single" w:sz="4" w:space="0" w:color="95B3D7" w:themeColor="accent1" w:themeTint="99"/>
       </w:tblBorders>
-      <w:tblCellMar>
-        <w:top w:w="0" w:type="dxa"/>
-        <w:left w:w="108" w:type="dxa"/>
-        <w:bottom w:w="0" w:type="dxa"/>
-        <w:right w:w="108" w:type="dxa"/>
-      </w:tblCellMar>
     </w:tblPr>
     <w:tblStylePr w:type="firstRow">
       <w:rPr>
@@ -11490,7 +13178,7 @@
 </file>
 
 <file path=customXml/itemProps1.xml><?xml version="1.0" encoding="utf-8"?>
-<ds:datastoreItem xmlns:ds="http://schemas.openxmlformats.org/officeDocument/2006/customXml" ds:itemID="{94AC5198-94BA-A34E-B087-2A8D90908E0A}">
+<ds:datastoreItem xmlns:ds="http://schemas.openxmlformats.org/officeDocument/2006/customXml" ds:itemID="{AD37D690-9029-4F73-8446-27B893300826}">
   <ds:schemaRefs>
     <ds:schemaRef ds:uri="http://schemas.openxmlformats.org/officeDocument/2006/bibliography"/>
   </ds:schemaRefs>

</xml_diff>

<commit_message>
COMPLETED - Final document in "deliveries/3rd delivery"
Small changes in doc and generation of pdf file.
</commit_message>
<xml_diff>
--- a/All/delivery 3/CI.docx
+++ b/All/delivery 3/CI.docx
@@ -1496,6 +1496,8 @@
         </w:rPr>
       </w:pPr>
       <w:bookmarkStart w:id="1" w:name="_Toc439520414"/>
+      <w:bookmarkStart w:id="2" w:name="_GoBack"/>
+      <w:bookmarkEnd w:id="2"/>
       <w:r>
         <w:rPr>
           <w:lang w:val="en-GB"/>
@@ -1733,23 +1735,36 @@
     </w:p>
     <w:p>
       <w:pPr>
-        <w:rPr>
-          <w:lang w:val="en-GB"/>
-        </w:rPr>
-      </w:pPr>
-    </w:p>
-    <w:p>
-      <w:pPr>
         <w:pStyle w:val="Titolo2"/>
       </w:pPr>
       <w:r>
+        <w:br w:type="page"/>
+      </w:r>
+      <w:r>
+        <w:lastRenderedPageBreak/>
         <w:t>2</w:t>
       </w:r>
       <w:r>
         <w:t>.2</w:t>
       </w:r>
       <w:r>
-        <w:t xml:space="preserve"> Functional role of the </w:t>
+        <w:t xml:space="preserve"> </w:t>
+      </w:r>
+      <w:proofErr w:type="spellStart"/>
+      <w:r>
+        <w:t>Functional</w:t>
+      </w:r>
+      <w:proofErr w:type="spellEnd"/>
+      <w:r>
+        <w:t xml:space="preserve"> </w:t>
+      </w:r>
+      <w:proofErr w:type="spellStart"/>
+      <w:r>
+        <w:t>role</w:t>
+      </w:r>
+      <w:proofErr w:type="spellEnd"/>
+      <w:r>
+        <w:t xml:space="preserve"> of the </w:t>
       </w:r>
       <w:r>
         <w:t>sections</w:t>
@@ -2207,7 +2222,19 @@
         <w:rPr>
           <w:lang w:val="en-GB"/>
         </w:rPr>
-        <w:t>hod. It checks if</w:t>
+        <w:t xml:space="preserve">hod. </w:t>
+      </w:r>
+      <w:r>
+        <w:rPr>
+          <w:lang w:val="en-GB"/>
+        </w:rPr>
+        <w:t>Using two nested while, i</w:t>
+      </w:r>
+      <w:r>
+        <w:rPr>
+          <w:lang w:val="en-GB"/>
+        </w:rPr>
+        <w:t>t checks if</w:t>
       </w:r>
       <w:r>
         <w:rPr>
@@ -2331,7 +2358,7 @@
         </w:rPr>
         <w:br w:type="page"/>
       </w:r>
-      <w:bookmarkStart w:id="2" w:name="_Toc439520415"/>
+      <w:bookmarkStart w:id="3" w:name="_Toc439520415"/>
       <w:r>
         <w:rPr>
           <w:lang w:val="en-GB"/>
@@ -2351,20 +2378,20 @@
         </w:rPr>
         <w:t>Found issues (from checklist)</w:t>
       </w:r>
-      <w:bookmarkEnd w:id="2"/>
+      <w:bookmarkEnd w:id="3"/>
     </w:p>
     <w:p>
       <w:pPr>
         <w:pStyle w:val="Titolo2"/>
       </w:pPr>
-      <w:bookmarkStart w:id="3" w:name="_Toc439520416"/>
+      <w:bookmarkStart w:id="4" w:name="_Toc439520416"/>
       <w:r>
         <w:t>3.1</w:t>
       </w:r>
       <w:r>
         <w:t xml:space="preserve"> Section 0</w:t>
       </w:r>
-      <w:bookmarkEnd w:id="3"/>
+      <w:bookmarkEnd w:id="4"/>
       <w:r>
         <w:t xml:space="preserve"> </w:t>
       </w:r>
@@ -2800,11 +2827,11 @@
       <w:pPr>
         <w:pStyle w:val="Titolo2"/>
       </w:pPr>
-      <w:bookmarkStart w:id="4" w:name="_Toc439520417"/>
+      <w:bookmarkStart w:id="5" w:name="_Toc439520417"/>
       <w:r>
         <w:t>3.2 Section 1</w:t>
       </w:r>
-      <w:bookmarkEnd w:id="4"/>
+      <w:bookmarkEnd w:id="5"/>
       <w:r>
         <w:t xml:space="preserve"> </w:t>
       </w:r>
@@ -3282,12 +3309,12 @@
       <w:pPr>
         <w:pStyle w:val="Titolo2"/>
       </w:pPr>
-      <w:bookmarkStart w:id="5" w:name="_Toc439520418"/>
+      <w:bookmarkStart w:id="6" w:name="_Toc439520418"/>
       <w:r>
         <w:lastRenderedPageBreak/>
         <w:t>3.3 Section 2</w:t>
       </w:r>
-      <w:bookmarkEnd w:id="5"/>
+      <w:bookmarkEnd w:id="6"/>
       <w:r>
         <w:t xml:space="preserve"> </w:t>
       </w:r>
@@ -3529,7 +3556,7 @@
           <w:color w:val="95B3D7" w:themeColor="accent1" w:themeTint="99"/>
           <w:lang w:val="en-GB"/>
         </w:rPr>
-        <w:t>3.3.4.7</w:t>
+        <w:t>3.3.4.1</w:t>
       </w:r>
     </w:p>
     <w:p>
@@ -3736,244 +3763,6 @@
         <w:ind w:left="708"/>
         <w:rPr>
           <w:color w:val="95B3D7" w:themeColor="accent1" w:themeTint="99"/>
-          <w:highlight w:val="red"/>
-          <w:lang w:val="en-GB"/>
-        </w:rPr>
-      </w:pPr>
-      <w:proofErr w:type="gramStart"/>
-      <w:r>
-        <w:rPr>
-          <w:color w:val="95B3D7" w:themeColor="accent1" w:themeTint="99"/>
-          <w:highlight w:val="red"/>
-          <w:lang w:val="en-GB"/>
-        </w:rPr>
-        <w:t>3.3.4.1</w:t>
-      </w:r>
-      <w:r>
-        <w:rPr>
-          <w:color w:val="95B3D7" w:themeColor="accent1" w:themeTint="99"/>
-          <w:highlight w:val="red"/>
-          <w:lang w:val="en-GB"/>
-        </w:rPr>
-        <w:t xml:space="preserve"> ????????</w:t>
-      </w:r>
-      <w:proofErr w:type="gramEnd"/>
-    </w:p>
-    <w:p>
-      <w:pPr>
-        <w:pStyle w:val="Paragrafoelenco"/>
-        <w:numPr>
-          <w:ilvl w:val="0"/>
-          <w:numId w:val="48"/>
-        </w:numPr>
-        <w:autoSpaceDE w:val="0"/>
-        <w:autoSpaceDN w:val="0"/>
-        <w:adjustRightInd w:val="0"/>
-        <w:ind w:left="1134"/>
-        <w:jc w:val="both"/>
-        <w:rPr>
-          <w:rFonts w:cs="SFRM1000"/>
-          <w:b/>
-          <w:highlight w:val="red"/>
-          <w:lang w:val="en-GB"/>
-        </w:rPr>
-      </w:pPr>
-      <w:r>
-        <w:rPr>
-          <w:rFonts w:cs="SFRM1000"/>
-          <w:b/>
-          <w:highlight w:val="red"/>
-          <w:lang w:val="en-GB"/>
-        </w:rPr>
-        <w:t xml:space="preserve">Lines: </w:t>
-      </w:r>
-      <w:r>
-        <w:rPr>
-          <w:rFonts w:cs="SFRM1000"/>
-          <w:highlight w:val="red"/>
-          <w:lang w:val="en-GB"/>
-        </w:rPr>
-        <w:t>217</w:t>
-      </w:r>
-    </w:p>
-    <w:p>
-      <w:pPr>
-        <w:pStyle w:val="Paragrafoelenco"/>
-        <w:numPr>
-          <w:ilvl w:val="0"/>
-          <w:numId w:val="48"/>
-        </w:numPr>
-        <w:autoSpaceDE w:val="0"/>
-        <w:autoSpaceDN w:val="0"/>
-        <w:adjustRightInd w:val="0"/>
-        <w:ind w:left="1134"/>
-        <w:jc w:val="both"/>
-        <w:rPr>
-          <w:rFonts w:cs="SFRM1000"/>
-          <w:b/>
-          <w:highlight w:val="red"/>
-          <w:lang w:val="en-GB"/>
-        </w:rPr>
-      </w:pPr>
-      <w:r>
-        <w:rPr>
-          <w:rFonts w:cs="SFRM1000"/>
-          <w:b/>
-          <w:highlight w:val="red"/>
-          <w:lang w:val="en-GB"/>
-        </w:rPr>
-        <w:t xml:space="preserve">Rule (Kind of rule): </w:t>
-      </w:r>
-      <w:r>
-        <w:rPr>
-          <w:rFonts w:cs="SFRM1000"/>
-          <w:highlight w:val="red"/>
-          <w:lang w:val="en-GB"/>
-        </w:rPr>
-        <w:t>1 (Name)</w:t>
-      </w:r>
-    </w:p>
-    <w:p>
-      <w:pPr>
-        <w:pStyle w:val="Paragrafoelenco"/>
-        <w:numPr>
-          <w:ilvl w:val="0"/>
-          <w:numId w:val="48"/>
-        </w:numPr>
-        <w:autoSpaceDE w:val="0"/>
-        <w:autoSpaceDN w:val="0"/>
-        <w:adjustRightInd w:val="0"/>
-        <w:ind w:left="1134"/>
-        <w:jc w:val="both"/>
-        <w:rPr>
-          <w:rFonts w:cs="SFRM1000"/>
-          <w:b/>
-          <w:highlight w:val="red"/>
-          <w:lang w:val="en-GB"/>
-        </w:rPr>
-      </w:pPr>
-      <w:r>
-        <w:rPr>
-          <w:rFonts w:cs="SFRM1000"/>
-          <w:b/>
-          <w:highlight w:val="red"/>
-          <w:lang w:val="en-GB"/>
-        </w:rPr>
-        <w:t xml:space="preserve">Description: </w:t>
-      </w:r>
-      <w:r>
-        <w:rPr>
-          <w:rFonts w:cs="SFRM1000"/>
-          <w:highlight w:val="red"/>
-          <w:lang w:val="en-GB"/>
-        </w:rPr>
-        <w:t>Incorrect name</w:t>
-      </w:r>
-      <w:r>
-        <w:rPr>
-          <w:rFonts w:cs="SFRM1000"/>
-          <w:highlight w:val="red"/>
-          <w:lang w:val="en-GB"/>
-        </w:rPr>
-        <w:t xml:space="preserve"> </w:t>
-      </w:r>
-    </w:p>
-    <w:p>
-      <w:pPr>
-        <w:pStyle w:val="Paragrafoelenco"/>
-        <w:numPr>
-          <w:ilvl w:val="0"/>
-          <w:numId w:val="48"/>
-        </w:numPr>
-        <w:autoSpaceDE w:val="0"/>
-        <w:autoSpaceDN w:val="0"/>
-        <w:adjustRightInd w:val="0"/>
-        <w:ind w:left="1134"/>
-        <w:jc w:val="both"/>
-        <w:rPr>
-          <w:rFonts w:cs="SFRM1000"/>
-          <w:b/>
-          <w:highlight w:val="red"/>
-          <w:lang w:val="en-GB"/>
-        </w:rPr>
-      </w:pPr>
-      <w:r>
-        <w:rPr>
-          <w:rFonts w:cs="SFRM1000"/>
-          <w:b/>
-          <w:highlight w:val="red"/>
-          <w:lang w:val="en-GB"/>
-        </w:rPr>
-        <w:t>Code:</w:t>
-      </w:r>
-    </w:p>
-    <w:p>
-      <w:pPr>
-        <w:autoSpaceDE w:val="0"/>
-        <w:autoSpaceDN w:val="0"/>
-        <w:adjustRightInd w:val="0"/>
-        <w:jc w:val="both"/>
-        <w:rPr>
-          <w:rFonts w:cs="SFRM1000"/>
-          <w:b/>
-          <w:lang w:val="en-GB"/>
-        </w:rPr>
-      </w:pPr>
-      <w:r>
-        <w:rPr>
-          <w:rFonts w:cs="SFRM1000"/>
-          <w:b/>
-          <w:noProof/>
-        </w:rPr>
-        <w:drawing>
-          <wp:inline distT="0" distB="0" distL="0" distR="0" wp14:anchorId="61DB5336" wp14:editId="6424DF90">
-            <wp:extent cx="6332220" cy="170180"/>
-            <wp:effectExtent l="0" t="0" r="0" b="7620"/>
-            <wp:docPr id="8" name="Immagine 8"/>
-            <wp:cNvGraphicFramePr>
-              <a:graphicFrameLocks xmlns:a="http://schemas.openxmlformats.org/drawingml/2006/main" noChangeAspect="1"/>
-            </wp:cNvGraphicFramePr>
-            <a:graphic xmlns:a="http://schemas.openxmlformats.org/drawingml/2006/main">
-              <a:graphicData uri="http://schemas.openxmlformats.org/drawingml/2006/picture">
-                <pic:pic xmlns:pic="http://schemas.openxmlformats.org/drawingml/2006/picture">
-                  <pic:nvPicPr>
-                    <pic:cNvPr id="8" name="Schermata 2016-01-04 alle 12.05.32.jpg"/>
-                    <pic:cNvPicPr/>
-                  </pic:nvPicPr>
-                  <pic:blipFill>
-                    <a:blip r:embed="rId17">
-                      <a:extLst>
-                        <a:ext uri="{28A0092B-C50C-407E-A947-70E740481C1C}">
-                          <a14:useLocalDpi xmlns:a14="http://schemas.microsoft.com/office/drawing/2010/main" val="0"/>
-                        </a:ext>
-                      </a:extLst>
-                    </a:blip>
-                    <a:stretch>
-                      <a:fillRect/>
-                    </a:stretch>
-                  </pic:blipFill>
-                  <pic:spPr>
-                    <a:xfrm>
-                      <a:off x="0" y="0"/>
-                      <a:ext cx="6332220" cy="170180"/>
-                    </a:xfrm>
-                    <a:prstGeom prst="rect">
-                      <a:avLst/>
-                    </a:prstGeom>
-                  </pic:spPr>
-                </pic:pic>
-              </a:graphicData>
-            </a:graphic>
-          </wp:inline>
-        </w:drawing>
-      </w:r>
-    </w:p>
-    <w:p>
-      <w:pPr>
-        <w:pStyle w:val="Titolo4"/>
-        <w:ind w:left="708"/>
-        <w:rPr>
-          <w:color w:val="95B3D7" w:themeColor="accent1" w:themeTint="99"/>
           <w:lang w:val="en-GB"/>
         </w:rPr>
       </w:pPr>
@@ -4171,7 +3960,7 @@
                     <pic:cNvPicPr/>
                   </pic:nvPicPr>
                   <pic:blipFill>
-                    <a:blip r:embed="rId18">
+                    <a:blip r:embed="rId17">
                       <a:extLst>
                         <a:ext uri="{28A0092B-C50C-407E-A947-70E740481C1C}">
                           <a14:useLocalDpi xmlns:a14="http://schemas.microsoft.com/office/drawing/2010/main" val="0"/>
@@ -4212,7 +4001,14 @@
           <w:color w:val="95B3D7" w:themeColor="accent1" w:themeTint="99"/>
           <w:lang w:val="en-GB"/>
         </w:rPr>
-        <w:t>3.3.4.2</w:t>
+        <w:t>3</w:t>
+      </w:r>
+      <w:r>
+        <w:rPr>
+          <w:color w:val="95B3D7" w:themeColor="accent1" w:themeTint="99"/>
+          <w:lang w:val="en-GB"/>
+        </w:rPr>
+        <w:t>.3.4.3</w:t>
       </w:r>
     </w:p>
     <w:p>
@@ -4366,8 +4162,7 @@
         <w:adjustRightInd w:val="0"/>
         <w:jc w:val="both"/>
         <w:rPr>
-          <w:rFonts w:cs="SFRM1000"/>
-          <w:b/>
+          <w:color w:val="95B3D7" w:themeColor="accent1" w:themeTint="99"/>
           <w:lang w:val="en-GB"/>
         </w:rPr>
       </w:pPr>
@@ -4393,7 +4188,7 @@
                     <pic:cNvPicPr/>
                   </pic:nvPicPr>
                   <pic:blipFill>
-                    <a:blip r:embed="rId19">
+                    <a:blip r:embed="rId18">
                       <a:extLst>
                         <a:ext uri="{28A0092B-C50C-407E-A947-70E740481C1C}">
                           <a14:useLocalDpi xmlns:a14="http://schemas.microsoft.com/office/drawing/2010/main" val="0"/>
@@ -4422,266 +4217,6 @@
     </w:p>
     <w:p>
       <w:pPr>
-        <w:autoSpaceDE w:val="0"/>
-        <w:autoSpaceDN w:val="0"/>
-        <w:adjustRightInd w:val="0"/>
-        <w:ind w:left="708"/>
-        <w:jc w:val="both"/>
-        <w:rPr>
-          <w:color w:val="95B3D7" w:themeColor="accent1" w:themeTint="99"/>
-          <w:lang w:val="en-GB"/>
-        </w:rPr>
-      </w:pPr>
-      <w:r>
-        <w:rPr>
-          <w:rFonts w:cs="SFRM1000"/>
-          <w:b/>
-          <w:lang w:val="en-GB"/>
-        </w:rPr>
-        <w:br w:type="page"/>
-      </w:r>
-      <w:r>
-        <w:rPr>
-          <w:color w:val="95B3D7" w:themeColor="accent1" w:themeTint="99"/>
-          <w:lang w:val="en-GB"/>
-        </w:rPr>
-        <w:lastRenderedPageBreak/>
-        <w:t>3.3.4.2</w:t>
-      </w:r>
-    </w:p>
-    <w:p>
-      <w:pPr>
-        <w:pStyle w:val="Paragrafoelenco"/>
-        <w:numPr>
-          <w:ilvl w:val="0"/>
-          <w:numId w:val="48"/>
-        </w:numPr>
-        <w:autoSpaceDE w:val="0"/>
-        <w:autoSpaceDN w:val="0"/>
-        <w:adjustRightInd w:val="0"/>
-        <w:ind w:left="1134"/>
-        <w:jc w:val="both"/>
-        <w:rPr>
-          <w:rFonts w:cs="SFRM1000"/>
-          <w:b/>
-          <w:highlight w:val="green"/>
-          <w:lang w:val="en-GB"/>
-        </w:rPr>
-      </w:pPr>
-      <w:r>
-        <w:rPr>
-          <w:rFonts w:cs="SFRM1000"/>
-          <w:b/>
-          <w:highlight w:val="green"/>
-          <w:lang w:val="en-GB"/>
-        </w:rPr>
-        <w:t xml:space="preserve">Lines: </w:t>
-      </w:r>
-      <w:r>
-        <w:rPr>
-          <w:rFonts w:cs="SFRM1000"/>
-          <w:highlight w:val="green"/>
-          <w:lang w:val="en-GB"/>
-        </w:rPr>
-        <w:t>230</w:t>
-      </w:r>
-    </w:p>
-    <w:p>
-      <w:pPr>
-        <w:pStyle w:val="Paragrafoelenco"/>
-        <w:numPr>
-          <w:ilvl w:val="0"/>
-          <w:numId w:val="48"/>
-        </w:numPr>
-        <w:autoSpaceDE w:val="0"/>
-        <w:autoSpaceDN w:val="0"/>
-        <w:adjustRightInd w:val="0"/>
-        <w:ind w:left="1134"/>
-        <w:jc w:val="both"/>
-        <w:rPr>
-          <w:rFonts w:cs="SFRM1000"/>
-          <w:b/>
-          <w:highlight w:val="green"/>
-          <w:lang w:val="en-GB"/>
-        </w:rPr>
-      </w:pPr>
-      <w:r>
-        <w:rPr>
-          <w:rFonts w:cs="SFRM1000"/>
-          <w:b/>
-          <w:highlight w:val="green"/>
-          <w:lang w:val="en-GB"/>
-        </w:rPr>
-        <w:t xml:space="preserve">Rule (Kind of rule): </w:t>
-      </w:r>
-      <w:r>
-        <w:rPr>
-          <w:rFonts w:cs="SFRM1000"/>
-          <w:highlight w:val="green"/>
-          <w:lang w:val="en-GB"/>
-        </w:rPr>
-        <w:t>33</w:t>
-      </w:r>
-      <w:r>
-        <w:rPr>
-          <w:rFonts w:cs="SFRM1000"/>
-          <w:highlight w:val="green"/>
-          <w:lang w:val="en-GB"/>
-        </w:rPr>
-        <w:t xml:space="preserve"> (</w:t>
-      </w:r>
-      <w:r>
-        <w:rPr>
-          <w:rFonts w:cs="SFRM1000"/>
-          <w:highlight w:val="green"/>
-          <w:lang w:val="en-GB"/>
-        </w:rPr>
-        <w:t>Initialization and declaration</w:t>
-      </w:r>
-      <w:r>
-        <w:rPr>
-          <w:rFonts w:cs="SFRM1000"/>
-          <w:highlight w:val="green"/>
-          <w:lang w:val="en-GB"/>
-        </w:rPr>
-        <w:t>)</w:t>
-      </w:r>
-    </w:p>
-    <w:p>
-      <w:pPr>
-        <w:pStyle w:val="Paragrafoelenco"/>
-        <w:numPr>
-          <w:ilvl w:val="0"/>
-          <w:numId w:val="48"/>
-        </w:numPr>
-        <w:autoSpaceDE w:val="0"/>
-        <w:autoSpaceDN w:val="0"/>
-        <w:adjustRightInd w:val="0"/>
-        <w:ind w:left="1134"/>
-        <w:jc w:val="both"/>
-        <w:rPr>
-          <w:rFonts w:cs="SFRM1000"/>
-          <w:b/>
-          <w:highlight w:val="green"/>
-          <w:lang w:val="en-GB"/>
-        </w:rPr>
-      </w:pPr>
-      <w:r>
-        <w:rPr>
-          <w:rFonts w:cs="SFRM1000"/>
-          <w:b/>
-          <w:highlight w:val="green"/>
-          <w:lang w:val="en-GB"/>
-        </w:rPr>
-        <w:t xml:space="preserve">Description: </w:t>
-      </w:r>
-      <w:r>
-        <w:rPr>
-          <w:rFonts w:cs="SFRM1000"/>
-          <w:highlight w:val="green"/>
-          <w:lang w:val="en-GB"/>
-        </w:rPr>
-        <w:t>Variable de</w:t>
-      </w:r>
-      <w:r>
-        <w:rPr>
-          <w:rFonts w:cs="SFRM1000"/>
-          <w:highlight w:val="green"/>
-          <w:lang w:val="en-GB"/>
-        </w:rPr>
-        <w:t>clared at the end of the block</w:t>
-      </w:r>
-    </w:p>
-    <w:p>
-      <w:pPr>
-        <w:pStyle w:val="Paragrafoelenco"/>
-        <w:numPr>
-          <w:ilvl w:val="0"/>
-          <w:numId w:val="48"/>
-        </w:numPr>
-        <w:autoSpaceDE w:val="0"/>
-        <w:autoSpaceDN w:val="0"/>
-        <w:adjustRightInd w:val="0"/>
-        <w:ind w:left="1134"/>
-        <w:jc w:val="both"/>
-        <w:rPr>
-          <w:rFonts w:cs="SFRM1000"/>
-          <w:b/>
-          <w:lang w:val="en-GB"/>
-        </w:rPr>
-      </w:pPr>
-      <w:r>
-        <w:rPr>
-          <w:rFonts w:cs="SFRM1000"/>
-          <w:b/>
-          <w:lang w:val="en-GB"/>
-        </w:rPr>
-        <w:t>Code:</w:t>
-      </w:r>
-    </w:p>
-    <w:p>
-      <w:pPr>
-        <w:autoSpaceDE w:val="0"/>
-        <w:autoSpaceDN w:val="0"/>
-        <w:adjustRightInd w:val="0"/>
-        <w:jc w:val="both"/>
-        <w:rPr>
-          <w:rFonts w:cs="SFRM1000"/>
-          <w:b/>
-          <w:lang w:val="en-GB"/>
-        </w:rPr>
-      </w:pPr>
-      <w:r>
-        <w:rPr>
-          <w:rFonts w:cs="SFRM1000"/>
-          <w:b/>
-          <w:noProof/>
-        </w:rPr>
-        <w:drawing>
-          <wp:inline distT="0" distB="0" distL="0" distR="0" wp14:anchorId="0E8C41DE" wp14:editId="6EEEAA89">
-            <wp:extent cx="6528435" cy="1959302"/>
-            <wp:effectExtent l="0" t="0" r="0" b="0"/>
-            <wp:docPr id="19" name="Immagine 19"/>
-            <wp:cNvGraphicFramePr>
-              <a:graphicFrameLocks xmlns:a="http://schemas.openxmlformats.org/drawingml/2006/main" noChangeAspect="1"/>
-            </wp:cNvGraphicFramePr>
-            <a:graphic xmlns:a="http://schemas.openxmlformats.org/drawingml/2006/main">
-              <a:graphicData uri="http://schemas.openxmlformats.org/drawingml/2006/picture">
-                <pic:pic xmlns:pic="http://schemas.openxmlformats.org/drawingml/2006/picture">
-                  <pic:nvPicPr>
-                    <pic:cNvPr id="11" name="Schermata 2016-01-04 alle 12.11.48.jpg"/>
-                    <pic:cNvPicPr/>
-                  </pic:nvPicPr>
-                  <pic:blipFill>
-                    <a:blip r:embed="rId20">
-                      <a:extLst>
-                        <a:ext uri="{28A0092B-C50C-407E-A947-70E740481C1C}">
-                          <a14:useLocalDpi xmlns:a14="http://schemas.microsoft.com/office/drawing/2010/main" val="0"/>
-                        </a:ext>
-                      </a:extLst>
-                    </a:blip>
-                    <a:stretch>
-                      <a:fillRect/>
-                    </a:stretch>
-                  </pic:blipFill>
-                  <pic:spPr>
-                    <a:xfrm>
-                      <a:off x="0" y="0"/>
-                      <a:ext cx="6568076" cy="1971199"/>
-                    </a:xfrm>
-                    <a:prstGeom prst="rect">
-                      <a:avLst/>
-                    </a:prstGeom>
-                  </pic:spPr>
-                </pic:pic>
-              </a:graphicData>
-            </a:graphic>
-          </wp:inline>
-        </w:drawing>
-      </w:r>
-    </w:p>
-    <w:p>
-      <w:pPr>
         <w:pStyle w:val="Titolo4"/>
         <w:ind w:left="708"/>
         <w:rPr>
@@ -4694,7 +4229,14 @@
           <w:color w:val="95B3D7" w:themeColor="accent1" w:themeTint="99"/>
           <w:lang w:val="en-GB"/>
         </w:rPr>
-        <w:t>3.3.4.8</w:t>
+        <w:t>3</w:t>
+      </w:r>
+      <w:r>
+        <w:rPr>
+          <w:color w:val="95B3D7" w:themeColor="accent1" w:themeTint="99"/>
+          <w:lang w:val="en-GB"/>
+        </w:rPr>
+        <w:t>.3.4.4</w:t>
       </w:r>
     </w:p>
     <w:p>
@@ -4868,7 +4410,7 @@
                     <pic:cNvPicPr/>
                   </pic:nvPicPr>
                   <pic:blipFill>
-                    <a:blip r:embed="rId21">
+                    <a:blip r:embed="rId19">
                       <a:extLst>
                         <a:ext uri="{28A0092B-C50C-407E-A947-70E740481C1C}">
                           <a14:useLocalDpi xmlns:a14="http://schemas.microsoft.com/office/drawing/2010/main" val="0"/>
@@ -4909,7 +4451,22 @@
           <w:color w:val="95B3D7" w:themeColor="accent1" w:themeTint="99"/>
           <w:lang w:val="en-GB"/>
         </w:rPr>
-        <w:t>3.3.4.3</w:t>
+        <w:br w:type="page"/>
+      </w:r>
+      <w:r>
+        <w:rPr>
+          <w:color w:val="95B3D7" w:themeColor="accent1" w:themeTint="99"/>
+          <w:lang w:val="en-GB"/>
+        </w:rPr>
+        <w:lastRenderedPageBreak/>
+        <w:t>3</w:t>
+      </w:r>
+      <w:r>
+        <w:rPr>
+          <w:color w:val="95B3D7" w:themeColor="accent1" w:themeTint="99"/>
+          <w:lang w:val="en-GB"/>
+        </w:rPr>
+        <w:t>.3.4.5</w:t>
       </w:r>
     </w:p>
     <w:p>
@@ -5122,7 +4679,7 @@
                     <pic:cNvPicPr/>
                   </pic:nvPicPr>
                   <pic:blipFill>
-                    <a:blip r:embed="rId22">
+                    <a:blip r:embed="rId20">
                       <a:extLst>
                         <a:ext uri="{28A0092B-C50C-407E-A947-70E740481C1C}">
                           <a14:useLocalDpi xmlns:a14="http://schemas.microsoft.com/office/drawing/2010/main" val="0"/>
@@ -5163,7 +4720,7 @@
           <w:color w:val="95B3D7" w:themeColor="accent1" w:themeTint="99"/>
           <w:lang w:val="en-GB"/>
         </w:rPr>
-        <w:t>3.3.4.7</w:t>
+        <w:t>3.3.4.6</w:t>
       </w:r>
     </w:p>
     <w:p>
@@ -5337,7 +4894,7 @@
                     <pic:cNvPicPr/>
                   </pic:nvPicPr>
                   <pic:blipFill>
-                    <a:blip r:embed="rId23">
+                    <a:blip r:embed="rId21">
                       <a:extLst>
                         <a:ext uri="{28A0092B-C50C-407E-A947-70E740481C1C}">
                           <a14:useLocalDpi xmlns:a14="http://schemas.microsoft.com/office/drawing/2010/main" val="0"/>
@@ -5378,7 +4935,14 @@
           <w:color w:val="95B3D7" w:themeColor="accent1" w:themeTint="99"/>
           <w:lang w:val="en-GB"/>
         </w:rPr>
-        <w:t>3.3.4.4</w:t>
+        <w:t>3</w:t>
+      </w:r>
+      <w:r>
+        <w:rPr>
+          <w:color w:val="95B3D7" w:themeColor="accent1" w:themeTint="99"/>
+          <w:lang w:val="en-GB"/>
+        </w:rPr>
+        <w:t>.3.4.7</w:t>
       </w:r>
     </w:p>
     <w:p>
@@ -5575,7 +5139,7 @@
                     <pic:cNvPicPr/>
                   </pic:nvPicPr>
                   <pic:blipFill>
-                    <a:blip r:embed="rId24">
+                    <a:blip r:embed="rId22">
                       <a:extLst>
                         <a:ext uri="{28A0092B-C50C-407E-A947-70E740481C1C}">
                           <a14:useLocalDpi xmlns:a14="http://schemas.microsoft.com/office/drawing/2010/main" val="0"/>
@@ -5616,7 +5180,6 @@
           <w:color w:val="95B3D7" w:themeColor="accent1" w:themeTint="99"/>
           <w:lang w:val="en-GB"/>
         </w:rPr>
-        <w:lastRenderedPageBreak/>
         <w:t>3</w:t>
       </w:r>
       <w:r>
@@ -5624,7 +5187,7 @@
           <w:color w:val="95B3D7" w:themeColor="accent1" w:themeTint="99"/>
           <w:lang w:val="en-GB"/>
         </w:rPr>
-        <w:t>.3.4.5</w:t>
+        <w:t>.3.4.8</w:t>
       </w:r>
     </w:p>
     <w:p>
@@ -5814,7 +5377,7 @@
                     <pic:cNvPicPr/>
                   </pic:nvPicPr>
                   <pic:blipFill>
-                    <a:blip r:embed="rId25">
+                    <a:blip r:embed="rId23">
                       <a:extLst>
                         <a:ext uri="{28A0092B-C50C-407E-A947-70E740481C1C}">
                           <a14:useLocalDpi xmlns:a14="http://schemas.microsoft.com/office/drawing/2010/main" val="0"/>
@@ -5855,7 +5418,7 @@
           <w:color w:val="95B3D7" w:themeColor="accent1" w:themeTint="99"/>
           <w:lang w:val="en-GB"/>
         </w:rPr>
-        <w:t>3.3.4.7</w:t>
+        <w:t>3.3.4.9</w:t>
       </w:r>
     </w:p>
     <w:p>
@@ -6036,7 +5599,7 @@
                     <pic:cNvPicPr/>
                   </pic:nvPicPr>
                   <pic:blipFill>
-                    <a:blip r:embed="rId26">
+                    <a:blip r:embed="rId24">
                       <a:extLst>
                         <a:ext uri="{28A0092B-C50C-407E-A947-70E740481C1C}">
                           <a14:useLocalDpi xmlns:a14="http://schemas.microsoft.com/office/drawing/2010/main" val="0"/>
@@ -6065,6 +5628,323 @@
     </w:p>
     <w:p>
       <w:pPr>
+        <w:pStyle w:val="Titolo2"/>
+        <w:rPr>
+          <w:rFonts w:cs="SFRM1000"/>
+        </w:rPr>
+      </w:pPr>
+      <w:r>
+        <w:rPr>
+          <w:rFonts w:cs="SFRM1000"/>
+        </w:rPr>
+        <w:br w:type="page"/>
+      </w:r>
+      <w:bookmarkStart w:id="7" w:name="_Toc439520419"/>
+      <w:r>
+        <w:lastRenderedPageBreak/>
+        <w:t>3.4</w:t>
+      </w:r>
+      <w:r>
+        <w:t xml:space="preserve"> </w:t>
+      </w:r>
+      <w:proofErr w:type="spellStart"/>
+      <w:r>
+        <w:t>Section</w:t>
+      </w:r>
+      <w:proofErr w:type="spellEnd"/>
+      <w:r>
+        <w:t xml:space="preserve"> 3</w:t>
+      </w:r>
+      <w:bookmarkEnd w:id="7"/>
+      <w:r>
+        <w:t xml:space="preserve"> </w:t>
+      </w:r>
+    </w:p>
+    <w:p>
+      <w:pPr>
+        <w:autoSpaceDE w:val="0"/>
+        <w:autoSpaceDN w:val="0"/>
+        <w:adjustRightInd w:val="0"/>
+        <w:spacing w:before="240"/>
+        <w:jc w:val="both"/>
+        <w:rPr>
+          <w:rFonts w:asciiTheme="majorHAnsi" w:eastAsiaTheme="majorEastAsia" w:hAnsiTheme="majorHAnsi" w:cstheme="majorBidi"/>
+          <w:b/>
+          <w:bCs/>
+          <w:color w:val="4F81BD" w:themeColor="accent1"/>
+          <w:sz w:val="26"/>
+          <w:szCs w:val="26"/>
+          <w:lang w:val="en-GB"/>
+        </w:rPr>
+      </w:pPr>
+      <w:r>
+        <w:rPr>
+          <w:rFonts w:asciiTheme="majorHAnsi" w:eastAsiaTheme="majorEastAsia" w:hAnsiTheme="majorHAnsi" w:cstheme="majorBidi"/>
+          <w:b/>
+          <w:bCs/>
+          <w:color w:val="4F81BD" w:themeColor="accent1"/>
+          <w:sz w:val="26"/>
+          <w:szCs w:val="26"/>
+          <w:lang w:val="en-GB"/>
+        </w:rPr>
+        <w:t>3.4</w:t>
+      </w:r>
+      <w:r>
+        <w:rPr>
+          <w:rFonts w:asciiTheme="majorHAnsi" w:eastAsiaTheme="majorEastAsia" w:hAnsiTheme="majorHAnsi" w:cstheme="majorBidi"/>
+          <w:b/>
+          <w:bCs/>
+          <w:color w:val="4F81BD" w:themeColor="accent1"/>
+          <w:sz w:val="26"/>
+          <w:szCs w:val="26"/>
+          <w:lang w:val="en-GB"/>
+        </w:rPr>
+        <w:t>.1 Description</w:t>
+      </w:r>
+    </w:p>
+    <w:p>
+      <w:pPr>
+        <w:rPr>
+          <w:lang w:val="en-GB"/>
+        </w:rPr>
+      </w:pPr>
+      <w:proofErr w:type="spellStart"/>
+      <w:proofErr w:type="gramStart"/>
+      <w:r>
+        <w:rPr>
+          <w:lang w:val="en-GB"/>
+        </w:rPr>
+        <w:t>V</w:t>
+      </w:r>
+      <w:r>
+        <w:rPr>
+          <w:lang w:val="en-GB"/>
+        </w:rPr>
+        <w:t>alidateManifestResources</w:t>
+      </w:r>
+      <w:proofErr w:type="spellEnd"/>
+      <w:r>
+        <w:rPr>
+          <w:lang w:val="en-GB"/>
+        </w:rPr>
+        <w:t>(</w:t>
+      </w:r>
+      <w:proofErr w:type="gramEnd"/>
+      <w:r>
+        <w:rPr>
+          <w:lang w:val="en-GB"/>
+        </w:rPr>
+        <w:t>Stri</w:t>
+      </w:r>
+      <w:r>
+        <w:rPr>
+          <w:lang w:val="en-GB"/>
+        </w:rPr>
+        <w:t xml:space="preserve">ng </w:t>
+      </w:r>
+      <w:proofErr w:type="spellStart"/>
+      <w:r>
+        <w:rPr>
+          <w:lang w:val="en-GB"/>
+        </w:rPr>
+        <w:t>appName</w:t>
+      </w:r>
+      <w:proofErr w:type="spellEnd"/>
+      <w:r>
+        <w:rPr>
+          <w:lang w:val="en-GB"/>
+        </w:rPr>
+        <w:t xml:space="preserve">, </w:t>
+      </w:r>
+      <w:proofErr w:type="spellStart"/>
+      <w:r>
+        <w:rPr>
+          <w:lang w:val="en-GB"/>
+        </w:rPr>
+        <w:t>ArrayList</w:t>
+      </w:r>
+      <w:proofErr w:type="spellEnd"/>
+      <w:r>
+        <w:rPr>
+          <w:lang w:val="en-GB"/>
+        </w:rPr>
+        <w:t>&lt;</w:t>
+      </w:r>
+      <w:proofErr w:type="spellStart"/>
+      <w:r>
+        <w:rPr>
+          <w:lang w:val="en-GB"/>
+        </w:rPr>
+        <w:t>ManifestResource</w:t>
+      </w:r>
+      <w:proofErr w:type="spellEnd"/>
+      <w:r>
+        <w:rPr>
+          <w:lang w:val="en-GB"/>
+        </w:rPr>
+        <w:t>&gt; resources)</w:t>
+      </w:r>
+      <w:r>
+        <w:rPr>
+          <w:lang w:val="en-GB"/>
+        </w:rPr>
+        <w:t xml:space="preserve"> method.</w:t>
+      </w:r>
+    </w:p>
+    <w:p>
+      <w:pPr>
+        <w:autoSpaceDE w:val="0"/>
+        <w:autoSpaceDN w:val="0"/>
+        <w:adjustRightInd w:val="0"/>
+        <w:spacing w:before="240"/>
+        <w:jc w:val="both"/>
+        <w:rPr>
+          <w:rFonts w:asciiTheme="majorHAnsi" w:eastAsiaTheme="majorEastAsia" w:hAnsiTheme="majorHAnsi" w:cstheme="majorBidi"/>
+          <w:b/>
+          <w:bCs/>
+          <w:color w:val="4F81BD" w:themeColor="accent1"/>
+          <w:sz w:val="26"/>
+          <w:szCs w:val="26"/>
+          <w:lang w:val="en-GB"/>
+        </w:rPr>
+      </w:pPr>
+      <w:r>
+        <w:rPr>
+          <w:rFonts w:asciiTheme="majorHAnsi" w:eastAsiaTheme="majorEastAsia" w:hAnsiTheme="majorHAnsi" w:cstheme="majorBidi"/>
+          <w:b/>
+          <w:bCs/>
+          <w:color w:val="4F81BD" w:themeColor="accent1"/>
+          <w:sz w:val="26"/>
+          <w:szCs w:val="26"/>
+          <w:lang w:val="en-GB"/>
+        </w:rPr>
+        <w:t>3.4</w:t>
+      </w:r>
+      <w:r>
+        <w:rPr>
+          <w:rFonts w:asciiTheme="majorHAnsi" w:eastAsiaTheme="majorEastAsia" w:hAnsiTheme="majorHAnsi" w:cstheme="majorBidi"/>
+          <w:b/>
+          <w:bCs/>
+          <w:color w:val="4F81BD" w:themeColor="accent1"/>
+          <w:sz w:val="26"/>
+          <w:szCs w:val="26"/>
+          <w:lang w:val="en-GB"/>
+        </w:rPr>
+        <w:t>.2 Lines</w:t>
+      </w:r>
+    </w:p>
+    <w:p>
+      <w:pPr>
+        <w:rPr>
+          <w:lang w:val="en-GB"/>
+        </w:rPr>
+      </w:pPr>
+      <w:r>
+        <w:rPr>
+          <w:lang w:val="en-GB"/>
+        </w:rPr>
+        <w:t>From 317 to 385.</w:t>
+      </w:r>
+    </w:p>
+    <w:p>
+      <w:pPr>
+        <w:autoSpaceDE w:val="0"/>
+        <w:autoSpaceDN w:val="0"/>
+        <w:adjustRightInd w:val="0"/>
+        <w:spacing w:before="240"/>
+        <w:jc w:val="both"/>
+        <w:rPr>
+          <w:rFonts w:asciiTheme="majorHAnsi" w:eastAsiaTheme="majorEastAsia" w:hAnsiTheme="majorHAnsi" w:cstheme="majorBidi"/>
+          <w:b/>
+          <w:bCs/>
+          <w:color w:val="4F81BD" w:themeColor="accent1"/>
+          <w:sz w:val="26"/>
+          <w:szCs w:val="26"/>
+          <w:lang w:val="en-GB"/>
+        </w:rPr>
+      </w:pPr>
+      <w:r>
+        <w:rPr>
+          <w:rFonts w:asciiTheme="majorHAnsi" w:eastAsiaTheme="majorEastAsia" w:hAnsiTheme="majorHAnsi" w:cstheme="majorBidi"/>
+          <w:b/>
+          <w:bCs/>
+          <w:color w:val="4F81BD" w:themeColor="accent1"/>
+          <w:sz w:val="26"/>
+          <w:szCs w:val="26"/>
+          <w:lang w:val="en-GB"/>
+        </w:rPr>
+        <w:t>3.4</w:t>
+      </w:r>
+      <w:r>
+        <w:rPr>
+          <w:rFonts w:asciiTheme="majorHAnsi" w:eastAsiaTheme="majorEastAsia" w:hAnsiTheme="majorHAnsi" w:cstheme="majorBidi"/>
+          <w:b/>
+          <w:bCs/>
+          <w:color w:val="4F81BD" w:themeColor="accent1"/>
+          <w:sz w:val="26"/>
+          <w:szCs w:val="26"/>
+          <w:lang w:val="en-GB"/>
+        </w:rPr>
+        <w:t>.3 Location</w:t>
+      </w:r>
+    </w:p>
+    <w:p>
+      <w:pPr>
+        <w:rPr>
+          <w:lang w:val="en-GB"/>
+        </w:rPr>
+      </w:pPr>
+      <w:r>
+        <w:rPr>
+          <w:lang w:val="en-GB"/>
+        </w:rPr>
+        <w:t>appserver/web/web-core/src/main/java/org/apache/catalina/util/ExtensionValidator.java</w:t>
+      </w:r>
+    </w:p>
+    <w:p>
+      <w:pPr>
+        <w:autoSpaceDE w:val="0"/>
+        <w:autoSpaceDN w:val="0"/>
+        <w:adjustRightInd w:val="0"/>
+        <w:spacing w:before="240"/>
+        <w:jc w:val="both"/>
+        <w:rPr>
+          <w:rFonts w:asciiTheme="majorHAnsi" w:eastAsiaTheme="majorEastAsia" w:hAnsiTheme="majorHAnsi" w:cstheme="majorBidi"/>
+          <w:b/>
+          <w:bCs/>
+          <w:color w:val="4F81BD" w:themeColor="accent1"/>
+          <w:sz w:val="26"/>
+          <w:szCs w:val="26"/>
+          <w:lang w:val="en-GB"/>
+        </w:rPr>
+      </w:pPr>
+      <w:r>
+        <w:rPr>
+          <w:rFonts w:asciiTheme="majorHAnsi" w:eastAsiaTheme="majorEastAsia" w:hAnsiTheme="majorHAnsi" w:cstheme="majorBidi"/>
+          <w:b/>
+          <w:bCs/>
+          <w:color w:val="4F81BD" w:themeColor="accent1"/>
+          <w:sz w:val="26"/>
+          <w:szCs w:val="26"/>
+          <w:lang w:val="en-GB"/>
+        </w:rPr>
+        <w:t>3.4</w:t>
+      </w:r>
+      <w:r>
+        <w:rPr>
+          <w:rFonts w:asciiTheme="majorHAnsi" w:eastAsiaTheme="majorEastAsia" w:hAnsiTheme="majorHAnsi" w:cstheme="majorBidi"/>
+          <w:b/>
+          <w:bCs/>
+          <w:color w:val="4F81BD" w:themeColor="accent1"/>
+          <w:sz w:val="26"/>
+          <w:szCs w:val="26"/>
+          <w:lang w:val="en-GB"/>
+        </w:rPr>
+        <w:t>.4 Issues</w:t>
+      </w:r>
+    </w:p>
+    <w:p>
+      <w:pPr>
         <w:pStyle w:val="Titolo4"/>
         <w:ind w:left="708"/>
         <w:rPr>
@@ -6077,7 +5957,21 @@
           <w:color w:val="95B3D7" w:themeColor="accent1" w:themeTint="99"/>
           <w:lang w:val="en-GB"/>
         </w:rPr>
-        <w:t>3.3.4.9</w:t>
+        <w:t>3.</w:t>
+      </w:r>
+      <w:r>
+        <w:rPr>
+          <w:color w:val="95B3D7" w:themeColor="accent1" w:themeTint="99"/>
+          <w:lang w:val="en-GB"/>
+        </w:rPr>
+        <w:t>4</w:t>
+      </w:r>
+      <w:r>
+        <w:rPr>
+          <w:color w:val="95B3D7" w:themeColor="accent1" w:themeTint="99"/>
+          <w:lang w:val="en-GB"/>
+        </w:rPr>
+        <w:t>.4.1</w:t>
       </w:r>
     </w:p>
     <w:p>
@@ -6119,7 +6013,7 @@
           <w:rFonts w:cs="SFRM1000"/>
           <w:lang w:val="en-GB"/>
         </w:rPr>
-        <w:t>250</w:t>
+        <w:t>325</w:t>
       </w:r>
     </w:p>
     <w:p>
@@ -6153,14 +6047,7 @@
           <w:rFonts w:cs="SFRM1000"/>
           <w:lang w:val="en-GB"/>
         </w:rPr>
-        <w:t>52 (Exception</w:t>
-      </w:r>
-      <w:r>
-        <w:rPr>
-          <w:rFonts w:cs="SFRM1000"/>
-          <w:lang w:val="en-GB"/>
-        </w:rPr>
-        <w:t>)</w:t>
+        <w:t>1 (Name)</w:t>
       </w:r>
     </w:p>
     <w:p>
@@ -6194,7 +6081,7 @@
           <w:rFonts w:cs="SFRM1000"/>
           <w:lang w:val="en-GB"/>
         </w:rPr>
-        <w:t>Missing Exception (</w:t>
+        <w:t>Meaningless name (</w:t>
       </w:r>
       <w:proofErr w:type="spellStart"/>
       <w:r>
@@ -6202,7 +6089,7 @@
           <w:rFonts w:cs="SFRM1000"/>
           <w:lang w:val="en-GB"/>
         </w:rPr>
-        <w:t>IndexOutOfBoundsException</w:t>
+        <w:t>mre</w:t>
       </w:r>
       <w:proofErr w:type="spellEnd"/>
       <w:r>
@@ -6210,7 +6097,7 @@
           <w:rFonts w:cs="SFRM1000"/>
           <w:lang w:val="en-GB"/>
         </w:rPr>
-        <w:t xml:space="preserve"> and </w:t>
+        <w:t xml:space="preserve"> -&gt; </w:t>
       </w:r>
       <w:proofErr w:type="spellStart"/>
       <w:r>
@@ -6218,7 +6105,7 @@
           <w:rFonts w:cs="SFRM1000"/>
           <w:lang w:val="en-GB"/>
         </w:rPr>
-        <w:t>IOException</w:t>
+        <w:t>manifestResource</w:t>
       </w:r>
       <w:proofErr w:type="spellEnd"/>
       <w:r>
@@ -6255,42 +6142,74 @@
         </w:rPr>
         <w:t>Code:</w:t>
       </w:r>
-      <w:r>
-        <w:rPr>
-          <w:rFonts w:cs="SFRM1000"/>
-          <w:b/>
-          <w:lang w:val="en-GB"/>
-        </w:rPr>
-        <w:t xml:space="preserve"> </w:t>
-      </w:r>
-      <w:proofErr w:type="spellStart"/>
-      <w:r>
-        <w:rPr>
-          <w:lang w:val="en-GB"/>
-        </w:rPr>
-        <w:t>File</w:t>
-      </w:r>
-      <w:r>
-        <w:rPr>
-          <w:lang w:val="en-GB"/>
-        </w:rPr>
-        <w:t>Reader.readLine</w:t>
-      </w:r>
-      <w:proofErr w:type="spellEnd"/>
-      <w:r>
-        <w:rPr>
-          <w:lang w:val="en-GB"/>
-        </w:rPr>
-        <w:t xml:space="preserve"> throwing an </w:t>
-      </w:r>
-      <w:proofErr w:type="spellStart"/>
-      <w:r>
-        <w:rPr>
-          <w:lang w:val="en-GB"/>
-        </w:rPr>
-        <w:t>IOException</w:t>
-      </w:r>
-      <w:proofErr w:type="spellEnd"/>
+    </w:p>
+    <w:p>
+      <w:pPr>
+        <w:autoSpaceDE w:val="0"/>
+        <w:autoSpaceDN w:val="0"/>
+        <w:adjustRightInd w:val="0"/>
+        <w:jc w:val="both"/>
+        <w:rPr>
+          <w:rFonts w:cs="SFRM1000"/>
+          <w:b/>
+          <w:lang w:val="en-GB"/>
+        </w:rPr>
+      </w:pPr>
+      <w:r>
+        <w:rPr>
+          <w:rFonts w:cs="SFRM1000"/>
+          <w:b/>
+          <w:noProof/>
+        </w:rPr>
+        <w:drawing>
+          <wp:inline distT="0" distB="0" distL="0" distR="0" wp14:anchorId="5D8B4CB8" wp14:editId="32356B5A">
+            <wp:extent cx="6336000" cy="172601"/>
+            <wp:effectExtent l="0" t="0" r="0" b="5715"/>
+            <wp:docPr id="28" name="Immagine 28"/>
+            <wp:cNvGraphicFramePr>
+              <a:graphicFrameLocks xmlns:a="http://schemas.openxmlformats.org/drawingml/2006/main" noChangeAspect="1"/>
+            </wp:cNvGraphicFramePr>
+            <a:graphic xmlns:a="http://schemas.openxmlformats.org/drawingml/2006/main">
+              <a:graphicData uri="http://schemas.openxmlformats.org/drawingml/2006/picture">
+                <pic:pic xmlns:pic="http://schemas.openxmlformats.org/drawingml/2006/picture">
+                  <pic:nvPicPr>
+                    <pic:cNvPr id="18" name="Schermata 2016-01-04 alle 12.16.46.jpg"/>
+                    <pic:cNvPicPr/>
+                  </pic:nvPicPr>
+                  <pic:blipFill rotWithShape="1">
+                    <a:blip r:embed="rId25">
+                      <a:extLst>
+                        <a:ext uri="{28A0092B-C50C-407E-A947-70E740481C1C}">
+                          <a14:useLocalDpi xmlns:a14="http://schemas.microsoft.com/office/drawing/2010/main" val="0"/>
+                        </a:ext>
+                      </a:extLst>
+                    </a:blip>
+                    <a:srcRect r="18925"/>
+                    <a:stretch/>
+                  </pic:blipFill>
+                  <pic:spPr bwMode="auto">
+                    <a:xfrm>
+                      <a:off x="0" y="0"/>
+                      <a:ext cx="6336000" cy="172601"/>
+                    </a:xfrm>
+                    <a:prstGeom prst="rect">
+                      <a:avLst/>
+                    </a:prstGeom>
+                    <a:ln>
+                      <a:noFill/>
+                    </a:ln>
+                    <a:extLst>
+                      <a:ext uri="{53640926-AAD7-44D8-BBD7-CCE9431645EC}">
+                        <a14:shadowObscured xmlns:a14="http://schemas.microsoft.com/office/drawing/2010/main"/>
+                      </a:ext>
+                    </a:extLst>
+                  </pic:spPr>
+                </pic:pic>
+              </a:graphicData>
+            </a:graphic>
+          </wp:inline>
+        </w:drawing>
+      </w:r>
     </w:p>
     <w:p>
       <w:pPr>
@@ -6306,7 +6225,21 @@
           <w:color w:val="95B3D7" w:themeColor="accent1" w:themeTint="99"/>
           <w:lang w:val="en-GB"/>
         </w:rPr>
-        <w:t>3.3.4.9</w:t>
+        <w:t>3</w:t>
+      </w:r>
+      <w:r>
+        <w:rPr>
+          <w:color w:val="95B3D7" w:themeColor="accent1" w:themeTint="99"/>
+          <w:lang w:val="en-GB"/>
+        </w:rPr>
+        <w:t>.4</w:t>
+      </w:r>
+      <w:r>
+        <w:rPr>
+          <w:color w:val="95B3D7" w:themeColor="accent1" w:themeTint="99"/>
+          <w:lang w:val="en-GB"/>
+        </w:rPr>
+        <w:t>.4.2</w:t>
       </w:r>
     </w:p>
     <w:p>
@@ -6348,7 +6281,7 @@
           <w:rFonts w:cs="SFRM1000"/>
           <w:lang w:val="en-GB"/>
         </w:rPr>
-        <w:t>290</w:t>
+        <w:t>349 to 350</w:t>
       </w:r>
     </w:p>
     <w:p>
@@ -6382,7 +6315,14 @@
           <w:rFonts w:cs="SFRM1000"/>
           <w:lang w:val="en-GB"/>
         </w:rPr>
-        <w:t>52 (Exception)</w:t>
+        <w:t>15 (Wrapping lines</w:t>
+      </w:r>
+      <w:r>
+        <w:rPr>
+          <w:rFonts w:cs="SFRM1000"/>
+          <w:lang w:val="en-GB"/>
+        </w:rPr>
+        <w:t>)</w:t>
       </w:r>
     </w:p>
     <w:p>
@@ -6416,39 +6356,7 @@
           <w:rFonts w:cs="SFRM1000"/>
           <w:lang w:val="en-GB"/>
         </w:rPr>
-        <w:t>Missing Exception (</w:t>
-      </w:r>
-      <w:proofErr w:type="spellStart"/>
-      <w:r>
-        <w:rPr>
-          <w:rFonts w:cs="SFRM1000"/>
-          <w:lang w:val="en-GB"/>
-        </w:rPr>
-        <w:t>IndexOutOfBoundsException</w:t>
-      </w:r>
-      <w:proofErr w:type="spellEnd"/>
-      <w:r>
-        <w:rPr>
-          <w:rFonts w:cs="SFRM1000"/>
-          <w:lang w:val="en-GB"/>
-        </w:rPr>
-        <w:t xml:space="preserve"> and </w:t>
-      </w:r>
-      <w:proofErr w:type="spellStart"/>
-      <w:r>
-        <w:rPr>
-          <w:rFonts w:cs="SFRM1000"/>
-          <w:lang w:val="en-GB"/>
-        </w:rPr>
-        <w:t>IOException</w:t>
-      </w:r>
-      <w:proofErr w:type="spellEnd"/>
-      <w:r>
-        <w:rPr>
-          <w:rFonts w:cs="SFRM1000"/>
-          <w:lang w:val="en-GB"/>
-        </w:rPr>
-        <w:t>)</w:t>
+        <w:t>The break is before an operator (&amp;&amp;) instead of being after it.</w:t>
       </w:r>
     </w:p>
     <w:p>
@@ -6477,299 +6385,64 @@
         </w:rPr>
         <w:t>Code:</w:t>
       </w:r>
-      <w:r>
-        <w:rPr>
-          <w:rFonts w:cs="SFRM1000"/>
-          <w:b/>
-          <w:lang w:val="en-GB"/>
-        </w:rPr>
-        <w:t xml:space="preserve"> </w:t>
-      </w:r>
-      <w:proofErr w:type="spellStart"/>
-      <w:r>
-        <w:rPr>
-          <w:lang w:val="en-GB"/>
-        </w:rPr>
-        <w:t>File</w:t>
-      </w:r>
-      <w:r>
-        <w:rPr>
-          <w:lang w:val="en-GB"/>
-        </w:rPr>
-        <w:t>Reader.readLine</w:t>
-      </w:r>
-      <w:proofErr w:type="spellEnd"/>
-      <w:r>
-        <w:rPr>
-          <w:lang w:val="en-GB"/>
-        </w:rPr>
-        <w:t xml:space="preserve"> throwing an </w:t>
-      </w:r>
-      <w:proofErr w:type="spellStart"/>
-      <w:r>
-        <w:rPr>
-          <w:lang w:val="en-GB"/>
-        </w:rPr>
-        <w:t>IOException</w:t>
-      </w:r>
-      <w:proofErr w:type="spellEnd"/>
     </w:p>
     <w:p>
       <w:pPr>
         <w:autoSpaceDE w:val="0"/>
         <w:autoSpaceDN w:val="0"/>
         <w:adjustRightInd w:val="0"/>
-        <w:rPr>
-          <w:rFonts w:cs="SFRM1000"/>
-        </w:rPr>
-      </w:pPr>
-    </w:p>
-    <w:p>
-      <w:pPr>
-        <w:pStyle w:val="Titolo2"/>
-      </w:pPr>
-      <w:bookmarkStart w:id="6" w:name="_Toc439520419"/>
-      <w:r>
-        <w:t>3.3 Section 3</w:t>
-      </w:r>
-      <w:bookmarkEnd w:id="6"/>
-      <w:r>
-        <w:t xml:space="preserve"> </w:t>
-      </w:r>
-    </w:p>
-    <w:p>
-      <w:pPr>
-        <w:autoSpaceDE w:val="0"/>
-        <w:autoSpaceDN w:val="0"/>
-        <w:adjustRightInd w:val="0"/>
-        <w:spacing w:before="240"/>
-        <w:jc w:val="both"/>
-        <w:rPr>
-          <w:rFonts w:asciiTheme="majorHAnsi" w:eastAsiaTheme="majorEastAsia" w:hAnsiTheme="majorHAnsi" w:cstheme="majorBidi"/>
-          <w:b/>
-          <w:bCs/>
-          <w:color w:val="4F81BD" w:themeColor="accent1"/>
-          <w:sz w:val="26"/>
-          <w:szCs w:val="26"/>
-          <w:lang w:val="en-GB"/>
-        </w:rPr>
-      </w:pPr>
-      <w:r>
-        <w:rPr>
-          <w:rFonts w:asciiTheme="majorHAnsi" w:eastAsiaTheme="majorEastAsia" w:hAnsiTheme="majorHAnsi" w:cstheme="majorBidi"/>
-          <w:b/>
-          <w:bCs/>
-          <w:color w:val="4F81BD" w:themeColor="accent1"/>
-          <w:sz w:val="26"/>
-          <w:szCs w:val="26"/>
-          <w:lang w:val="en-GB"/>
-        </w:rPr>
-        <w:t>3.3.1 Description</w:t>
-      </w:r>
-    </w:p>
-    <w:p>
-      <w:pPr>
-        <w:rPr>
-          <w:lang w:val="en-GB"/>
-        </w:rPr>
-      </w:pPr>
-      <w:proofErr w:type="spellStart"/>
-      <w:proofErr w:type="gramStart"/>
-      <w:r>
-        <w:rPr>
-          <w:lang w:val="en-GB"/>
-        </w:rPr>
-        <w:t>V</w:t>
-      </w:r>
-      <w:r>
-        <w:rPr>
-          <w:lang w:val="en-GB"/>
-        </w:rPr>
-        <w:t>alidateManifestResources</w:t>
-      </w:r>
-      <w:proofErr w:type="spellEnd"/>
-      <w:r>
-        <w:rPr>
-          <w:lang w:val="en-GB"/>
-        </w:rPr>
-        <w:t>(</w:t>
-      </w:r>
-      <w:proofErr w:type="gramEnd"/>
-      <w:r>
-        <w:rPr>
-          <w:lang w:val="en-GB"/>
-        </w:rPr>
-        <w:t>Stri</w:t>
-      </w:r>
-      <w:r>
-        <w:rPr>
-          <w:lang w:val="en-GB"/>
-        </w:rPr>
-        <w:t xml:space="preserve">ng </w:t>
-      </w:r>
-      <w:proofErr w:type="spellStart"/>
-      <w:r>
-        <w:rPr>
-          <w:lang w:val="en-GB"/>
-        </w:rPr>
-        <w:t>appName</w:t>
-      </w:r>
-      <w:proofErr w:type="spellEnd"/>
-      <w:r>
-        <w:rPr>
-          <w:lang w:val="en-GB"/>
-        </w:rPr>
-        <w:t xml:space="preserve">, </w:t>
-      </w:r>
-      <w:proofErr w:type="spellStart"/>
-      <w:r>
-        <w:rPr>
-          <w:lang w:val="en-GB"/>
-        </w:rPr>
-        <w:t>ArrayList</w:t>
-      </w:r>
-      <w:proofErr w:type="spellEnd"/>
-      <w:r>
-        <w:rPr>
-          <w:lang w:val="en-GB"/>
-        </w:rPr>
-        <w:t>&lt;</w:t>
-      </w:r>
-      <w:proofErr w:type="spellStart"/>
-      <w:r>
-        <w:rPr>
-          <w:lang w:val="en-GB"/>
-        </w:rPr>
-        <w:t>ManifestResource</w:t>
-      </w:r>
-      <w:proofErr w:type="spellEnd"/>
-      <w:r>
-        <w:rPr>
-          <w:lang w:val="en-GB"/>
-        </w:rPr>
-        <w:t>&gt; resources)</w:t>
-      </w:r>
-      <w:r>
-        <w:rPr>
-          <w:lang w:val="en-GB"/>
-        </w:rPr>
-        <w:t xml:space="preserve"> method.</w:t>
-      </w:r>
-    </w:p>
-    <w:p>
-      <w:pPr>
-        <w:autoSpaceDE w:val="0"/>
-        <w:autoSpaceDN w:val="0"/>
-        <w:adjustRightInd w:val="0"/>
-        <w:spacing w:before="240"/>
-        <w:jc w:val="both"/>
-        <w:rPr>
-          <w:rFonts w:asciiTheme="majorHAnsi" w:eastAsiaTheme="majorEastAsia" w:hAnsiTheme="majorHAnsi" w:cstheme="majorBidi"/>
-          <w:b/>
-          <w:bCs/>
-          <w:color w:val="4F81BD" w:themeColor="accent1"/>
-          <w:sz w:val="26"/>
-          <w:szCs w:val="26"/>
-          <w:lang w:val="en-GB"/>
-        </w:rPr>
-      </w:pPr>
-      <w:r>
-        <w:rPr>
-          <w:rFonts w:asciiTheme="majorHAnsi" w:eastAsiaTheme="majorEastAsia" w:hAnsiTheme="majorHAnsi" w:cstheme="majorBidi"/>
-          <w:b/>
-          <w:bCs/>
-          <w:color w:val="4F81BD" w:themeColor="accent1"/>
-          <w:sz w:val="26"/>
-          <w:szCs w:val="26"/>
-          <w:lang w:val="en-GB"/>
-        </w:rPr>
-        <w:t>3.3.2 Lines</w:t>
-      </w:r>
-    </w:p>
-    <w:p>
-      <w:pPr>
-        <w:rPr>
-          <w:lang w:val="en-GB"/>
-        </w:rPr>
-      </w:pPr>
-      <w:r>
-        <w:rPr>
-          <w:lang w:val="en-GB"/>
-        </w:rPr>
-        <w:t>From 317 to 385.</w:t>
-      </w:r>
-    </w:p>
-    <w:p>
-      <w:pPr>
-        <w:autoSpaceDE w:val="0"/>
-        <w:autoSpaceDN w:val="0"/>
-        <w:adjustRightInd w:val="0"/>
-        <w:spacing w:before="240"/>
-        <w:jc w:val="both"/>
-        <w:rPr>
-          <w:rFonts w:asciiTheme="majorHAnsi" w:eastAsiaTheme="majorEastAsia" w:hAnsiTheme="majorHAnsi" w:cstheme="majorBidi"/>
-          <w:b/>
-          <w:bCs/>
-          <w:color w:val="4F81BD" w:themeColor="accent1"/>
-          <w:sz w:val="26"/>
-          <w:szCs w:val="26"/>
-          <w:lang w:val="en-GB"/>
-        </w:rPr>
-      </w:pPr>
-      <w:r>
-        <w:rPr>
-          <w:rFonts w:asciiTheme="majorHAnsi" w:eastAsiaTheme="majorEastAsia" w:hAnsiTheme="majorHAnsi" w:cstheme="majorBidi"/>
-          <w:b/>
-          <w:bCs/>
-          <w:color w:val="4F81BD" w:themeColor="accent1"/>
-          <w:sz w:val="26"/>
-          <w:szCs w:val="26"/>
-          <w:lang w:val="en-GB"/>
-        </w:rPr>
-        <w:t>3.3.3 Location</w:t>
-      </w:r>
-    </w:p>
-    <w:p>
-      <w:pPr>
-        <w:rPr>
-          <w:lang w:val="en-GB"/>
-        </w:rPr>
-      </w:pPr>
-      <w:r>
-        <w:rPr>
-          <w:lang w:val="en-GB"/>
-        </w:rPr>
-        <w:t>appserver/web/web-core/src/main/java/org/apache/catalina/util/ExtensionValidator.java</w:t>
-      </w:r>
-    </w:p>
-    <w:p>
-      <w:pPr>
-        <w:autoSpaceDE w:val="0"/>
-        <w:autoSpaceDN w:val="0"/>
-        <w:adjustRightInd w:val="0"/>
-        <w:spacing w:before="240"/>
-        <w:jc w:val="both"/>
-        <w:rPr>
-          <w:rFonts w:asciiTheme="majorHAnsi" w:eastAsiaTheme="majorEastAsia" w:hAnsiTheme="majorHAnsi" w:cstheme="majorBidi"/>
-          <w:b/>
-          <w:bCs/>
-          <w:color w:val="4F81BD" w:themeColor="accent1"/>
-          <w:sz w:val="26"/>
-          <w:szCs w:val="26"/>
-          <w:lang w:val="en-GB"/>
-        </w:rPr>
-      </w:pPr>
-      <w:r>
-        <w:rPr>
-          <w:rFonts w:asciiTheme="majorHAnsi" w:eastAsiaTheme="majorEastAsia" w:hAnsiTheme="majorHAnsi" w:cstheme="majorBidi"/>
-          <w:b/>
-          <w:bCs/>
-          <w:color w:val="4F81BD" w:themeColor="accent1"/>
-          <w:sz w:val="26"/>
-          <w:szCs w:val="26"/>
-          <w:lang w:val="en-GB"/>
-        </w:rPr>
-        <w:t>3.3.4 Issues</w:t>
+        <w:jc w:val="center"/>
+        <w:rPr>
+          <w:rFonts w:cs="SFRM1000"/>
+          <w:b/>
+          <w:lang w:val="en-GB"/>
+        </w:rPr>
+      </w:pPr>
+      <w:r>
+        <w:rPr>
+          <w:noProof/>
+        </w:rPr>
+        <w:drawing>
+          <wp:inline distT="0" distB="0" distL="0" distR="0" wp14:anchorId="28ECE762" wp14:editId="3BF5D150">
+            <wp:extent cx="6332220" cy="306918"/>
+            <wp:effectExtent l="0" t="0" r="0" b="0"/>
+            <wp:docPr id="14" name="Immagine 14"/>
+            <wp:cNvGraphicFramePr>
+              <a:graphicFrameLocks xmlns:a="http://schemas.openxmlformats.org/drawingml/2006/main" noChangeAspect="1"/>
+            </wp:cNvGraphicFramePr>
+            <a:graphic xmlns:a="http://schemas.openxmlformats.org/drawingml/2006/main">
+              <a:graphicData uri="http://schemas.openxmlformats.org/drawingml/2006/picture">
+                <pic:pic xmlns:pic="http://schemas.openxmlformats.org/drawingml/2006/picture">
+                  <pic:nvPicPr>
+                    <pic:cNvPr id="6" name="Schermata 2016-01-02 alle 16.29.22.jpg"/>
+                    <pic:cNvPicPr/>
+                  </pic:nvPicPr>
+                  <pic:blipFill>
+                    <a:blip r:embed="rId26">
+                      <a:extLst>
+                        <a:ext uri="{28A0092B-C50C-407E-A947-70E740481C1C}">
+                          <a14:useLocalDpi xmlns:a14="http://schemas.microsoft.com/office/drawing/2010/main" val="0"/>
+                        </a:ext>
+                      </a:extLst>
+                    </a:blip>
+                    <a:stretch>
+                      <a:fillRect/>
+                    </a:stretch>
+                  </pic:blipFill>
+                  <pic:spPr>
+                    <a:xfrm>
+                      <a:off x="0" y="0"/>
+                      <a:ext cx="6332220" cy="306918"/>
+                    </a:xfrm>
+                    <a:prstGeom prst="rect">
+                      <a:avLst/>
+                    </a:prstGeom>
+                  </pic:spPr>
+                </pic:pic>
+              </a:graphicData>
+            </a:graphic>
+          </wp:inline>
+        </w:drawing>
       </w:r>
     </w:p>
     <w:p>
@@ -6786,7 +6459,14 @@
           <w:color w:val="95B3D7" w:themeColor="accent1" w:themeTint="99"/>
           <w:lang w:val="en-GB"/>
         </w:rPr>
-        <w:t>3.3.4.1</w:t>
+        <w:t>3.4</w:t>
+      </w:r>
+      <w:r>
+        <w:rPr>
+          <w:color w:val="95B3D7" w:themeColor="accent1" w:themeTint="99"/>
+          <w:lang w:val="en-GB"/>
+        </w:rPr>
+        <w:t>.4.3</w:t>
       </w:r>
     </w:p>
     <w:p>
@@ -6828,7 +6508,7 @@
           <w:rFonts w:cs="SFRM1000"/>
           <w:lang w:val="en-GB"/>
         </w:rPr>
-        <w:t>325</w:t>
+        <w:t>351 to 352</w:t>
       </w:r>
     </w:p>
     <w:p>
@@ -6862,7 +6542,7 @@
           <w:rFonts w:cs="SFRM1000"/>
           <w:lang w:val="en-GB"/>
         </w:rPr>
-        <w:t>1 (Name)</w:t>
+        <w:t>15 (Wrapping lines)</w:t>
       </w:r>
     </w:p>
     <w:p>
@@ -6896,39 +6576,7 @@
           <w:rFonts w:cs="SFRM1000"/>
           <w:lang w:val="en-GB"/>
         </w:rPr>
-        <w:t>Meaningless name (</w:t>
-      </w:r>
-      <w:proofErr w:type="spellStart"/>
-      <w:r>
-        <w:rPr>
-          <w:rFonts w:cs="SFRM1000"/>
-          <w:lang w:val="en-GB"/>
-        </w:rPr>
-        <w:t>mre</w:t>
-      </w:r>
-      <w:proofErr w:type="spellEnd"/>
-      <w:r>
-        <w:rPr>
-          <w:rFonts w:cs="SFRM1000"/>
-          <w:lang w:val="en-GB"/>
-        </w:rPr>
-        <w:t xml:space="preserve"> -&gt; </w:t>
-      </w:r>
-      <w:proofErr w:type="spellStart"/>
-      <w:r>
-        <w:rPr>
-          <w:rFonts w:cs="SFRM1000"/>
-          <w:lang w:val="en-GB"/>
-        </w:rPr>
-        <w:t>manifestResource</w:t>
-      </w:r>
-      <w:proofErr w:type="spellEnd"/>
-      <w:r>
-        <w:rPr>
-          <w:rFonts w:cs="SFRM1000"/>
-          <w:lang w:val="en-GB"/>
-        </w:rPr>
-        <w:t>)</w:t>
+        <w:t xml:space="preserve">The break is after a casting instead of being between the operator (=) and the casting. </w:t>
       </w:r>
     </w:p>
     <w:p>
@@ -6963,24 +6611,22 @@
         <w:autoSpaceDE w:val="0"/>
         <w:autoSpaceDN w:val="0"/>
         <w:adjustRightInd w:val="0"/>
-        <w:jc w:val="both"/>
-        <w:rPr>
-          <w:rFonts w:cs="SFRM1000"/>
-          <w:b/>
-          <w:lang w:val="en-GB"/>
-        </w:rPr>
-      </w:pPr>
-      <w:r>
-        <w:rPr>
-          <w:rFonts w:cs="SFRM1000"/>
-          <w:b/>
+        <w:jc w:val="center"/>
+        <w:rPr>
+          <w:rFonts w:cs="SFRM1000"/>
+          <w:b/>
+          <w:lang w:val="en-GB"/>
+        </w:rPr>
+      </w:pPr>
+      <w:r>
+        <w:rPr>
           <w:noProof/>
         </w:rPr>
         <w:drawing>
-          <wp:inline distT="0" distB="0" distL="0" distR="0" wp14:anchorId="5D8B4CB8" wp14:editId="40901B69">
-            <wp:extent cx="6332220" cy="139852"/>
-            <wp:effectExtent l="0" t="0" r="0" b="12700"/>
-            <wp:docPr id="28" name="Immagine 28"/>
+          <wp:inline distT="0" distB="0" distL="0" distR="0" wp14:anchorId="7E30472B" wp14:editId="562E7A3B">
+            <wp:extent cx="6332220" cy="261916"/>
+            <wp:effectExtent l="0" t="0" r="0" b="0"/>
+            <wp:docPr id="16" name="Immagine 16"/>
             <wp:cNvGraphicFramePr>
               <a:graphicFrameLocks xmlns:a="http://schemas.openxmlformats.org/drawingml/2006/main" noChangeAspect="1"/>
             </wp:cNvGraphicFramePr>
@@ -6988,7 +6634,7 @@
               <a:graphicData uri="http://schemas.openxmlformats.org/drawingml/2006/picture">
                 <pic:pic xmlns:pic="http://schemas.openxmlformats.org/drawingml/2006/picture">
                   <pic:nvPicPr>
-                    <pic:cNvPr id="18" name="Schermata 2016-01-04 alle 12.16.46.jpg"/>
+                    <pic:cNvPr id="6" name="Schermata 2016-01-02 alle 16.29.22.jpg"/>
                     <pic:cNvPicPr/>
                   </pic:nvPicPr>
                   <pic:blipFill>
@@ -7006,7 +6652,7 @@
                   <pic:spPr>
                     <a:xfrm>
                       <a:off x="0" y="0"/>
-                      <a:ext cx="6332220" cy="139852"/>
+                      <a:ext cx="6332220" cy="261916"/>
                     </a:xfrm>
                     <a:prstGeom prst="rect">
                       <a:avLst/>
@@ -7028,22 +6674,19 @@
           <w:lang w:val="en-GB"/>
         </w:rPr>
       </w:pPr>
-    </w:p>
-    <w:p>
-      <w:pPr>
-        <w:pStyle w:val="Titolo4"/>
-        <w:ind w:left="708"/>
+      <w:r>
         <w:rPr>
           <w:color w:val="95B3D7" w:themeColor="accent1" w:themeTint="99"/>
           <w:lang w:val="en-GB"/>
         </w:rPr>
-      </w:pPr>
+        <w:t>3.4</w:t>
+      </w:r>
       <w:r>
         <w:rPr>
           <w:color w:val="95B3D7" w:themeColor="accent1" w:themeTint="99"/>
           <w:lang w:val="en-GB"/>
         </w:rPr>
-        <w:t>3.3.4.2</w:t>
+        <w:t>.4.4</w:t>
       </w:r>
     </w:p>
     <w:p>
@@ -7085,7 +6728,7 @@
           <w:rFonts w:cs="SFRM1000"/>
           <w:lang w:val="en-GB"/>
         </w:rPr>
-        <w:t>349 to 350</w:t>
+        <w:t>357 to 358</w:t>
       </w:r>
     </w:p>
     <w:p>
@@ -7119,14 +6762,7 @@
           <w:rFonts w:cs="SFRM1000"/>
           <w:lang w:val="en-GB"/>
         </w:rPr>
-        <w:t>15 (Wrapping lines</w:t>
-      </w:r>
-      <w:r>
-        <w:rPr>
-          <w:rFonts w:cs="SFRM1000"/>
-          <w:lang w:val="en-GB"/>
-        </w:rPr>
-        <w:t>)</w:t>
+        <w:t>15 (Wrapping lines)</w:t>
       </w:r>
     </w:p>
     <w:p>
@@ -7160,7 +6796,21 @@
           <w:rFonts w:cs="SFRM1000"/>
           <w:lang w:val="en-GB"/>
         </w:rPr>
-        <w:t>The break is before an operator (&amp;&amp;) instead of being after it.</w:t>
+        <w:t>The break is before an operator</w:t>
+      </w:r>
+      <w:r>
+        <w:rPr>
+          <w:rFonts w:cs="SFRM1000"/>
+          <w:lang w:val="en-GB"/>
+        </w:rPr>
+        <w:t xml:space="preserve"> </w:t>
+      </w:r>
+      <w:r>
+        <w:rPr>
+          <w:rFonts w:cs="SFRM1000"/>
+          <w:lang w:val="en-GB"/>
+        </w:rPr>
+        <w:t>(&amp;&amp;) instead of being after it.</w:t>
       </w:r>
     </w:p>
     <w:p>
@@ -7207,10 +6857,10 @@
           <w:noProof/>
         </w:rPr>
         <w:drawing>
-          <wp:inline distT="0" distB="0" distL="0" distR="0" wp14:anchorId="28ECE762" wp14:editId="3BF5D150">
-            <wp:extent cx="6332220" cy="306918"/>
+          <wp:inline distT="0" distB="0" distL="0" distR="0" wp14:anchorId="2F700600" wp14:editId="72185EF2">
+            <wp:extent cx="6332220" cy="283180"/>
             <wp:effectExtent l="0" t="0" r="0" b="0"/>
-            <wp:docPr id="14" name="Immagine 14"/>
+            <wp:docPr id="17" name="Immagine 17"/>
             <wp:cNvGraphicFramePr>
               <a:graphicFrameLocks xmlns:a="http://schemas.openxmlformats.org/drawingml/2006/main" noChangeAspect="1"/>
             </wp:cNvGraphicFramePr>
@@ -7236,446 +6886,6 @@
                   <pic:spPr>
                     <a:xfrm>
                       <a:off x="0" y="0"/>
-                      <a:ext cx="6332220" cy="306918"/>
-                    </a:xfrm>
-                    <a:prstGeom prst="rect">
-                      <a:avLst/>
-                    </a:prstGeom>
-                  </pic:spPr>
-                </pic:pic>
-              </a:graphicData>
-            </a:graphic>
-          </wp:inline>
-        </w:drawing>
-      </w:r>
-    </w:p>
-    <w:p>
-      <w:pPr>
-        <w:pStyle w:val="Titolo4"/>
-        <w:ind w:left="708"/>
-        <w:rPr>
-          <w:color w:val="95B3D7" w:themeColor="accent1" w:themeTint="99"/>
-          <w:lang w:val="en-GB"/>
-        </w:rPr>
-      </w:pPr>
-      <w:r>
-        <w:rPr>
-          <w:color w:val="95B3D7" w:themeColor="accent1" w:themeTint="99"/>
-          <w:lang w:val="en-GB"/>
-        </w:rPr>
-        <w:t>3.3.4.3</w:t>
-      </w:r>
-    </w:p>
-    <w:p>
-      <w:pPr>
-        <w:pStyle w:val="Paragrafoelenco"/>
-        <w:numPr>
-          <w:ilvl w:val="0"/>
-          <w:numId w:val="48"/>
-        </w:numPr>
-        <w:autoSpaceDE w:val="0"/>
-        <w:autoSpaceDN w:val="0"/>
-        <w:adjustRightInd w:val="0"/>
-        <w:ind w:left="1134"/>
-        <w:jc w:val="both"/>
-        <w:rPr>
-          <w:rFonts w:cs="SFRM1000"/>
-          <w:b/>
-          <w:lang w:val="en-GB"/>
-        </w:rPr>
-      </w:pPr>
-      <w:r>
-        <w:rPr>
-          <w:rFonts w:cs="SFRM1000"/>
-          <w:b/>
-          <w:lang w:val="en-GB"/>
-        </w:rPr>
-        <w:t>Lines</w:t>
-      </w:r>
-      <w:r>
-        <w:rPr>
-          <w:rFonts w:cs="SFRM1000"/>
-          <w:b/>
-          <w:lang w:val="en-GB"/>
-        </w:rPr>
-        <w:t xml:space="preserve">: </w:t>
-      </w:r>
-      <w:r>
-        <w:rPr>
-          <w:rFonts w:cs="SFRM1000"/>
-          <w:lang w:val="en-GB"/>
-        </w:rPr>
-        <w:t>351 to 352</w:t>
-      </w:r>
-    </w:p>
-    <w:p>
-      <w:pPr>
-        <w:pStyle w:val="Paragrafoelenco"/>
-        <w:numPr>
-          <w:ilvl w:val="0"/>
-          <w:numId w:val="48"/>
-        </w:numPr>
-        <w:autoSpaceDE w:val="0"/>
-        <w:autoSpaceDN w:val="0"/>
-        <w:adjustRightInd w:val="0"/>
-        <w:ind w:left="1134"/>
-        <w:jc w:val="both"/>
-        <w:rPr>
-          <w:rFonts w:cs="SFRM1000"/>
-          <w:b/>
-          <w:lang w:val="en-GB"/>
-        </w:rPr>
-      </w:pPr>
-      <w:r>
-        <w:rPr>
-          <w:rFonts w:cs="SFRM1000"/>
-          <w:b/>
-          <w:lang w:val="en-GB"/>
-        </w:rPr>
-        <w:t xml:space="preserve">Rule (Kind of rule): </w:t>
-      </w:r>
-      <w:r>
-        <w:rPr>
-          <w:rFonts w:cs="SFRM1000"/>
-          <w:lang w:val="en-GB"/>
-        </w:rPr>
-        <w:t>15 (Wrapping lines)</w:t>
-      </w:r>
-    </w:p>
-    <w:p>
-      <w:pPr>
-        <w:pStyle w:val="Paragrafoelenco"/>
-        <w:numPr>
-          <w:ilvl w:val="0"/>
-          <w:numId w:val="48"/>
-        </w:numPr>
-        <w:autoSpaceDE w:val="0"/>
-        <w:autoSpaceDN w:val="0"/>
-        <w:adjustRightInd w:val="0"/>
-        <w:ind w:left="1134"/>
-        <w:jc w:val="both"/>
-        <w:rPr>
-          <w:rFonts w:cs="SFRM1000"/>
-          <w:b/>
-          <w:lang w:val="en-GB"/>
-        </w:rPr>
-      </w:pPr>
-      <w:r>
-        <w:rPr>
-          <w:rFonts w:cs="SFRM1000"/>
-          <w:b/>
-          <w:lang w:val="en-GB"/>
-        </w:rPr>
-        <w:t xml:space="preserve">Description: </w:t>
-      </w:r>
-      <w:r>
-        <w:rPr>
-          <w:rFonts w:cs="SFRM1000"/>
-          <w:lang w:val="en-GB"/>
-        </w:rPr>
-        <w:t xml:space="preserve">The break is after a casting instead of being between the operator (=) and the casting. </w:t>
-      </w:r>
-    </w:p>
-    <w:p>
-      <w:pPr>
-        <w:pStyle w:val="Paragrafoelenco"/>
-        <w:numPr>
-          <w:ilvl w:val="0"/>
-          <w:numId w:val="48"/>
-        </w:numPr>
-        <w:autoSpaceDE w:val="0"/>
-        <w:autoSpaceDN w:val="0"/>
-        <w:adjustRightInd w:val="0"/>
-        <w:ind w:left="1134"/>
-        <w:jc w:val="both"/>
-        <w:rPr>
-          <w:rFonts w:cs="SFRM1000"/>
-          <w:b/>
-          <w:lang w:val="en-GB"/>
-        </w:rPr>
-      </w:pPr>
-      <w:r>
-        <w:rPr>
-          <w:rFonts w:cs="SFRM1000"/>
-          <w:b/>
-          <w:lang w:val="en-GB"/>
-        </w:rPr>
-        <w:t>Code:</w:t>
-      </w:r>
-    </w:p>
-    <w:p>
-      <w:pPr>
-        <w:autoSpaceDE w:val="0"/>
-        <w:autoSpaceDN w:val="0"/>
-        <w:adjustRightInd w:val="0"/>
-        <w:jc w:val="center"/>
-        <w:rPr>
-          <w:rFonts w:cs="SFRM1000"/>
-          <w:b/>
-          <w:lang w:val="en-GB"/>
-        </w:rPr>
-      </w:pPr>
-      <w:r>
-        <w:rPr>
-          <w:noProof/>
-        </w:rPr>
-        <w:drawing>
-          <wp:inline distT="0" distB="0" distL="0" distR="0" wp14:anchorId="7E30472B" wp14:editId="562E7A3B">
-            <wp:extent cx="6332220" cy="261916"/>
-            <wp:effectExtent l="0" t="0" r="0" b="0"/>
-            <wp:docPr id="16" name="Immagine 16"/>
-            <wp:cNvGraphicFramePr>
-              <a:graphicFrameLocks xmlns:a="http://schemas.openxmlformats.org/drawingml/2006/main" noChangeAspect="1"/>
-            </wp:cNvGraphicFramePr>
-            <a:graphic xmlns:a="http://schemas.openxmlformats.org/drawingml/2006/main">
-              <a:graphicData uri="http://schemas.openxmlformats.org/drawingml/2006/picture">
-                <pic:pic xmlns:pic="http://schemas.openxmlformats.org/drawingml/2006/picture">
-                  <pic:nvPicPr>
-                    <pic:cNvPr id="6" name="Schermata 2016-01-02 alle 16.29.22.jpg"/>
-                    <pic:cNvPicPr/>
-                  </pic:nvPicPr>
-                  <pic:blipFill>
-                    <a:blip r:embed="rId29">
-                      <a:extLst>
-                        <a:ext uri="{28A0092B-C50C-407E-A947-70E740481C1C}">
-                          <a14:useLocalDpi xmlns:a14="http://schemas.microsoft.com/office/drawing/2010/main" val="0"/>
-                        </a:ext>
-                      </a:extLst>
-                    </a:blip>
-                    <a:stretch>
-                      <a:fillRect/>
-                    </a:stretch>
-                  </pic:blipFill>
-                  <pic:spPr>
-                    <a:xfrm>
-                      <a:off x="0" y="0"/>
-                      <a:ext cx="6332220" cy="261916"/>
-                    </a:xfrm>
-                    <a:prstGeom prst="rect">
-                      <a:avLst/>
-                    </a:prstGeom>
-                  </pic:spPr>
-                </pic:pic>
-              </a:graphicData>
-            </a:graphic>
-          </wp:inline>
-        </w:drawing>
-      </w:r>
-    </w:p>
-    <w:p>
-      <w:pPr>
-        <w:pStyle w:val="Titolo4"/>
-        <w:ind w:left="708"/>
-        <w:rPr>
-          <w:color w:val="95B3D7" w:themeColor="accent1" w:themeTint="99"/>
-          <w:lang w:val="en-GB"/>
-        </w:rPr>
-      </w:pPr>
-      <w:r>
-        <w:rPr>
-          <w:color w:val="95B3D7" w:themeColor="accent1" w:themeTint="99"/>
-          <w:lang w:val="en-GB"/>
-        </w:rPr>
-        <w:t>3.3.4.4</w:t>
-      </w:r>
-    </w:p>
-    <w:p>
-      <w:pPr>
-        <w:pStyle w:val="Paragrafoelenco"/>
-        <w:numPr>
-          <w:ilvl w:val="0"/>
-          <w:numId w:val="48"/>
-        </w:numPr>
-        <w:autoSpaceDE w:val="0"/>
-        <w:autoSpaceDN w:val="0"/>
-        <w:adjustRightInd w:val="0"/>
-        <w:ind w:left="1134"/>
-        <w:jc w:val="both"/>
-        <w:rPr>
-          <w:rFonts w:cs="SFRM1000"/>
-          <w:b/>
-          <w:lang w:val="en-GB"/>
-        </w:rPr>
-      </w:pPr>
-      <w:r>
-        <w:rPr>
-          <w:rFonts w:cs="SFRM1000"/>
-          <w:b/>
-          <w:lang w:val="en-GB"/>
-        </w:rPr>
-        <w:t>Lines</w:t>
-      </w:r>
-      <w:r>
-        <w:rPr>
-          <w:rFonts w:cs="SFRM1000"/>
-          <w:b/>
-          <w:lang w:val="en-GB"/>
-        </w:rPr>
-        <w:t xml:space="preserve">: </w:t>
-      </w:r>
-      <w:r>
-        <w:rPr>
-          <w:rFonts w:cs="SFRM1000"/>
-          <w:lang w:val="en-GB"/>
-        </w:rPr>
-        <w:t>357 to 358</w:t>
-      </w:r>
-    </w:p>
-    <w:p>
-      <w:pPr>
-        <w:pStyle w:val="Paragrafoelenco"/>
-        <w:numPr>
-          <w:ilvl w:val="0"/>
-          <w:numId w:val="48"/>
-        </w:numPr>
-        <w:autoSpaceDE w:val="0"/>
-        <w:autoSpaceDN w:val="0"/>
-        <w:adjustRightInd w:val="0"/>
-        <w:ind w:left="1134"/>
-        <w:jc w:val="both"/>
-        <w:rPr>
-          <w:rFonts w:cs="SFRM1000"/>
-          <w:b/>
-          <w:lang w:val="en-GB"/>
-        </w:rPr>
-      </w:pPr>
-      <w:r>
-        <w:rPr>
-          <w:rFonts w:cs="SFRM1000"/>
-          <w:b/>
-          <w:lang w:val="en-GB"/>
-        </w:rPr>
-        <w:t xml:space="preserve">Rule (Kind of rule): </w:t>
-      </w:r>
-      <w:r>
-        <w:rPr>
-          <w:rFonts w:cs="SFRM1000"/>
-          <w:lang w:val="en-GB"/>
-        </w:rPr>
-        <w:t>15 (Wrapping lines)</w:t>
-      </w:r>
-    </w:p>
-    <w:p>
-      <w:pPr>
-        <w:pStyle w:val="Paragrafoelenco"/>
-        <w:numPr>
-          <w:ilvl w:val="0"/>
-          <w:numId w:val="48"/>
-        </w:numPr>
-        <w:autoSpaceDE w:val="0"/>
-        <w:autoSpaceDN w:val="0"/>
-        <w:adjustRightInd w:val="0"/>
-        <w:ind w:left="1134"/>
-        <w:jc w:val="both"/>
-        <w:rPr>
-          <w:rFonts w:cs="SFRM1000"/>
-          <w:b/>
-          <w:lang w:val="en-GB"/>
-        </w:rPr>
-      </w:pPr>
-      <w:r>
-        <w:rPr>
-          <w:rFonts w:cs="SFRM1000"/>
-          <w:b/>
-          <w:lang w:val="en-GB"/>
-        </w:rPr>
-        <w:t xml:space="preserve">Description: </w:t>
-      </w:r>
-      <w:r>
-        <w:rPr>
-          <w:rFonts w:cs="SFRM1000"/>
-          <w:lang w:val="en-GB"/>
-        </w:rPr>
-        <w:t>The break is before an operator</w:t>
-      </w:r>
-      <w:r>
-        <w:rPr>
-          <w:rFonts w:cs="SFRM1000"/>
-          <w:lang w:val="en-GB"/>
-        </w:rPr>
-        <w:t xml:space="preserve"> </w:t>
-      </w:r>
-      <w:r>
-        <w:rPr>
-          <w:rFonts w:cs="SFRM1000"/>
-          <w:lang w:val="en-GB"/>
-        </w:rPr>
-        <w:t>(&amp;&amp;) instead of being after it.</w:t>
-      </w:r>
-    </w:p>
-    <w:p>
-      <w:pPr>
-        <w:pStyle w:val="Paragrafoelenco"/>
-        <w:numPr>
-          <w:ilvl w:val="0"/>
-          <w:numId w:val="48"/>
-        </w:numPr>
-        <w:autoSpaceDE w:val="0"/>
-        <w:autoSpaceDN w:val="0"/>
-        <w:adjustRightInd w:val="0"/>
-        <w:ind w:left="1134"/>
-        <w:jc w:val="both"/>
-        <w:rPr>
-          <w:rFonts w:cs="SFRM1000"/>
-          <w:b/>
-          <w:lang w:val="en-GB"/>
-        </w:rPr>
-      </w:pPr>
-      <w:r>
-        <w:rPr>
-          <w:rFonts w:cs="SFRM1000"/>
-          <w:b/>
-          <w:lang w:val="en-GB"/>
-        </w:rPr>
-        <w:t>Code:</w:t>
-      </w:r>
-    </w:p>
-    <w:p>
-      <w:pPr>
-        <w:autoSpaceDE w:val="0"/>
-        <w:autoSpaceDN w:val="0"/>
-        <w:adjustRightInd w:val="0"/>
-        <w:jc w:val="center"/>
-        <w:rPr>
-          <w:rFonts w:cs="SFRM1000"/>
-          <w:b/>
-          <w:lang w:val="en-GB"/>
-        </w:rPr>
-      </w:pPr>
-      <w:r>
-        <w:rPr>
-          <w:noProof/>
-        </w:rPr>
-        <w:drawing>
-          <wp:inline distT="0" distB="0" distL="0" distR="0" wp14:anchorId="2F700600" wp14:editId="72185EF2">
-            <wp:extent cx="6332220" cy="283180"/>
-            <wp:effectExtent l="0" t="0" r="0" b="0"/>
-            <wp:docPr id="17" name="Immagine 17"/>
-            <wp:cNvGraphicFramePr>
-              <a:graphicFrameLocks xmlns:a="http://schemas.openxmlformats.org/drawingml/2006/main" noChangeAspect="1"/>
-            </wp:cNvGraphicFramePr>
-            <a:graphic xmlns:a="http://schemas.openxmlformats.org/drawingml/2006/main">
-              <a:graphicData uri="http://schemas.openxmlformats.org/drawingml/2006/picture">
-                <pic:pic xmlns:pic="http://schemas.openxmlformats.org/drawingml/2006/picture">
-                  <pic:nvPicPr>
-                    <pic:cNvPr id="6" name="Schermata 2016-01-02 alle 16.29.22.jpg"/>
-                    <pic:cNvPicPr/>
-                  </pic:nvPicPr>
-                  <pic:blipFill>
-                    <a:blip r:embed="rId30">
-                      <a:extLst>
-                        <a:ext uri="{28A0092B-C50C-407E-A947-70E740481C1C}">
-                          <a14:useLocalDpi xmlns:a14="http://schemas.microsoft.com/office/drawing/2010/main" val="0"/>
-                        </a:ext>
-                      </a:extLst>
-                    </a:blip>
-                    <a:stretch>
-                      <a:fillRect/>
-                    </a:stretch>
-                  </pic:blipFill>
-                  <pic:spPr>
-                    <a:xfrm>
-                      <a:off x="0" y="0"/>
                       <a:ext cx="6332220" cy="283180"/>
                     </a:xfrm>
                     <a:prstGeom prst="rect">
@@ -7709,11 +6919,18 @@
           <w:lang w:val="en-GB"/>
         </w:rPr>
       </w:pPr>
-      <w:bookmarkStart w:id="7" w:name="_Toc439520420"/>
-      <w:r>
-        <w:rPr>
-          <w:lang w:val="en-GB"/>
-        </w:rPr>
+      <w:bookmarkStart w:id="8" w:name="_Toc439520420"/>
+      <w:r>
+        <w:rPr>
+          <w:lang w:val="en-GB"/>
+        </w:rPr>
+        <w:br w:type="page"/>
+      </w:r>
+      <w:r>
+        <w:rPr>
+          <w:lang w:val="en-GB"/>
+        </w:rPr>
+        <w:lastRenderedPageBreak/>
         <w:t>4</w:t>
       </w:r>
       <w:r>
@@ -7734,7 +6951,7 @@
         </w:rPr>
         <w:t xml:space="preserve"> problems</w:t>
       </w:r>
-      <w:bookmarkEnd w:id="7"/>
+      <w:bookmarkEnd w:id="8"/>
     </w:p>
     <w:p>
       <w:pPr>
@@ -7933,7 +7150,7 @@
                     <pic:cNvPicPr/>
                   </pic:nvPicPr>
                   <pic:blipFill>
-                    <a:blip r:embed="rId21">
+                    <a:blip r:embed="rId19">
                       <a:extLst>
                         <a:ext uri="{28A0092B-C50C-407E-A947-70E740481C1C}">
                           <a14:useLocalDpi xmlns:a14="http://schemas.microsoft.com/office/drawing/2010/main" val="0"/>
@@ -7991,8 +7208,6 @@
         </w:rPr>
         <w:t>.</w:t>
       </w:r>
-      <w:bookmarkStart w:id="8" w:name="_GoBack"/>
-      <w:bookmarkEnd w:id="8"/>
       <w:r>
         <w:rPr>
           <w:color w:val="95B3D7" w:themeColor="accent1" w:themeTint="99"/>
@@ -8122,7 +7337,6 @@
           <w:b/>
           <w:noProof/>
         </w:rPr>
-        <w:lastRenderedPageBreak/>
         <w:drawing>
           <wp:inline distT="0" distB="0" distL="0" distR="0" wp14:anchorId="3D0C6FB8" wp14:editId="22BA7265">
             <wp:extent cx="6332220" cy="930275"/>
@@ -8139,7 +7353,7 @@
                     <pic:cNvPicPr/>
                   </pic:nvPicPr>
                   <pic:blipFill>
-                    <a:blip r:embed="rId31">
+                    <a:blip r:embed="rId29">
                       <a:extLst>
                         <a:ext uri="{28A0092B-C50C-407E-A947-70E740481C1C}">
                           <a14:useLocalDpi xmlns:a14="http://schemas.microsoft.com/office/drawing/2010/main" val="0"/>
@@ -8176,8 +7390,8 @@
       </w:pPr>
     </w:p>
     <w:sectPr>
-      <w:footerReference w:type="even" r:id="rId32"/>
-      <w:footerReference w:type="default" r:id="rId33"/>
+      <w:footerReference w:type="even" r:id="rId30"/>
+      <w:footerReference w:type="default" r:id="rId31"/>
       <w:pgSz w:w="12240" w:h="15840"/>
       <w:pgMar w:top="1418" w:right="1134" w:bottom="1134" w:left="1134" w:header="720" w:footer="720" w:gutter="0"/>
       <w:cols w:space="720"/>
@@ -8278,7 +7492,7 @@
         <w:rStyle w:val="Numeropagina"/>
         <w:noProof/>
       </w:rPr>
-      <w:t>8</w:t>
+      <w:t>7</w:t>
     </w:r>
     <w:r>
       <w:rPr>
@@ -15322,7 +14536,7 @@
 </file>
 
 <file path=customXml/itemProps1.xml><?xml version="1.0" encoding="utf-8"?>
-<ds:datastoreItem xmlns:ds="http://schemas.openxmlformats.org/officeDocument/2006/customXml" ds:itemID="{B9F94413-E0B1-054A-9955-611571610D69}">
+<ds:datastoreItem xmlns:ds="http://schemas.openxmlformats.org/officeDocument/2006/customXml" ds:itemID="{E033442B-DE13-6C42-89AD-E9699A243E90}">
   <ds:schemaRefs>
     <ds:schemaRef ds:uri="http://schemas.openxmlformats.org/officeDocument/2006/bibliography"/>
   </ds:schemaRefs>

</xml_diff>